<commit_message>
Created report for lab2
</commit_message>
<xml_diff>
--- a/Practice/Отчеты/Мтран ЛР2.docx
+++ b/Practice/Отчеты/Мтран ЛР2.docx
@@ -732,18 +732,6 @@
           <w:lang w:val="ru-RU"/>
         </w:rPr>
       </w:pPr>
-    </w:p>
-    <w:p>
-      <w:pPr>
-        <w:spacing w:after="0" w:line="276" w:lineRule="auto"/>
-        <w:jc w:val="center"/>
-        <w:rPr>
-          <w:rFonts w:ascii="Times New Roman" w:hAnsi="Times New Roman" w:cs="Times New Roman"/>
-          <w:sz w:val="28"/>
-          <w:szCs w:val="28"/>
-          <w:lang w:val="ru-RU"/>
-        </w:rPr>
-      </w:pPr>
       <w:r>
         <w:rPr>
           <w:rFonts w:ascii="Times New Roman" w:hAnsi="Times New Roman" w:cs="Times New Roman"/>
@@ -857,7 +845,16 @@
           <w:szCs w:val="28"/>
           <w:lang w:val="ru-RU"/>
         </w:rPr>
-        <w:t>2 Подмножество языка программирования</w:t>
+        <w:t xml:space="preserve">2 </w:t>
+      </w:r>
+      <w:r>
+        <w:rPr>
+          <w:rFonts w:ascii="Times New Roman" w:hAnsi="Times New Roman" w:cs="Times New Roman"/>
+          <w:sz w:val="28"/>
+          <w:szCs w:val="28"/>
+          <w:lang w:val="ru-RU"/>
+        </w:rPr>
+        <w:t>Результат работы программы</w:t>
       </w:r>
       <w:r>
         <w:rPr>
@@ -895,7 +892,16 @@
           <w:szCs w:val="28"/>
           <w:lang w:val="ru-RU"/>
         </w:rPr>
-        <w:t>3 Инструментальная языковая среда</w:t>
+        <w:t xml:space="preserve">3 </w:t>
+      </w:r>
+      <w:r>
+        <w:rPr>
+          <w:rFonts w:ascii="Times New Roman" w:hAnsi="Times New Roman" w:cs="Times New Roman"/>
+          <w:sz w:val="28"/>
+          <w:szCs w:val="28"/>
+          <w:lang w:val="ru-RU"/>
+        </w:rPr>
+        <w:t>Нахождение и локализация лексических ошибок программы</w:t>
       </w:r>
       <w:r>
         <w:rPr>
@@ -912,7 +918,7 @@
           <w:szCs w:val="28"/>
           <w:lang w:val="ru-RU"/>
         </w:rPr>
-        <w:t>9</w:t>
+        <w:t>5</w:t>
       </w:r>
     </w:p>
     <w:p>
@@ -950,7 +956,7 @@
           <w:szCs w:val="28"/>
           <w:lang w:val="ru-RU"/>
         </w:rPr>
-        <w:t>10</w:t>
+        <w:t>6</w:t>
       </w:r>
     </w:p>
     <w:p>
@@ -988,7 +994,7 @@
           <w:szCs w:val="28"/>
           <w:lang w:val="ru-RU"/>
         </w:rPr>
-        <w:t>11</w:t>
+        <w:t>7</w:t>
       </w:r>
     </w:p>
     <w:p>
@@ -1026,7 +1032,7 @@
           <w:szCs w:val="28"/>
           <w:lang w:val="ru-RU"/>
         </w:rPr>
-        <w:t>12</w:t>
+        <w:t>8</w:t>
       </w:r>
     </w:p>
     <w:p>
@@ -1105,7 +1111,74 @@
           <w:szCs w:val="28"/>
           <w:lang w:val="ru-RU"/>
         </w:rPr>
-        <w:t>Разработка лексического анализатора подмножества языка программирования, определенного в лабораторной работе 1. Определяются лексические правила. Выполняется перевод потока символов в поток лексем.</w:t>
+        <w:t>1 </w:t>
+      </w:r>
+      <w:r>
+        <w:rPr>
+          <w:rFonts w:ascii="Times New Roman" w:hAnsi="Times New Roman" w:cs="Times New Roman"/>
+          <w:sz w:val="28"/>
+          <w:szCs w:val="28"/>
+          <w:lang w:val="ru-RU"/>
+        </w:rPr>
+        <w:t>Разработ</w:t>
+      </w:r>
+      <w:r>
+        <w:rPr>
+          <w:rFonts w:ascii="Times New Roman" w:hAnsi="Times New Roman" w:cs="Times New Roman"/>
+          <w:sz w:val="28"/>
+          <w:szCs w:val="28"/>
+          <w:lang w:val="ru-RU"/>
+        </w:rPr>
+        <w:t>ать</w:t>
+      </w:r>
+      <w:r>
+        <w:rPr>
+          <w:rFonts w:ascii="Times New Roman" w:hAnsi="Times New Roman" w:cs="Times New Roman"/>
+          <w:sz w:val="28"/>
+          <w:szCs w:val="28"/>
+          <w:lang w:val="ru-RU"/>
+        </w:rPr>
+        <w:t xml:space="preserve"> лексичес</w:t>
+      </w:r>
+      <w:r>
+        <w:rPr>
+          <w:rFonts w:ascii="Times New Roman" w:hAnsi="Times New Roman" w:cs="Times New Roman"/>
+          <w:sz w:val="28"/>
+          <w:szCs w:val="28"/>
+          <w:lang w:val="ru-RU"/>
+        </w:rPr>
+        <w:t>кий</w:t>
+      </w:r>
+      <w:r>
+        <w:rPr>
+          <w:rFonts w:ascii="Times New Roman" w:hAnsi="Times New Roman" w:cs="Times New Roman"/>
+          <w:sz w:val="28"/>
+          <w:szCs w:val="28"/>
+          <w:lang w:val="ru-RU"/>
+        </w:rPr>
+        <w:t xml:space="preserve"> анализатор подмножества языка программирования, определенного в лабораторной работе 1. </w:t>
+      </w:r>
+    </w:p>
+    <w:p>
+      <w:pPr>
+        <w:spacing w:after="0" w:line="276" w:lineRule="auto"/>
+        <w:ind w:firstLine="720"/>
+        <w:jc w:val="both"/>
+        <w:rPr>
+          <w:rFonts w:ascii="Times New Roman" w:hAnsi="Times New Roman" w:cs="Times New Roman"/>
+          <w:sz w:val="28"/>
+          <w:szCs w:val="28"/>
+          <w:lang w:val="ru-RU"/>
+        </w:rPr>
+      </w:pPr>
+      <w:r>
+        <w:rPr>
+          <w:rFonts w:ascii="Times New Roman" w:hAnsi="Times New Roman" w:cs="Times New Roman"/>
+          <w:sz w:val="28"/>
+          <w:szCs w:val="28"/>
+          <w:lang w:val="ru-RU"/>
+        </w:rPr>
+        <w:t>2 Предусмотреть возможность определения неверной последовательности символов. Показать нахождение 4-х лексических ошибок.</w:t>
       </w:r>
     </w:p>
     <w:p>
@@ -1150,7 +1223,7 @@
           <w:lang w:val="ru-RU"/>
         </w:rPr>
         <w:lastRenderedPageBreak/>
-        <w:t>2 П</w:t>
+        <w:t xml:space="preserve">2 </w:t>
       </w:r>
       <w:r>
         <w:rPr>
@@ -1161,7 +1234,202 @@
           <w:szCs w:val="28"/>
           <w:lang w:val="ru-RU"/>
         </w:rPr>
-        <w:t>РИМЕРЫ ВЫДЕЛЕНИЯ ЛЕКСЕМ</w:t>
+        <w:t>РЕЗУЛЬТАТ РАБОТЫ ПРОГРАММЫ</w:t>
+      </w:r>
+    </w:p>
+    <w:p>
+      <w:pPr>
+        <w:spacing w:after="0" w:line="276" w:lineRule="auto"/>
+        <w:ind w:firstLine="720"/>
+        <w:rPr>
+          <w:rFonts w:ascii="Times New Roman" w:hAnsi="Times New Roman" w:cs="Times New Roman"/>
+          <w:sz w:val="28"/>
+          <w:szCs w:val="28"/>
+          <w:lang w:val="ru-RU"/>
+        </w:rPr>
+      </w:pPr>
+    </w:p>
+    <w:p>
+      <w:pPr>
+        <w:spacing w:after="0" w:line="276" w:lineRule="auto"/>
+        <w:ind w:firstLine="720"/>
+        <w:jc w:val="both"/>
+        <w:rPr>
+          <w:rFonts w:ascii="Times New Roman" w:hAnsi="Times New Roman" w:cs="Times New Roman"/>
+          <w:sz w:val="28"/>
+          <w:szCs w:val="28"/>
+          <w:lang w:val="ru-RU"/>
+        </w:rPr>
+      </w:pPr>
+      <w:r>
+        <w:rPr>
+          <w:rFonts w:ascii="Times New Roman" w:hAnsi="Times New Roman" w:cs="Times New Roman"/>
+          <w:sz w:val="28"/>
+          <w:szCs w:val="28"/>
+          <w:lang w:val="ru-RU"/>
+        </w:rPr>
+        <w:t>В результате выполнения лабораторной работы была разработана программа, которая выполняет перевод потока символов в поток лексем (токенов).</w:t>
+      </w:r>
+    </w:p>
+    <w:p>
+      <w:pPr>
+        <w:spacing w:after="0" w:line="276" w:lineRule="auto"/>
+        <w:ind w:firstLine="720"/>
+        <w:jc w:val="both"/>
+        <w:rPr>
+          <w:rFonts w:ascii="Times New Roman" w:hAnsi="Times New Roman" w:cs="Times New Roman"/>
+          <w:sz w:val="28"/>
+          <w:szCs w:val="28"/>
+          <w:lang w:val="ru-RU"/>
+        </w:rPr>
+      </w:pPr>
+      <w:r>
+        <w:rPr>
+          <w:rFonts w:ascii="Times New Roman" w:hAnsi="Times New Roman" w:cs="Times New Roman"/>
+          <w:sz w:val="28"/>
+          <w:szCs w:val="28"/>
+          <w:lang w:val="ru-RU"/>
+        </w:rPr>
+        <w:t>На вход программе передадим файл, содержащий код программы 1 из лабораторной работы 1. Результат работы программы продемонстрирован на рисунке 2.1.</w:t>
+      </w:r>
+    </w:p>
+    <w:p>
+      <w:pPr>
+        <w:spacing w:after="0" w:line="276" w:lineRule="auto"/>
+        <w:jc w:val="center"/>
+        <w:rPr>
+          <w:rFonts w:ascii="Times New Roman" w:hAnsi="Times New Roman" w:cs="Times New Roman"/>
+          <w:sz w:val="28"/>
+          <w:szCs w:val="28"/>
+          <w:lang w:val="ru-RU"/>
+        </w:rPr>
+      </w:pPr>
+    </w:p>
+    <w:p>
+      <w:pPr>
+        <w:spacing w:after="0" w:line="276" w:lineRule="auto"/>
+        <w:jc w:val="center"/>
+        <w:rPr>
+          <w:rFonts w:ascii="Times New Roman" w:hAnsi="Times New Roman" w:cs="Times New Roman"/>
+          <w:sz w:val="28"/>
+          <w:szCs w:val="28"/>
+          <w:lang w:val="ru-RU"/>
+        </w:rPr>
+      </w:pPr>
+      <w:r>
+        <w:rPr>
+          <w:rFonts w:ascii="Times New Roman" w:hAnsi="Times New Roman" w:cs="Times New Roman"/>
+          <w:sz w:val="28"/>
+          <w:szCs w:val="28"/>
+          <w:lang w:val="ru-RU"/>
+        </w:rPr>
+        <w:drawing>
+          <wp:inline distT="0" distB="0" distL="0" distR="0" wp14:anchorId="63E01D69" wp14:editId="09ACCD91">
+            <wp:extent cx="4177665" cy="4501456"/>
+            <wp:effectExtent l="19050" t="19050" r="13335" b="13970"/>
+            <wp:docPr id="1" name="Рисунок 1"/>
+            <wp:cNvGraphicFramePr>
+              <a:graphicFrameLocks xmlns:a="http://schemas.openxmlformats.org/drawingml/2006/main" noChangeAspect="1"/>
+            </wp:cNvGraphicFramePr>
+            <a:graphic xmlns:a="http://schemas.openxmlformats.org/drawingml/2006/main">
+              <a:graphicData uri="http://schemas.openxmlformats.org/drawingml/2006/picture">
+                <pic:pic xmlns:pic="http://schemas.openxmlformats.org/drawingml/2006/picture">
+                  <pic:nvPicPr>
+                    <pic:cNvPr id="1" name=""/>
+                    <pic:cNvPicPr/>
+                  </pic:nvPicPr>
+                  <pic:blipFill>
+                    <a:blip r:embed="rId7"/>
+                    <a:stretch>
+                      <a:fillRect/>
+                    </a:stretch>
+                  </pic:blipFill>
+                  <pic:spPr>
+                    <a:xfrm>
+                      <a:off x="0" y="0"/>
+                      <a:ext cx="4241264" cy="4569984"/>
+                    </a:xfrm>
+                    <a:prstGeom prst="rect">
+                      <a:avLst/>
+                    </a:prstGeom>
+                    <a:ln>
+                      <a:solidFill>
+                        <a:schemeClr val="tx1"/>
+                      </a:solidFill>
+                    </a:ln>
+                  </pic:spPr>
+                </pic:pic>
+              </a:graphicData>
+            </a:graphic>
+          </wp:inline>
+        </w:drawing>
+      </w:r>
+    </w:p>
+    <w:p>
+      <w:pPr>
+        <w:spacing w:after="0" w:line="276" w:lineRule="auto"/>
+        <w:jc w:val="center"/>
+        <w:rPr>
+          <w:rFonts w:ascii="Times New Roman" w:hAnsi="Times New Roman" w:cs="Times New Roman"/>
+          <w:sz w:val="28"/>
+          <w:szCs w:val="28"/>
+          <w:lang w:val="ru-RU"/>
+        </w:rPr>
+      </w:pPr>
+    </w:p>
+    <w:p>
+      <w:pPr>
+        <w:spacing w:after="0" w:line="276" w:lineRule="auto"/>
+        <w:jc w:val="center"/>
+        <w:rPr>
+          <w:rFonts w:ascii="Times New Roman" w:hAnsi="Times New Roman" w:cs="Times New Roman"/>
+          <w:sz w:val="28"/>
+          <w:szCs w:val="28"/>
+          <w:lang w:val="ru-RU"/>
+        </w:rPr>
+      </w:pPr>
+      <w:r>
+        <w:rPr>
+          <w:rFonts w:ascii="Times New Roman" w:hAnsi="Times New Roman" w:cs="Times New Roman"/>
+          <w:sz w:val="28"/>
+          <w:szCs w:val="28"/>
+          <w:lang w:val="ru-RU"/>
+        </w:rPr>
+        <w:t>Рисунок 2.1 – Результат лексического анализа первой программы.</w:t>
+      </w:r>
+    </w:p>
+    <w:p>
+      <w:pPr>
+        <w:spacing w:after="0" w:line="276" w:lineRule="auto"/>
+        <w:jc w:val="center"/>
+        <w:rPr>
+          <w:rFonts w:ascii="Times New Roman" w:hAnsi="Times New Roman" w:cs="Times New Roman"/>
+          <w:sz w:val="28"/>
+          <w:szCs w:val="28"/>
+          <w:lang w:val="ru-RU"/>
+        </w:rPr>
+      </w:pPr>
+    </w:p>
+    <w:p>
+      <w:pPr>
+        <w:spacing w:after="0" w:line="276" w:lineRule="auto"/>
+        <w:ind w:firstLine="720"/>
+        <w:jc w:val="both"/>
+        <w:rPr>
+          <w:rFonts w:ascii="Times New Roman" w:hAnsi="Times New Roman" w:cs="Times New Roman"/>
+          <w:sz w:val="28"/>
+          <w:szCs w:val="28"/>
+          <w:lang w:val="ru-RU"/>
+        </w:rPr>
+      </w:pPr>
+      <w:r>
+        <w:rPr>
+          <w:rFonts w:ascii="Times New Roman" w:hAnsi="Times New Roman" w:cs="Times New Roman"/>
+          <w:sz w:val="28"/>
+          <w:szCs w:val="28"/>
+          <w:lang w:val="ru-RU"/>
+        </w:rPr>
+        <w:t>На выходе данной программы мы получаем набор токенов, представляющих идентификаторы, ключевые слова, операторы, разделители и т.д.</w:t>
       </w:r>
     </w:p>
     <w:p>
@@ -1240,6 +1508,561 @@
     </w:p>
     <w:p>
       <w:pPr>
+        <w:spacing w:after="0" w:line="276" w:lineRule="auto"/>
+        <w:ind w:left="720"/>
+        <w:rPr>
+          <w:rFonts w:ascii="Times New Roman" w:hAnsi="Times New Roman" w:cs="Times New Roman"/>
+          <w:sz w:val="28"/>
+          <w:szCs w:val="28"/>
+          <w:lang w:val="ru-RU"/>
+        </w:rPr>
+      </w:pPr>
+    </w:p>
+    <w:p>
+      <w:pPr>
+        <w:spacing w:after="0" w:line="276" w:lineRule="auto"/>
+        <w:ind w:firstLine="720"/>
+        <w:jc w:val="both"/>
+        <w:rPr>
+          <w:rFonts w:ascii="Times New Roman" w:hAnsi="Times New Roman" w:cs="Times New Roman"/>
+          <w:sz w:val="28"/>
+          <w:szCs w:val="28"/>
+          <w:lang w:val="ru-RU"/>
+        </w:rPr>
+      </w:pPr>
+      <w:r>
+        <w:rPr>
+          <w:rFonts w:ascii="Times New Roman" w:hAnsi="Times New Roman" w:cs="Times New Roman"/>
+          <w:sz w:val="28"/>
+          <w:szCs w:val="28"/>
+          <w:lang w:val="ru-RU"/>
+        </w:rPr>
+        <w:t>На этапе лексического анализа входной последовательности могут быть определены следующие типы ошибок:</w:t>
+      </w:r>
+    </w:p>
+    <w:p>
+      <w:pPr>
+        <w:spacing w:after="0" w:line="276" w:lineRule="auto"/>
+        <w:ind w:firstLine="720"/>
+        <w:jc w:val="both"/>
+        <w:rPr>
+          <w:rFonts w:ascii="Times New Roman" w:hAnsi="Times New Roman" w:cs="Times New Roman"/>
+          <w:sz w:val="28"/>
+          <w:szCs w:val="28"/>
+          <w:lang w:val="ru-RU"/>
+        </w:rPr>
+      </w:pPr>
+      <w:r>
+        <w:rPr>
+          <w:rFonts w:ascii="Times New Roman" w:hAnsi="Times New Roman" w:cs="Times New Roman"/>
+          <w:sz w:val="28"/>
+          <w:szCs w:val="28"/>
+          <w:lang w:val="ru-RU"/>
+        </w:rPr>
+        <w:t>1</w:t>
+      </w:r>
+      <w:r>
+        <w:rPr>
+          <w:rFonts w:ascii="Times New Roman" w:hAnsi="Times New Roman" w:cs="Times New Roman"/>
+          <w:sz w:val="28"/>
+          <w:szCs w:val="28"/>
+          <w:lang w:val="en-US"/>
+        </w:rPr>
+        <w:t> </w:t>
+      </w:r>
+      <w:r>
+        <w:rPr>
+          <w:rFonts w:ascii="Times New Roman" w:hAnsi="Times New Roman" w:cs="Times New Roman"/>
+          <w:sz w:val="28"/>
+          <w:szCs w:val="28"/>
+          <w:lang w:val="ru-RU"/>
+        </w:rPr>
+        <w:t>Наличие символов, не предусмотренных языком программирования. Например, символ «</w:t>
+      </w:r>
+      <w:r>
+        <w:rPr>
+          <w:rFonts w:ascii="Times New Roman" w:hAnsi="Times New Roman" w:cs="Times New Roman"/>
+          <w:sz w:val="28"/>
+          <w:szCs w:val="28"/>
+          <w:lang w:val="ru-RU"/>
+        </w:rPr>
+        <w:t>#</w:t>
+      </w:r>
+      <w:r>
+        <w:rPr>
+          <w:rFonts w:ascii="Times New Roman" w:hAnsi="Times New Roman" w:cs="Times New Roman"/>
+          <w:sz w:val="28"/>
+          <w:szCs w:val="28"/>
+          <w:lang w:val="ru-RU"/>
+        </w:rPr>
+        <w:t xml:space="preserve">» не предусмотрен языком </w:t>
+      </w:r>
+      <w:r>
+        <w:rPr>
+          <w:rFonts w:ascii="Times New Roman" w:hAnsi="Times New Roman" w:cs="Times New Roman"/>
+          <w:sz w:val="28"/>
+          <w:szCs w:val="28"/>
+          <w:lang w:val="en-US"/>
+        </w:rPr>
+        <w:t>Pascal</w:t>
+      </w:r>
+      <w:r>
+        <w:rPr>
+          <w:rFonts w:ascii="Times New Roman" w:hAnsi="Times New Roman" w:cs="Times New Roman"/>
+          <w:sz w:val="28"/>
+          <w:szCs w:val="28"/>
+          <w:lang w:val="ru-RU"/>
+        </w:rPr>
+        <w:t>.</w:t>
+      </w:r>
+    </w:p>
+    <w:p>
+      <w:pPr>
+        <w:spacing w:after="0" w:line="276" w:lineRule="auto"/>
+        <w:ind w:firstLine="720"/>
+        <w:jc w:val="both"/>
+        <w:rPr>
+          <w:rFonts w:ascii="Times New Roman" w:hAnsi="Times New Roman" w:cs="Times New Roman"/>
+          <w:sz w:val="28"/>
+          <w:szCs w:val="28"/>
+          <w:lang w:val="ru-RU"/>
+        </w:rPr>
+      </w:pPr>
+      <w:r>
+        <w:rPr>
+          <w:rFonts w:ascii="Times New Roman" w:hAnsi="Times New Roman" w:cs="Times New Roman"/>
+          <w:sz w:val="28"/>
+          <w:szCs w:val="28"/>
+          <w:lang w:val="ru-RU"/>
+        </w:rPr>
+        <w:t>2</w:t>
+      </w:r>
+      <w:r>
+        <w:rPr>
+          <w:rFonts w:ascii="Times New Roman" w:hAnsi="Times New Roman" w:cs="Times New Roman"/>
+          <w:sz w:val="28"/>
+          <w:szCs w:val="28"/>
+          <w:lang w:val="en-US"/>
+        </w:rPr>
+        <w:t> </w:t>
+      </w:r>
+      <w:r>
+        <w:rPr>
+          <w:rFonts w:ascii="Times New Roman" w:hAnsi="Times New Roman" w:cs="Times New Roman"/>
+          <w:sz w:val="28"/>
+          <w:szCs w:val="28"/>
+          <w:lang w:val="ru-RU"/>
+        </w:rPr>
+        <w:t>Неправильный формат литералов, например числовые литералы не должны содержать букв.</w:t>
+      </w:r>
+    </w:p>
+    <w:p>
+      <w:pPr>
+        <w:spacing w:after="0" w:line="276" w:lineRule="auto"/>
+        <w:ind w:firstLine="720"/>
+        <w:jc w:val="both"/>
+        <w:rPr>
+          <w:rFonts w:ascii="Times New Roman" w:hAnsi="Times New Roman" w:cs="Times New Roman"/>
+          <w:sz w:val="28"/>
+          <w:szCs w:val="28"/>
+          <w:lang w:val="ru-RU"/>
+        </w:rPr>
+      </w:pPr>
+      <w:r>
+        <w:rPr>
+          <w:rFonts w:ascii="Times New Roman" w:hAnsi="Times New Roman" w:cs="Times New Roman"/>
+          <w:sz w:val="28"/>
+          <w:szCs w:val="28"/>
+          <w:lang w:val="ru-RU"/>
+        </w:rPr>
+        <w:t>3</w:t>
+      </w:r>
+      <w:r>
+        <w:rPr>
+          <w:rFonts w:ascii="Times New Roman" w:hAnsi="Times New Roman" w:cs="Times New Roman"/>
+          <w:sz w:val="28"/>
+          <w:szCs w:val="28"/>
+          <w:lang w:val="ru-RU"/>
+        </w:rPr>
+        <w:t> </w:t>
+      </w:r>
+      <w:r>
+        <w:rPr>
+          <w:rFonts w:ascii="Times New Roman" w:hAnsi="Times New Roman" w:cs="Times New Roman"/>
+          <w:sz w:val="28"/>
+          <w:szCs w:val="28"/>
+          <w:lang w:val="ru-RU"/>
+        </w:rPr>
+        <w:t xml:space="preserve">Незавершенные </w:t>
+      </w:r>
+      <w:r>
+        <w:rPr>
+          <w:rFonts w:ascii="Times New Roman" w:hAnsi="Times New Roman" w:cs="Times New Roman"/>
+          <w:sz w:val="28"/>
+          <w:szCs w:val="28"/>
+          <w:lang w:val="ru-RU"/>
+        </w:rPr>
+        <w:t>литералы или комментарии. Например, для многострочного комментария забыта закрывающая скобка.</w:t>
+      </w:r>
+    </w:p>
+    <w:p>
+      <w:pPr>
+        <w:spacing w:after="0" w:line="276" w:lineRule="auto"/>
+        <w:ind w:firstLine="720"/>
+        <w:jc w:val="both"/>
+        <w:rPr>
+          <w:rFonts w:ascii="Times New Roman" w:hAnsi="Times New Roman" w:cs="Times New Roman"/>
+          <w:sz w:val="28"/>
+          <w:szCs w:val="28"/>
+          <w:lang w:val="ru-RU"/>
+        </w:rPr>
+      </w:pPr>
+      <w:r>
+        <w:rPr>
+          <w:rFonts w:ascii="Times New Roman" w:hAnsi="Times New Roman" w:cs="Times New Roman"/>
+          <w:sz w:val="28"/>
+          <w:szCs w:val="28"/>
+          <w:lang w:val="ru-RU"/>
+        </w:rPr>
+        <w:t>4 Неправильные имена идентификаторов. Идентификаторы должны начинаться с буквы, могут содержать цифры и некоторые специальные символы.</w:t>
+      </w:r>
+    </w:p>
+    <w:p>
+      <w:pPr>
+        <w:spacing w:after="0" w:line="276" w:lineRule="auto"/>
+        <w:ind w:firstLine="720"/>
+        <w:jc w:val="both"/>
+        <w:rPr>
+          <w:rFonts w:ascii="Times New Roman" w:hAnsi="Times New Roman" w:cs="Times New Roman"/>
+          <w:sz w:val="28"/>
+          <w:szCs w:val="28"/>
+          <w:lang w:val="ru-RU"/>
+        </w:rPr>
+      </w:pPr>
+      <w:r>
+        <w:rPr>
+          <w:rFonts w:ascii="Times New Roman" w:hAnsi="Times New Roman" w:cs="Times New Roman"/>
+          <w:sz w:val="28"/>
+          <w:szCs w:val="28"/>
+          <w:lang w:val="ru-RU"/>
+        </w:rPr>
+        <w:t xml:space="preserve">Добавим в исходный текст программы </w:t>
+      </w:r>
+      <w:r>
+        <w:rPr>
+          <w:rFonts w:ascii="Times New Roman" w:hAnsi="Times New Roman" w:cs="Times New Roman"/>
+          <w:sz w:val="28"/>
+          <w:szCs w:val="28"/>
+          <w:lang w:val="ru-RU"/>
+        </w:rPr>
+        <w:t>непредусмотренный символ, изменим имя идентификатора, а также припишем в числовом литерале две точки. Результат работы программы продемонстрирован на рисунке 3.1.</w:t>
+      </w:r>
+    </w:p>
+    <w:p>
+      <w:pPr>
+        <w:spacing w:after="0" w:line="276" w:lineRule="auto"/>
+        <w:jc w:val="center"/>
+        <w:rPr>
+          <w:rFonts w:ascii="Times New Roman" w:hAnsi="Times New Roman" w:cs="Times New Roman"/>
+          <w:sz w:val="28"/>
+          <w:szCs w:val="28"/>
+          <w:lang w:val="ru-RU"/>
+        </w:rPr>
+      </w:pPr>
+    </w:p>
+    <w:p>
+      <w:pPr>
+        <w:spacing w:after="0" w:line="276" w:lineRule="auto"/>
+        <w:jc w:val="center"/>
+        <w:rPr>
+          <w:rFonts w:ascii="Times New Roman" w:hAnsi="Times New Roman" w:cs="Times New Roman"/>
+          <w:sz w:val="28"/>
+          <w:szCs w:val="28"/>
+          <w:lang w:val="ru-RU"/>
+        </w:rPr>
+      </w:pPr>
+      <w:r>
+        <w:rPr>
+          <w:rFonts w:ascii="Times New Roman" w:hAnsi="Times New Roman" w:cs="Times New Roman"/>
+          <w:sz w:val="28"/>
+          <w:szCs w:val="28"/>
+          <w:lang w:val="ru-RU"/>
+        </w:rPr>
+        <w:drawing>
+          <wp:inline distT="0" distB="0" distL="0" distR="0" wp14:anchorId="6A933F8E" wp14:editId="7C80B4D1">
+            <wp:extent cx="4352925" cy="1022985"/>
+            <wp:effectExtent l="19050" t="19050" r="28575" b="24765"/>
+            <wp:docPr id="4" name="Рисунок 4"/>
+            <wp:cNvGraphicFramePr>
+              <a:graphicFrameLocks xmlns:a="http://schemas.openxmlformats.org/drawingml/2006/main" noChangeAspect="1"/>
+            </wp:cNvGraphicFramePr>
+            <a:graphic xmlns:a="http://schemas.openxmlformats.org/drawingml/2006/main">
+              <a:graphicData uri="http://schemas.openxmlformats.org/drawingml/2006/picture">
+                <pic:pic xmlns:pic="http://schemas.openxmlformats.org/drawingml/2006/picture">
+                  <pic:nvPicPr>
+                    <pic:cNvPr id="1" name=""/>
+                    <pic:cNvPicPr/>
+                  </pic:nvPicPr>
+                  <pic:blipFill rotWithShape="1">
+                    <a:blip r:embed="rId8"/>
+                    <a:srcRect t="4956"/>
+                    <a:stretch/>
+                  </pic:blipFill>
+                  <pic:spPr bwMode="auto">
+                    <a:xfrm>
+                      <a:off x="0" y="0"/>
+                      <a:ext cx="4353533" cy="1023128"/>
+                    </a:xfrm>
+                    <a:prstGeom prst="rect">
+                      <a:avLst/>
+                    </a:prstGeom>
+                    <a:ln>
+                      <a:solidFill>
+                        <a:schemeClr val="tx1"/>
+                      </a:solidFill>
+                    </a:ln>
+                    <a:extLst>
+                      <a:ext uri="{53640926-AAD7-44D8-BBD7-CCE9431645EC}">
+                        <a14:shadowObscured xmlns:a14="http://schemas.microsoft.com/office/drawing/2010/main"/>
+                      </a:ext>
+                    </a:extLst>
+                  </pic:spPr>
+                </pic:pic>
+              </a:graphicData>
+            </a:graphic>
+          </wp:inline>
+        </w:drawing>
+      </w:r>
+    </w:p>
+    <w:p>
+      <w:pPr>
+        <w:spacing w:after="0" w:line="276" w:lineRule="auto"/>
+        <w:jc w:val="center"/>
+        <w:rPr>
+          <w:rFonts w:ascii="Times New Roman" w:hAnsi="Times New Roman" w:cs="Times New Roman"/>
+          <w:sz w:val="28"/>
+          <w:szCs w:val="28"/>
+          <w:lang w:val="ru-RU"/>
+        </w:rPr>
+      </w:pPr>
+    </w:p>
+    <w:p>
+      <w:pPr>
+        <w:spacing w:after="0" w:line="276" w:lineRule="auto"/>
+        <w:jc w:val="center"/>
+        <w:rPr>
+          <w:rFonts w:ascii="Times New Roman" w:hAnsi="Times New Roman" w:cs="Times New Roman"/>
+          <w:sz w:val="28"/>
+          <w:szCs w:val="28"/>
+          <w:lang w:val="ru-RU"/>
+        </w:rPr>
+      </w:pPr>
+      <w:r>
+        <w:rPr>
+          <w:rFonts w:ascii="Times New Roman" w:hAnsi="Times New Roman" w:cs="Times New Roman"/>
+          <w:sz w:val="28"/>
+          <w:szCs w:val="28"/>
+          <w:lang w:val="ru-RU"/>
+        </w:rPr>
+        <w:t>Рисунок 3.1 – Обнаруженные ошибки во время лексического анализа.</w:t>
+      </w:r>
+    </w:p>
+    <w:p>
+      <w:pPr>
+        <w:spacing w:after="0" w:line="276" w:lineRule="auto"/>
+        <w:jc w:val="center"/>
+        <w:rPr>
+          <w:rFonts w:ascii="Times New Roman" w:hAnsi="Times New Roman" w:cs="Times New Roman"/>
+          <w:sz w:val="28"/>
+          <w:szCs w:val="28"/>
+          <w:lang w:val="ru-RU"/>
+        </w:rPr>
+      </w:pPr>
+    </w:p>
+    <w:p>
+      <w:pPr>
+        <w:spacing w:after="0" w:line="276" w:lineRule="auto"/>
+        <w:ind w:firstLine="720"/>
+        <w:jc w:val="both"/>
+        <w:rPr>
+          <w:rFonts w:ascii="Times New Roman" w:hAnsi="Times New Roman" w:cs="Times New Roman"/>
+          <w:sz w:val="28"/>
+          <w:szCs w:val="28"/>
+          <w:lang w:val="ru-RU"/>
+        </w:rPr>
+      </w:pPr>
+      <w:r>
+        <w:rPr>
+          <w:rFonts w:ascii="Times New Roman" w:hAnsi="Times New Roman" w:cs="Times New Roman"/>
+          <w:sz w:val="28"/>
+          <w:szCs w:val="28"/>
+          <w:lang w:val="ru-RU"/>
+        </w:rPr>
+        <w:t>Добавим в текст программы незакрытый комментарий. Результат представлен на рисунке 3.2.</w:t>
+      </w:r>
+    </w:p>
+    <w:p>
+      <w:pPr>
+        <w:spacing w:after="0" w:line="276" w:lineRule="auto"/>
+        <w:jc w:val="center"/>
+        <w:rPr>
+          <w:rFonts w:ascii="Times New Roman" w:hAnsi="Times New Roman" w:cs="Times New Roman"/>
+          <w:sz w:val="28"/>
+          <w:szCs w:val="28"/>
+          <w:lang w:val="ru-RU"/>
+        </w:rPr>
+      </w:pPr>
+    </w:p>
+    <w:p>
+      <w:pPr>
+        <w:spacing w:after="0" w:line="276" w:lineRule="auto"/>
+        <w:jc w:val="center"/>
+        <w:rPr>
+          <w:rFonts w:ascii="Times New Roman" w:hAnsi="Times New Roman" w:cs="Times New Roman"/>
+          <w:sz w:val="28"/>
+          <w:szCs w:val="28"/>
+          <w:lang w:val="ru-RU"/>
+        </w:rPr>
+      </w:pPr>
+      <w:r>
+        <w:rPr>
+          <w:rFonts w:ascii="Times New Roman" w:hAnsi="Times New Roman" w:cs="Times New Roman"/>
+          <w:sz w:val="28"/>
+          <w:szCs w:val="28"/>
+          <w:lang w:val="ru-RU"/>
+        </w:rPr>
+        <w:drawing>
+          <wp:inline distT="0" distB="0" distL="0" distR="0" wp14:anchorId="3595D6DB" wp14:editId="75BAB9F6">
+            <wp:extent cx="4295192" cy="832485"/>
+            <wp:effectExtent l="19050" t="19050" r="10160" b="24765"/>
+            <wp:docPr id="5" name="Рисунок 5"/>
+            <wp:cNvGraphicFramePr>
+              <a:graphicFrameLocks xmlns:a="http://schemas.openxmlformats.org/drawingml/2006/main" noChangeAspect="1"/>
+            </wp:cNvGraphicFramePr>
+            <a:graphic xmlns:a="http://schemas.openxmlformats.org/drawingml/2006/main">
+              <a:graphicData uri="http://schemas.openxmlformats.org/drawingml/2006/picture">
+                <pic:pic xmlns:pic="http://schemas.openxmlformats.org/drawingml/2006/picture">
+                  <pic:nvPicPr>
+                    <pic:cNvPr id="1" name=""/>
+                    <pic:cNvPicPr/>
+                  </pic:nvPicPr>
+                  <pic:blipFill rotWithShape="1">
+                    <a:blip r:embed="rId9"/>
+                    <a:srcRect t="7218"/>
+                    <a:stretch/>
+                  </pic:blipFill>
+                  <pic:spPr bwMode="auto">
+                    <a:xfrm>
+                      <a:off x="0" y="0"/>
+                      <a:ext cx="4337696" cy="840723"/>
+                    </a:xfrm>
+                    <a:prstGeom prst="rect">
+                      <a:avLst/>
+                    </a:prstGeom>
+                    <a:ln w="9525" cap="flat" cmpd="sng" algn="ctr">
+                      <a:solidFill>
+                        <a:sysClr val="windowText" lastClr="000000"/>
+                      </a:solidFill>
+                      <a:prstDash val="solid"/>
+                      <a:round/>
+                      <a:headEnd type="none" w="med" len="med"/>
+                      <a:tailEnd type="none" w="med" len="med"/>
+                      <a:extLst>
+                        <a:ext uri="{C807C97D-BFC1-408E-A445-0C87EB9F89A2}">
+                          <ask:lineSketchStyleProps xmlns:ask="http://schemas.microsoft.com/office/drawing/2018/sketchyshapes" sd="0">
+                            <a:custGeom>
+                              <a:avLst/>
+                              <a:gdLst/>
+                              <a:ahLst/>
+                              <a:cxnLst/>
+                              <a:rect l="0" t="0" r="0" b="0"/>
+                              <a:pathLst/>
+                            </a:custGeom>
+                            <ask:type/>
+                          </ask:lineSketchStyleProps>
+                        </a:ext>
+                      </a:extLst>
+                    </a:ln>
+                    <a:extLst>
+                      <a:ext uri="{53640926-AAD7-44D8-BBD7-CCE9431645EC}">
+                        <a14:shadowObscured xmlns:a14="http://schemas.microsoft.com/office/drawing/2010/main"/>
+                      </a:ext>
+                    </a:extLst>
+                  </pic:spPr>
+                </pic:pic>
+              </a:graphicData>
+            </a:graphic>
+          </wp:inline>
+        </w:drawing>
+      </w:r>
+    </w:p>
+    <w:p>
+      <w:pPr>
+        <w:spacing w:after="0" w:line="276" w:lineRule="auto"/>
+        <w:jc w:val="center"/>
+        <w:rPr>
+          <w:rFonts w:ascii="Times New Roman" w:hAnsi="Times New Roman" w:cs="Times New Roman"/>
+          <w:sz w:val="28"/>
+          <w:szCs w:val="28"/>
+          <w:lang w:val="ru-RU"/>
+        </w:rPr>
+      </w:pPr>
+    </w:p>
+    <w:p>
+      <w:pPr>
+        <w:spacing w:after="0" w:line="276" w:lineRule="auto"/>
+        <w:jc w:val="center"/>
+        <w:rPr>
+          <w:rFonts w:ascii="Times New Roman" w:hAnsi="Times New Roman" w:cs="Times New Roman"/>
+          <w:sz w:val="28"/>
+          <w:szCs w:val="28"/>
+          <w:lang w:val="ru-RU"/>
+        </w:rPr>
+      </w:pPr>
+      <w:r>
+        <w:rPr>
+          <w:rFonts w:ascii="Times New Roman" w:hAnsi="Times New Roman" w:cs="Times New Roman"/>
+          <w:sz w:val="28"/>
+          <w:szCs w:val="28"/>
+          <w:lang w:val="ru-RU"/>
+        </w:rPr>
+        <w:t>Рисунок 3.2 – Обнаружение незакрытого комментария.</w:t>
+      </w:r>
+    </w:p>
+    <w:p>
+      <w:pPr>
+        <w:spacing w:after="0" w:line="276" w:lineRule="auto"/>
+        <w:jc w:val="center"/>
+        <w:rPr>
+          <w:rFonts w:ascii="Times New Roman" w:hAnsi="Times New Roman" w:cs="Times New Roman"/>
+          <w:sz w:val="28"/>
+          <w:szCs w:val="28"/>
+          <w:lang w:val="ru-RU"/>
+        </w:rPr>
+      </w:pPr>
+    </w:p>
+    <w:p>
+      <w:pPr>
+        <w:spacing w:after="0" w:line="276" w:lineRule="auto"/>
+        <w:ind w:firstLine="720"/>
+        <w:jc w:val="both"/>
+        <w:rPr>
+          <w:rFonts w:ascii="Times New Roman" w:hAnsi="Times New Roman" w:cs="Times New Roman"/>
+          <w:sz w:val="28"/>
+          <w:szCs w:val="28"/>
+          <w:lang w:val="ru-RU"/>
+        </w:rPr>
+      </w:pPr>
+      <w:r>
+        <w:rPr>
+          <w:rFonts w:ascii="Times New Roman" w:hAnsi="Times New Roman" w:cs="Times New Roman"/>
+          <w:sz w:val="28"/>
+          <w:szCs w:val="28"/>
+          <w:lang w:val="ru-RU"/>
+        </w:rPr>
+        <w:t>Выявление ошибок на ранних стадиях играет важную роль в выявлении недочетов в программах, позволяя улучшить качество обработки данных.</w:t>
+      </w:r>
+      <w:r>
         <w:rPr>
           <w:rFonts w:ascii="Times New Roman" w:hAnsi="Times New Roman" w:cs="Times New Roman"/>
           <w:b/>
@@ -1248,8 +2071,13 @@
           <w:szCs w:val="28"/>
           <w:lang w:val="ru-RU"/>
         </w:rPr>
-      </w:pPr>
-      <w:r>
+        <w:br w:type="page"/>
+      </w:r>
+    </w:p>
+    <w:p>
+      <w:pPr>
+        <w:spacing w:after="0" w:line="276" w:lineRule="auto"/>
+        <w:jc w:val="center"/>
         <w:rPr>
           <w:rFonts w:ascii="Times New Roman" w:hAnsi="Times New Roman" w:cs="Times New Roman"/>
           <w:b/>
@@ -1258,13 +2086,8 @@
           <w:szCs w:val="28"/>
           <w:lang w:val="ru-RU"/>
         </w:rPr>
-        <w:br w:type="page"/>
-      </w:r>
-    </w:p>
-    <w:p>
-      <w:pPr>
-        <w:spacing w:after="0" w:line="276" w:lineRule="auto"/>
-        <w:jc w:val="center"/>
+      </w:pPr>
+      <w:r>
         <w:rPr>
           <w:rFonts w:ascii="Times New Roman" w:hAnsi="Times New Roman" w:cs="Times New Roman"/>
           <w:b/>
@@ -1273,8 +2096,40 @@
           <w:szCs w:val="28"/>
           <w:lang w:val="ru-RU"/>
         </w:rPr>
-      </w:pPr>
-      <w:r>
+        <w:lastRenderedPageBreak/>
+        <w:t>ВЫВОД</w:t>
+      </w:r>
+    </w:p>
+    <w:p>
+      <w:pPr>
+        <w:spacing w:after="0" w:line="276" w:lineRule="auto"/>
+        <w:jc w:val="center"/>
+        <w:rPr>
+          <w:rFonts w:ascii="Times New Roman" w:hAnsi="Times New Roman" w:cs="Times New Roman"/>
+          <w:sz w:val="28"/>
+          <w:szCs w:val="28"/>
+          <w:lang w:val="ru-RU"/>
+        </w:rPr>
+      </w:pPr>
+    </w:p>
+    <w:p>
+      <w:pPr>
+        <w:spacing w:after="0" w:line="276" w:lineRule="auto"/>
+        <w:ind w:firstLine="720"/>
+        <w:jc w:val="both"/>
+      </w:pPr>
+      <w:r>
+        <w:rPr>
+          <w:rFonts w:ascii="Times New Roman" w:hAnsi="Times New Roman" w:cs="Times New Roman"/>
+          <w:sz w:val="28"/>
+          <w:szCs w:val="28"/>
+          <w:lang w:val="ru-RU"/>
+        </w:rPr>
+        <w:t>Лексический анализ – это первый и важный этап обработки текста программы, который позволяет выделить лексемы (минимальные смысловые единицы) из исходного кода. На это этапе происходит разбиение текста на отдельные слова, числа, знаки препинания и другие элементы. Лексемы не зависят от контекста и могут быть использованы в разных частях текста. Результат работы лексического анализатора – список токенов, которые представляют собой более сложные структуры, образованные из лексем. Корректное выделение лексем обеспечивает успешную дальнейшую обработку текста программы.</w:t>
+      </w:r>
+    </w:p>
+    <w:p>
+      <w:pPr>
         <w:rPr>
           <w:rFonts w:ascii="Times New Roman" w:hAnsi="Times New Roman" w:cs="Times New Roman"/>
           <w:b/>
@@ -1283,18 +2138,3352 @@
           <w:szCs w:val="28"/>
           <w:lang w:val="ru-RU"/>
         </w:rPr>
+      </w:pPr>
+      <w:r>
+        <w:rPr>
+          <w:rFonts w:ascii="Times New Roman" w:hAnsi="Times New Roman" w:cs="Times New Roman"/>
+          <w:b/>
+          <w:bCs/>
+          <w:sz w:val="28"/>
+          <w:szCs w:val="28"/>
+          <w:lang w:val="ru-RU"/>
+        </w:rPr>
+        <w:br w:type="page"/>
+      </w:r>
+    </w:p>
+    <w:p>
+      <w:pPr>
+        <w:spacing w:after="0" w:line="276" w:lineRule="auto"/>
+        <w:jc w:val="center"/>
+        <w:rPr>
+          <w:rFonts w:ascii="Times New Roman" w:hAnsi="Times New Roman" w:cs="Times New Roman"/>
+          <w:b/>
+          <w:bCs/>
+          <w:sz w:val="28"/>
+          <w:szCs w:val="28"/>
+          <w:lang w:val="ru-RU"/>
+        </w:rPr>
+      </w:pPr>
+      <w:r>
+        <w:rPr>
+          <w:rFonts w:ascii="Times New Roman" w:hAnsi="Times New Roman" w:cs="Times New Roman"/>
+          <w:b/>
+          <w:bCs/>
+          <w:sz w:val="28"/>
+          <w:szCs w:val="28"/>
+          <w:lang w:val="ru-RU"/>
+        </w:rPr>
         <w:lastRenderedPageBreak/>
-        <w:t>ВЫВОД</w:t>
+        <w:t>СПИСОК ИСПОЛЬЗОВАННЫХ ИСТОЧНИКОВ</w:t>
+      </w:r>
+    </w:p>
+    <w:p>
+      <w:pPr>
+        <w:spacing w:after="0" w:line="276" w:lineRule="auto"/>
+        <w:jc w:val="center"/>
+        <w:rPr>
+          <w:rFonts w:ascii="Times New Roman" w:hAnsi="Times New Roman" w:cs="Times New Roman"/>
+          <w:sz w:val="28"/>
+          <w:szCs w:val="28"/>
+          <w:lang w:val="en-US"/>
+        </w:rPr>
+      </w:pPr>
+    </w:p>
+    <w:p>
+      <w:pPr>
+        <w:spacing w:after="0" w:line="276" w:lineRule="auto"/>
+        <w:ind w:firstLine="720"/>
+        <w:jc w:val="both"/>
+        <w:rPr>
+          <w:rFonts w:ascii="Times New Roman" w:hAnsi="Times New Roman" w:cs="Times New Roman"/>
+          <w:color w:val="000000" w:themeColor="text1"/>
+          <w:sz w:val="28"/>
+          <w:szCs w:val="28"/>
+          <w:lang w:val="ru-RU"/>
+        </w:rPr>
+      </w:pPr>
+      <w:r>
+        <w:rPr>
+          <w:rFonts w:ascii="Times New Roman" w:hAnsi="Times New Roman" w:cs="Times New Roman"/>
+          <w:color w:val="000000" w:themeColor="text1"/>
+          <w:sz w:val="28"/>
+          <w:szCs w:val="28"/>
+          <w:lang w:val="ru-RU"/>
+        </w:rPr>
+        <w:t xml:space="preserve">[1] </w:t>
+      </w:r>
+      <w:r>
+        <w:rPr>
+          <w:rFonts w:ascii="Times New Roman" w:hAnsi="Times New Roman" w:cs="Times New Roman"/>
+          <w:color w:val="000000" w:themeColor="text1"/>
+          <w:sz w:val="28"/>
+          <w:szCs w:val="28"/>
+          <w:lang w:val="en-US"/>
+        </w:rPr>
+        <w:t>Crafting</w:t>
+      </w:r>
+      <w:r>
+        <w:rPr>
+          <w:rFonts w:ascii="Times New Roman" w:hAnsi="Times New Roman" w:cs="Times New Roman"/>
+          <w:color w:val="000000" w:themeColor="text1"/>
+          <w:sz w:val="28"/>
+          <w:szCs w:val="28"/>
+          <w:lang w:val="ru-RU"/>
+        </w:rPr>
+        <w:t xml:space="preserve"> </w:t>
+      </w:r>
+      <w:r>
+        <w:rPr>
+          <w:rFonts w:ascii="Times New Roman" w:hAnsi="Times New Roman" w:cs="Times New Roman"/>
+          <w:color w:val="000000" w:themeColor="text1"/>
+          <w:sz w:val="28"/>
+          <w:szCs w:val="28"/>
+          <w:lang w:val="en-US"/>
+        </w:rPr>
+        <w:t>Interpreters</w:t>
+      </w:r>
+      <w:r>
+        <w:rPr>
+          <w:rFonts w:ascii="Times New Roman" w:hAnsi="Times New Roman" w:cs="Times New Roman"/>
+          <w:color w:val="000000" w:themeColor="text1"/>
+          <w:sz w:val="28"/>
+          <w:szCs w:val="28"/>
+          <w:lang w:val="ru-RU"/>
+        </w:rPr>
+        <w:t xml:space="preserve"> [Электронный ресурс] – Режим доступа: </w:t>
+      </w:r>
+      <w:hyperlink r:id="rId10" w:history="1">
+        <w:r>
+          <w:rPr>
+            <w:rStyle w:val="a7"/>
+            <w:rFonts w:ascii="Times New Roman" w:hAnsi="Times New Roman" w:cs="Times New Roman"/>
+            <w:color w:val="000000" w:themeColor="text1"/>
+            <w:sz w:val="28"/>
+            <w:szCs w:val="28"/>
+            <w:u w:val="none"/>
+            <w:lang w:val="ru-RU"/>
+          </w:rPr>
+          <w:t>https://craftinginterpreters.com/</w:t>
+        </w:r>
+      </w:hyperlink>
+      <w:r>
+        <w:rPr>
+          <w:rFonts w:ascii="Times New Roman" w:hAnsi="Times New Roman" w:cs="Times New Roman"/>
+          <w:color w:val="000000" w:themeColor="text1"/>
+          <w:sz w:val="28"/>
+          <w:szCs w:val="28"/>
+          <w:lang w:val="ru-RU"/>
+        </w:rPr>
+        <w:t xml:space="preserve"> – Дата доступа: 15.02.2024</w:t>
+      </w:r>
+    </w:p>
+    <w:p>
+      <w:pPr>
+        <w:spacing w:after="0" w:line="276" w:lineRule="auto"/>
+        <w:ind w:firstLine="720"/>
+        <w:jc w:val="both"/>
+        <w:rPr>
+          <w:rFonts w:ascii="Times New Roman" w:hAnsi="Times New Roman" w:cs="Times New Roman"/>
+          <w:color w:val="000000" w:themeColor="text1"/>
+          <w:sz w:val="28"/>
+          <w:szCs w:val="28"/>
+          <w:lang w:val="ru-RU"/>
+        </w:rPr>
+      </w:pPr>
+      <w:r>
+        <w:rPr>
+          <w:rFonts w:ascii="Times New Roman" w:hAnsi="Times New Roman" w:cs="Times New Roman"/>
+          <w:color w:val="000000" w:themeColor="text1"/>
+          <w:sz w:val="28"/>
+          <w:szCs w:val="28"/>
+          <w:lang w:val="ru-RU"/>
+        </w:rPr>
+        <w:t xml:space="preserve">[2] </w:t>
+      </w:r>
+      <w:r>
+        <w:rPr>
+          <w:rFonts w:ascii="Times New Roman" w:hAnsi="Times New Roman" w:cs="Times New Roman"/>
+          <w:color w:val="000000" w:themeColor="text1"/>
+          <w:sz w:val="28"/>
+          <w:szCs w:val="28"/>
+          <w:lang w:val="en-US"/>
+        </w:rPr>
+        <w:t>Free</w:t>
+      </w:r>
+      <w:r>
+        <w:rPr>
+          <w:rFonts w:ascii="Times New Roman" w:hAnsi="Times New Roman" w:cs="Times New Roman"/>
+          <w:color w:val="000000" w:themeColor="text1"/>
+          <w:sz w:val="28"/>
+          <w:szCs w:val="28"/>
+          <w:lang w:val="ru-RU"/>
+        </w:rPr>
+        <w:t xml:space="preserve"> </w:t>
+      </w:r>
+      <w:r>
+        <w:rPr>
+          <w:rFonts w:ascii="Times New Roman" w:hAnsi="Times New Roman" w:cs="Times New Roman"/>
+          <w:color w:val="000000" w:themeColor="text1"/>
+          <w:sz w:val="28"/>
+          <w:szCs w:val="28"/>
+          <w:lang w:val="en-US"/>
+        </w:rPr>
+        <w:t>Pascal</w:t>
+      </w:r>
+      <w:r>
+        <w:rPr>
+          <w:rFonts w:ascii="Times New Roman" w:hAnsi="Times New Roman" w:cs="Times New Roman"/>
+          <w:color w:val="000000" w:themeColor="text1"/>
+          <w:sz w:val="28"/>
+          <w:szCs w:val="28"/>
+          <w:lang w:val="ru-RU"/>
+        </w:rPr>
+        <w:t xml:space="preserve"> </w:t>
+      </w:r>
+      <w:r>
+        <w:rPr>
+          <w:rFonts w:ascii="Times New Roman" w:hAnsi="Times New Roman" w:cs="Times New Roman"/>
+          <w:color w:val="000000" w:themeColor="text1"/>
+          <w:sz w:val="28"/>
+          <w:szCs w:val="28"/>
+          <w:lang w:val="en-US"/>
+        </w:rPr>
+        <w:t>Wiki</w:t>
+      </w:r>
+      <w:r>
+        <w:rPr>
+          <w:rFonts w:ascii="Times New Roman" w:hAnsi="Times New Roman" w:cs="Times New Roman"/>
+          <w:color w:val="000000" w:themeColor="text1"/>
+          <w:sz w:val="28"/>
+          <w:szCs w:val="28"/>
+          <w:lang w:val="ru-RU"/>
+        </w:rPr>
+        <w:t xml:space="preserve"> [Электронный ресурс] – Режим доступа: </w:t>
+      </w:r>
+      <w:hyperlink r:id="rId11" w:history="1">
+        <w:r>
+          <w:rPr>
+            <w:rStyle w:val="a7"/>
+            <w:rFonts w:ascii="Times New Roman" w:hAnsi="Times New Roman" w:cs="Times New Roman"/>
+            <w:color w:val="000000" w:themeColor="text1"/>
+            <w:sz w:val="28"/>
+            <w:szCs w:val="28"/>
+            <w:u w:val="none"/>
+            <w:lang w:val="ru-RU"/>
+          </w:rPr>
+          <w:t>https://wiki.freepascal.org</w:t>
+        </w:r>
+      </w:hyperlink>
+      <w:r>
+        <w:rPr>
+          <w:rFonts w:ascii="Times New Roman" w:hAnsi="Times New Roman" w:cs="Times New Roman"/>
+          <w:color w:val="000000" w:themeColor="text1"/>
+          <w:sz w:val="28"/>
+          <w:szCs w:val="28"/>
+          <w:lang w:val="ru-RU"/>
+        </w:rPr>
+        <w:t xml:space="preserve"> – Дата доступа: 16.02.2024</w:t>
+      </w:r>
+    </w:p>
+    <w:p>
+      <w:pPr>
+        <w:rPr>
+          <w:rFonts w:ascii="Times New Roman" w:hAnsi="Times New Roman" w:cs="Times New Roman"/>
+          <w:b/>
+          <w:bCs/>
+          <w:sz w:val="28"/>
+          <w:szCs w:val="28"/>
+          <w:lang w:val="ru-RU"/>
+        </w:rPr>
+      </w:pPr>
+      <w:r>
+        <w:rPr>
+          <w:rFonts w:ascii="Times New Roman" w:hAnsi="Times New Roman" w:cs="Times New Roman"/>
+          <w:b/>
+          <w:bCs/>
+          <w:sz w:val="28"/>
+          <w:szCs w:val="28"/>
+          <w:lang w:val="ru-RU"/>
+        </w:rPr>
+        <w:br w:type="page"/>
+      </w:r>
+    </w:p>
+    <w:p>
+      <w:pPr>
+        <w:spacing w:after="0" w:line="276" w:lineRule="auto"/>
+        <w:jc w:val="center"/>
+        <w:rPr>
+          <w:rFonts w:ascii="Times New Roman" w:hAnsi="Times New Roman" w:cs="Times New Roman"/>
+          <w:b/>
+          <w:bCs/>
+          <w:sz w:val="28"/>
+          <w:szCs w:val="28"/>
+          <w:lang w:val="ru-RU"/>
+        </w:rPr>
+      </w:pPr>
+      <w:r>
+        <w:rPr>
+          <w:rFonts w:ascii="Times New Roman" w:hAnsi="Times New Roman" w:cs="Times New Roman"/>
+          <w:b/>
+          <w:bCs/>
+          <w:sz w:val="28"/>
+          <w:szCs w:val="28"/>
+          <w:lang w:val="ru-RU"/>
+        </w:rPr>
+        <w:lastRenderedPageBreak/>
+        <w:t>ПРИЛОЖЕНИЕ А</w:t>
+      </w:r>
+    </w:p>
+    <w:p>
+      <w:pPr>
+        <w:spacing w:after="0" w:line="276" w:lineRule="auto"/>
+        <w:jc w:val="center"/>
+        <w:rPr>
+          <w:rFonts w:ascii="Times New Roman" w:hAnsi="Times New Roman" w:cs="Times New Roman"/>
+          <w:b/>
+          <w:bCs/>
+          <w:sz w:val="28"/>
+          <w:szCs w:val="28"/>
+          <w:lang w:val="ru-RU"/>
+        </w:rPr>
+      </w:pPr>
+      <w:r>
+        <w:rPr>
+          <w:rFonts w:ascii="Times New Roman" w:hAnsi="Times New Roman" w:cs="Times New Roman"/>
+          <w:b/>
+          <w:bCs/>
+          <w:sz w:val="28"/>
+          <w:szCs w:val="28"/>
+          <w:lang w:val="ru-RU"/>
+        </w:rPr>
+        <w:t>(обязательное)</w:t>
+      </w:r>
+    </w:p>
+    <w:p>
+      <w:pPr>
+        <w:spacing w:after="0" w:line="276" w:lineRule="auto"/>
+        <w:jc w:val="center"/>
+        <w:rPr>
+          <w:rFonts w:ascii="Times New Roman" w:hAnsi="Times New Roman" w:cs="Times New Roman"/>
+          <w:b/>
+          <w:bCs/>
+          <w:sz w:val="28"/>
+          <w:szCs w:val="28"/>
+          <w:lang w:val="ru-RU"/>
+        </w:rPr>
+      </w:pPr>
+      <w:r>
+        <w:rPr>
+          <w:rFonts w:ascii="Times New Roman" w:hAnsi="Times New Roman" w:cs="Times New Roman"/>
+          <w:b/>
+          <w:bCs/>
+          <w:sz w:val="28"/>
+          <w:szCs w:val="28"/>
+          <w:lang w:val="ru-RU"/>
+        </w:rPr>
+        <w:t>Листинг исходного кода</w:t>
+      </w:r>
+    </w:p>
+    <w:p>
+      <w:pPr>
+        <w:spacing w:after="0" w:line="276" w:lineRule="auto"/>
+        <w:jc w:val="center"/>
+        <w:rPr>
+          <w:rFonts w:ascii="Times New Roman" w:hAnsi="Times New Roman" w:cs="Times New Roman"/>
+          <w:sz w:val="28"/>
+          <w:szCs w:val="28"/>
+          <w:lang w:val="ru-RU"/>
+        </w:rPr>
+      </w:pPr>
+    </w:p>
+    <w:p>
+      <w:pPr>
+        <w:spacing w:after="0" w:line="276" w:lineRule="auto"/>
+        <w:ind w:firstLine="720"/>
+        <w:rPr>
+          <w:rFonts w:ascii="Times New Roman" w:hAnsi="Times New Roman" w:cs="Times New Roman"/>
+          <w:sz w:val="28"/>
+          <w:szCs w:val="28"/>
+          <w:lang w:val="ru-RU"/>
+        </w:rPr>
+      </w:pPr>
+      <w:r>
+        <w:rPr>
+          <w:rFonts w:ascii="Times New Roman" w:hAnsi="Times New Roman" w:cs="Times New Roman"/>
+          <w:sz w:val="28"/>
+          <w:szCs w:val="28"/>
+          <w:lang w:val="ru-RU"/>
+        </w:rPr>
+        <w:t>Листинг 1 – Программный код разработанного приложения.</w:t>
+      </w:r>
+    </w:p>
+    <w:p>
+      <w:pPr>
+        <w:spacing w:after="0" w:line="276" w:lineRule="auto"/>
+        <w:ind w:firstLine="720"/>
+        <w:rPr>
+          <w:rFonts w:ascii="Times New Roman" w:hAnsi="Times New Roman" w:cs="Times New Roman"/>
+          <w:sz w:val="28"/>
+          <w:szCs w:val="28"/>
+          <w:lang w:val="ru-RU"/>
+        </w:rPr>
+      </w:pPr>
+    </w:p>
+    <w:p>
+      <w:pPr>
+        <w:autoSpaceDE w:val="0"/>
+        <w:autoSpaceDN w:val="0"/>
+        <w:adjustRightInd w:val="0"/>
+        <w:spacing w:after="0" w:line="240" w:lineRule="auto"/>
+        <w:rPr>
+          <w:rFonts w:ascii="Courier New" w:hAnsi="Courier New" w:cs="Courier New"/>
+          <w:color w:val="000000" w:themeColor="text1"/>
+          <w:sz w:val="20"/>
+          <w:szCs w:val="20"/>
+          <w:lang w:val="ru-BY"/>
+        </w:rPr>
+      </w:pPr>
+      <w:r>
+        <w:rPr>
+          <w:rFonts w:ascii="Courier New" w:hAnsi="Courier New" w:cs="Courier New"/>
+          <w:color w:val="000000" w:themeColor="text1"/>
+          <w:sz w:val="20"/>
+          <w:szCs w:val="20"/>
+          <w:lang w:val="ru-BY"/>
+        </w:rPr>
+        <w:t xml:space="preserve">    public List&lt;Token&gt; ScanTokens()</w:t>
+      </w:r>
+    </w:p>
+    <w:p>
+      <w:pPr>
+        <w:autoSpaceDE w:val="0"/>
+        <w:autoSpaceDN w:val="0"/>
+        <w:adjustRightInd w:val="0"/>
+        <w:spacing w:after="0" w:line="240" w:lineRule="auto"/>
+        <w:rPr>
+          <w:rFonts w:ascii="Courier New" w:hAnsi="Courier New" w:cs="Courier New"/>
+          <w:color w:val="000000" w:themeColor="text1"/>
+          <w:sz w:val="20"/>
+          <w:szCs w:val="20"/>
+          <w:lang w:val="ru-BY"/>
+        </w:rPr>
+      </w:pPr>
+      <w:r>
+        <w:rPr>
+          <w:rFonts w:ascii="Courier New" w:hAnsi="Courier New" w:cs="Courier New"/>
+          <w:color w:val="000000" w:themeColor="text1"/>
+          <w:sz w:val="20"/>
+          <w:szCs w:val="20"/>
+          <w:lang w:val="ru-BY"/>
+        </w:rPr>
+        <w:t xml:space="preserve">    {</w:t>
+      </w:r>
+    </w:p>
+    <w:p>
+      <w:pPr>
+        <w:autoSpaceDE w:val="0"/>
+        <w:autoSpaceDN w:val="0"/>
+        <w:adjustRightInd w:val="0"/>
+        <w:spacing w:after="0" w:line="240" w:lineRule="auto"/>
+        <w:rPr>
+          <w:rFonts w:ascii="Courier New" w:hAnsi="Courier New" w:cs="Courier New"/>
+          <w:color w:val="000000" w:themeColor="text1"/>
+          <w:sz w:val="20"/>
+          <w:szCs w:val="20"/>
+          <w:lang w:val="ru-BY"/>
+        </w:rPr>
+      </w:pPr>
+      <w:r>
+        <w:rPr>
+          <w:rFonts w:ascii="Courier New" w:hAnsi="Courier New" w:cs="Courier New"/>
+          <w:color w:val="000000" w:themeColor="text1"/>
+          <w:sz w:val="20"/>
+          <w:szCs w:val="20"/>
+          <w:lang w:val="ru-BY"/>
+        </w:rPr>
+        <w:t xml:space="preserve">        while (!IsAtEnd())</w:t>
+      </w:r>
+    </w:p>
+    <w:p>
+      <w:pPr>
+        <w:autoSpaceDE w:val="0"/>
+        <w:autoSpaceDN w:val="0"/>
+        <w:adjustRightInd w:val="0"/>
+        <w:spacing w:after="0" w:line="240" w:lineRule="auto"/>
+        <w:rPr>
+          <w:rFonts w:ascii="Courier New" w:hAnsi="Courier New" w:cs="Courier New"/>
+          <w:color w:val="000000" w:themeColor="text1"/>
+          <w:sz w:val="20"/>
+          <w:szCs w:val="20"/>
+          <w:lang w:val="ru-BY"/>
+        </w:rPr>
+      </w:pPr>
+      <w:r>
+        <w:rPr>
+          <w:rFonts w:ascii="Courier New" w:hAnsi="Courier New" w:cs="Courier New"/>
+          <w:color w:val="000000" w:themeColor="text1"/>
+          <w:sz w:val="20"/>
+          <w:szCs w:val="20"/>
+          <w:lang w:val="ru-BY"/>
+        </w:rPr>
+        <w:t xml:space="preserve">        {</w:t>
+      </w:r>
+    </w:p>
+    <w:p>
+      <w:pPr>
+        <w:autoSpaceDE w:val="0"/>
+        <w:autoSpaceDN w:val="0"/>
+        <w:adjustRightInd w:val="0"/>
+        <w:spacing w:after="0" w:line="240" w:lineRule="auto"/>
+        <w:rPr>
+          <w:rFonts w:ascii="Courier New" w:hAnsi="Courier New" w:cs="Courier New"/>
+          <w:color w:val="000000" w:themeColor="text1"/>
+          <w:sz w:val="20"/>
+          <w:szCs w:val="20"/>
+          <w:lang w:val="ru-BY"/>
+        </w:rPr>
+      </w:pPr>
+      <w:r>
+        <w:rPr>
+          <w:rFonts w:ascii="Courier New" w:hAnsi="Courier New" w:cs="Courier New"/>
+          <w:color w:val="000000" w:themeColor="text1"/>
+          <w:sz w:val="20"/>
+          <w:szCs w:val="20"/>
+          <w:lang w:val="ru-BY"/>
+        </w:rPr>
+        <w:t xml:space="preserve">            _column += _current - _start;</w:t>
+      </w:r>
+    </w:p>
+    <w:p>
+      <w:pPr>
+        <w:autoSpaceDE w:val="0"/>
+        <w:autoSpaceDN w:val="0"/>
+        <w:adjustRightInd w:val="0"/>
+        <w:spacing w:after="0" w:line="240" w:lineRule="auto"/>
+        <w:rPr>
+          <w:rFonts w:ascii="Courier New" w:hAnsi="Courier New" w:cs="Courier New"/>
+          <w:color w:val="000000" w:themeColor="text1"/>
+          <w:sz w:val="20"/>
+          <w:szCs w:val="20"/>
+          <w:lang w:val="ru-BY"/>
+        </w:rPr>
+      </w:pPr>
+      <w:r>
+        <w:rPr>
+          <w:rFonts w:ascii="Courier New" w:hAnsi="Courier New" w:cs="Courier New"/>
+          <w:color w:val="000000" w:themeColor="text1"/>
+          <w:sz w:val="20"/>
+          <w:szCs w:val="20"/>
+          <w:lang w:val="ru-BY"/>
+        </w:rPr>
+        <w:t xml:space="preserve">            _start = _current;</w:t>
+      </w:r>
+    </w:p>
+    <w:p>
+      <w:pPr>
+        <w:autoSpaceDE w:val="0"/>
+        <w:autoSpaceDN w:val="0"/>
+        <w:adjustRightInd w:val="0"/>
+        <w:spacing w:after="0" w:line="240" w:lineRule="auto"/>
+        <w:rPr>
+          <w:rFonts w:ascii="Courier New" w:hAnsi="Courier New" w:cs="Courier New"/>
+          <w:color w:val="000000" w:themeColor="text1"/>
+          <w:sz w:val="20"/>
+          <w:szCs w:val="20"/>
+          <w:lang w:val="ru-BY"/>
+        </w:rPr>
+      </w:pPr>
+      <w:r>
+        <w:rPr>
+          <w:rFonts w:ascii="Courier New" w:hAnsi="Courier New" w:cs="Courier New"/>
+          <w:color w:val="000000" w:themeColor="text1"/>
+          <w:sz w:val="20"/>
+          <w:szCs w:val="20"/>
+          <w:lang w:val="ru-BY"/>
+        </w:rPr>
+        <w:t xml:space="preserve">            ScanToken();</w:t>
+      </w:r>
+    </w:p>
+    <w:p>
+      <w:pPr>
+        <w:autoSpaceDE w:val="0"/>
+        <w:autoSpaceDN w:val="0"/>
+        <w:adjustRightInd w:val="0"/>
+        <w:spacing w:after="0" w:line="240" w:lineRule="auto"/>
+        <w:rPr>
+          <w:rFonts w:ascii="Courier New" w:hAnsi="Courier New" w:cs="Courier New"/>
+          <w:color w:val="000000" w:themeColor="text1"/>
+          <w:sz w:val="20"/>
+          <w:szCs w:val="20"/>
+          <w:lang w:val="ru-BY"/>
+        </w:rPr>
+      </w:pPr>
+      <w:r>
+        <w:rPr>
+          <w:rFonts w:ascii="Courier New" w:hAnsi="Courier New" w:cs="Courier New"/>
+          <w:color w:val="000000" w:themeColor="text1"/>
+          <w:sz w:val="20"/>
+          <w:szCs w:val="20"/>
+          <w:lang w:val="ru-BY"/>
+        </w:rPr>
+        <w:t xml:space="preserve">        }</w:t>
+      </w:r>
+    </w:p>
+    <w:p>
+      <w:pPr>
+        <w:autoSpaceDE w:val="0"/>
+        <w:autoSpaceDN w:val="0"/>
+        <w:adjustRightInd w:val="0"/>
+        <w:spacing w:after="0" w:line="240" w:lineRule="auto"/>
+        <w:rPr>
+          <w:rFonts w:ascii="Courier New" w:hAnsi="Courier New" w:cs="Courier New"/>
+          <w:color w:val="000000" w:themeColor="text1"/>
+          <w:sz w:val="20"/>
+          <w:szCs w:val="20"/>
+          <w:lang w:val="ru-BY"/>
+        </w:rPr>
+      </w:pPr>
+      <w:r>
+        <w:rPr>
+          <w:rFonts w:ascii="Courier New" w:hAnsi="Courier New" w:cs="Courier New"/>
+          <w:color w:val="000000" w:themeColor="text1"/>
+          <w:sz w:val="20"/>
+          <w:szCs w:val="20"/>
+          <w:lang w:val="ru-BY"/>
+        </w:rPr>
+        <w:t xml:space="preserve">        _tokens.Add(new Token(TokenType.EOF, "", null, _line, 1));</w:t>
+      </w:r>
+    </w:p>
+    <w:p>
+      <w:pPr>
+        <w:autoSpaceDE w:val="0"/>
+        <w:autoSpaceDN w:val="0"/>
+        <w:adjustRightInd w:val="0"/>
+        <w:spacing w:after="0" w:line="240" w:lineRule="auto"/>
+        <w:rPr>
+          <w:rFonts w:ascii="Courier New" w:hAnsi="Courier New" w:cs="Courier New"/>
+          <w:color w:val="000000" w:themeColor="text1"/>
+          <w:sz w:val="20"/>
+          <w:szCs w:val="20"/>
+          <w:lang w:val="ru-BY"/>
+        </w:rPr>
+      </w:pPr>
+      <w:r>
+        <w:rPr>
+          <w:rFonts w:ascii="Courier New" w:hAnsi="Courier New" w:cs="Courier New"/>
+          <w:color w:val="000000" w:themeColor="text1"/>
+          <w:sz w:val="20"/>
+          <w:szCs w:val="20"/>
+          <w:lang w:val="ru-BY"/>
+        </w:rPr>
+        <w:t xml:space="preserve">        return _tokens;</w:t>
+      </w:r>
+    </w:p>
+    <w:p>
+      <w:pPr>
+        <w:autoSpaceDE w:val="0"/>
+        <w:autoSpaceDN w:val="0"/>
+        <w:adjustRightInd w:val="0"/>
+        <w:spacing w:after="0" w:line="240" w:lineRule="auto"/>
+        <w:rPr>
+          <w:rFonts w:ascii="Courier New" w:hAnsi="Courier New" w:cs="Courier New"/>
+          <w:color w:val="000000" w:themeColor="text1"/>
+          <w:sz w:val="20"/>
+          <w:szCs w:val="20"/>
+          <w:lang w:val="ru-BY"/>
+        </w:rPr>
+      </w:pPr>
+      <w:r>
+        <w:rPr>
+          <w:rFonts w:ascii="Courier New" w:hAnsi="Courier New" w:cs="Courier New"/>
+          <w:color w:val="000000" w:themeColor="text1"/>
+          <w:sz w:val="20"/>
+          <w:szCs w:val="20"/>
+          <w:lang w:val="ru-BY"/>
+        </w:rPr>
+        <w:t xml:space="preserve">    }</w:t>
+      </w:r>
+    </w:p>
+    <w:p>
+      <w:pPr>
+        <w:autoSpaceDE w:val="0"/>
+        <w:autoSpaceDN w:val="0"/>
+        <w:adjustRightInd w:val="0"/>
+        <w:spacing w:after="0" w:line="240" w:lineRule="auto"/>
+        <w:rPr>
+          <w:rFonts w:ascii="Courier New" w:hAnsi="Courier New" w:cs="Courier New"/>
+          <w:color w:val="000000" w:themeColor="text1"/>
+          <w:sz w:val="20"/>
+          <w:szCs w:val="20"/>
+          <w:lang w:val="ru-BY"/>
+        </w:rPr>
+      </w:pPr>
+    </w:p>
+    <w:p>
+      <w:pPr>
+        <w:autoSpaceDE w:val="0"/>
+        <w:autoSpaceDN w:val="0"/>
+        <w:adjustRightInd w:val="0"/>
+        <w:spacing w:after="0" w:line="240" w:lineRule="auto"/>
+        <w:rPr>
+          <w:rFonts w:ascii="Courier New" w:hAnsi="Courier New" w:cs="Courier New"/>
+          <w:color w:val="000000" w:themeColor="text1"/>
+          <w:sz w:val="20"/>
+          <w:szCs w:val="20"/>
+          <w:lang w:val="ru-BY"/>
+        </w:rPr>
+      </w:pPr>
+      <w:r>
+        <w:rPr>
+          <w:rFonts w:ascii="Courier New" w:hAnsi="Courier New" w:cs="Courier New"/>
+          <w:color w:val="000000" w:themeColor="text1"/>
+          <w:sz w:val="20"/>
+          <w:szCs w:val="20"/>
+          <w:lang w:val="ru-BY"/>
+        </w:rPr>
+        <w:t xml:space="preserve">    private bool IsAtEnd()</w:t>
+      </w:r>
+    </w:p>
+    <w:p>
+      <w:pPr>
+        <w:autoSpaceDE w:val="0"/>
+        <w:autoSpaceDN w:val="0"/>
+        <w:adjustRightInd w:val="0"/>
+        <w:spacing w:after="0" w:line="240" w:lineRule="auto"/>
+        <w:rPr>
+          <w:rFonts w:ascii="Courier New" w:hAnsi="Courier New" w:cs="Courier New"/>
+          <w:color w:val="000000" w:themeColor="text1"/>
+          <w:sz w:val="20"/>
+          <w:szCs w:val="20"/>
+          <w:lang w:val="ru-BY"/>
+        </w:rPr>
+      </w:pPr>
+      <w:r>
+        <w:rPr>
+          <w:rFonts w:ascii="Courier New" w:hAnsi="Courier New" w:cs="Courier New"/>
+          <w:color w:val="000000" w:themeColor="text1"/>
+          <w:sz w:val="20"/>
+          <w:szCs w:val="20"/>
+          <w:lang w:val="ru-BY"/>
+        </w:rPr>
+        <w:t xml:space="preserve">    {</w:t>
+      </w:r>
+    </w:p>
+    <w:p>
+      <w:pPr>
+        <w:autoSpaceDE w:val="0"/>
+        <w:autoSpaceDN w:val="0"/>
+        <w:adjustRightInd w:val="0"/>
+        <w:spacing w:after="0" w:line="240" w:lineRule="auto"/>
+        <w:rPr>
+          <w:rFonts w:ascii="Courier New" w:hAnsi="Courier New" w:cs="Courier New"/>
+          <w:color w:val="000000" w:themeColor="text1"/>
+          <w:sz w:val="20"/>
+          <w:szCs w:val="20"/>
+          <w:lang w:val="ru-BY"/>
+        </w:rPr>
+      </w:pPr>
+      <w:r>
+        <w:rPr>
+          <w:rFonts w:ascii="Courier New" w:hAnsi="Courier New" w:cs="Courier New"/>
+          <w:color w:val="000000" w:themeColor="text1"/>
+          <w:sz w:val="20"/>
+          <w:szCs w:val="20"/>
+          <w:lang w:val="ru-BY"/>
+        </w:rPr>
+        <w:t xml:space="preserve">        return _current &gt;= _source.Length;</w:t>
+      </w:r>
+    </w:p>
+    <w:p>
+      <w:pPr>
+        <w:autoSpaceDE w:val="0"/>
+        <w:autoSpaceDN w:val="0"/>
+        <w:adjustRightInd w:val="0"/>
+        <w:spacing w:after="0" w:line="240" w:lineRule="auto"/>
+        <w:rPr>
+          <w:rFonts w:ascii="Courier New" w:hAnsi="Courier New" w:cs="Courier New"/>
+          <w:color w:val="000000" w:themeColor="text1"/>
+          <w:sz w:val="20"/>
+          <w:szCs w:val="20"/>
+          <w:lang w:val="ru-BY"/>
+        </w:rPr>
+      </w:pPr>
+      <w:r>
+        <w:rPr>
+          <w:rFonts w:ascii="Courier New" w:hAnsi="Courier New" w:cs="Courier New"/>
+          <w:color w:val="000000" w:themeColor="text1"/>
+          <w:sz w:val="20"/>
+          <w:szCs w:val="20"/>
+          <w:lang w:val="ru-BY"/>
+        </w:rPr>
+        <w:t xml:space="preserve">    }</w:t>
+      </w:r>
+    </w:p>
+    <w:p>
+      <w:pPr>
+        <w:autoSpaceDE w:val="0"/>
+        <w:autoSpaceDN w:val="0"/>
+        <w:adjustRightInd w:val="0"/>
+        <w:spacing w:after="0" w:line="240" w:lineRule="auto"/>
+        <w:rPr>
+          <w:rFonts w:ascii="Courier New" w:hAnsi="Courier New" w:cs="Courier New"/>
+          <w:color w:val="000000" w:themeColor="text1"/>
+          <w:sz w:val="20"/>
+          <w:szCs w:val="20"/>
+          <w:lang w:val="ru-BY"/>
+        </w:rPr>
+      </w:pPr>
+    </w:p>
+    <w:p>
+      <w:pPr>
+        <w:autoSpaceDE w:val="0"/>
+        <w:autoSpaceDN w:val="0"/>
+        <w:adjustRightInd w:val="0"/>
+        <w:spacing w:after="0" w:line="240" w:lineRule="auto"/>
+        <w:rPr>
+          <w:rFonts w:ascii="Courier New" w:hAnsi="Courier New" w:cs="Courier New"/>
+          <w:color w:val="000000" w:themeColor="text1"/>
+          <w:sz w:val="20"/>
+          <w:szCs w:val="20"/>
+          <w:lang w:val="ru-BY"/>
+        </w:rPr>
+      </w:pPr>
+      <w:r>
+        <w:rPr>
+          <w:rFonts w:ascii="Courier New" w:hAnsi="Courier New" w:cs="Courier New"/>
+          <w:color w:val="000000" w:themeColor="text1"/>
+          <w:sz w:val="20"/>
+          <w:szCs w:val="20"/>
+          <w:lang w:val="ru-BY"/>
+        </w:rPr>
+        <w:t xml:space="preserve">    private void ScanToken()</w:t>
+      </w:r>
+    </w:p>
+    <w:p>
+      <w:pPr>
+        <w:autoSpaceDE w:val="0"/>
+        <w:autoSpaceDN w:val="0"/>
+        <w:adjustRightInd w:val="0"/>
+        <w:spacing w:after="0" w:line="240" w:lineRule="auto"/>
+        <w:rPr>
+          <w:rFonts w:ascii="Courier New" w:hAnsi="Courier New" w:cs="Courier New"/>
+          <w:color w:val="000000" w:themeColor="text1"/>
+          <w:sz w:val="20"/>
+          <w:szCs w:val="20"/>
+          <w:lang w:val="ru-BY"/>
+        </w:rPr>
+      </w:pPr>
+      <w:r>
+        <w:rPr>
+          <w:rFonts w:ascii="Courier New" w:hAnsi="Courier New" w:cs="Courier New"/>
+          <w:color w:val="000000" w:themeColor="text1"/>
+          <w:sz w:val="20"/>
+          <w:szCs w:val="20"/>
+          <w:lang w:val="ru-BY"/>
+        </w:rPr>
+        <w:t xml:space="preserve">    {</w:t>
+      </w:r>
+    </w:p>
+    <w:p>
+      <w:pPr>
+        <w:autoSpaceDE w:val="0"/>
+        <w:autoSpaceDN w:val="0"/>
+        <w:adjustRightInd w:val="0"/>
+        <w:spacing w:after="0" w:line="240" w:lineRule="auto"/>
+        <w:rPr>
+          <w:rFonts w:ascii="Courier New" w:hAnsi="Courier New" w:cs="Courier New"/>
+          <w:color w:val="000000" w:themeColor="text1"/>
+          <w:sz w:val="20"/>
+          <w:szCs w:val="20"/>
+          <w:lang w:val="ru-BY"/>
+        </w:rPr>
+      </w:pPr>
+      <w:r>
+        <w:rPr>
+          <w:rFonts w:ascii="Courier New" w:hAnsi="Courier New" w:cs="Courier New"/>
+          <w:color w:val="000000" w:themeColor="text1"/>
+          <w:sz w:val="20"/>
+          <w:szCs w:val="20"/>
+          <w:lang w:val="ru-BY"/>
+        </w:rPr>
+        <w:t xml:space="preserve">        char c = Advance();</w:t>
+      </w:r>
+    </w:p>
+    <w:p>
+      <w:pPr>
+        <w:autoSpaceDE w:val="0"/>
+        <w:autoSpaceDN w:val="0"/>
+        <w:adjustRightInd w:val="0"/>
+        <w:spacing w:after="0" w:line="240" w:lineRule="auto"/>
+        <w:rPr>
+          <w:rFonts w:ascii="Courier New" w:hAnsi="Courier New" w:cs="Courier New"/>
+          <w:color w:val="000000" w:themeColor="text1"/>
+          <w:sz w:val="20"/>
+          <w:szCs w:val="20"/>
+          <w:lang w:val="ru-BY"/>
+        </w:rPr>
+      </w:pPr>
+      <w:r>
+        <w:rPr>
+          <w:rFonts w:ascii="Courier New" w:hAnsi="Courier New" w:cs="Courier New"/>
+          <w:color w:val="000000" w:themeColor="text1"/>
+          <w:sz w:val="20"/>
+          <w:szCs w:val="20"/>
+          <w:lang w:val="ru-BY"/>
+        </w:rPr>
+        <w:t xml:space="preserve">        switch (c)</w:t>
+      </w:r>
+    </w:p>
+    <w:p>
+      <w:pPr>
+        <w:autoSpaceDE w:val="0"/>
+        <w:autoSpaceDN w:val="0"/>
+        <w:adjustRightInd w:val="0"/>
+        <w:spacing w:after="0" w:line="240" w:lineRule="auto"/>
+        <w:rPr>
+          <w:rFonts w:ascii="Courier New" w:hAnsi="Courier New" w:cs="Courier New"/>
+          <w:color w:val="000000" w:themeColor="text1"/>
+          <w:sz w:val="20"/>
+          <w:szCs w:val="20"/>
+          <w:lang w:val="ru-BY"/>
+        </w:rPr>
+      </w:pPr>
+      <w:r>
+        <w:rPr>
+          <w:rFonts w:ascii="Courier New" w:hAnsi="Courier New" w:cs="Courier New"/>
+          <w:color w:val="000000" w:themeColor="text1"/>
+          <w:sz w:val="20"/>
+          <w:szCs w:val="20"/>
+          <w:lang w:val="ru-BY"/>
+        </w:rPr>
+        <w:t xml:space="preserve">        {</w:t>
+      </w:r>
+    </w:p>
+    <w:p>
+      <w:pPr>
+        <w:autoSpaceDE w:val="0"/>
+        <w:autoSpaceDN w:val="0"/>
+        <w:adjustRightInd w:val="0"/>
+        <w:spacing w:after="0" w:line="240" w:lineRule="auto"/>
+        <w:rPr>
+          <w:rFonts w:ascii="Courier New" w:hAnsi="Courier New" w:cs="Courier New"/>
+          <w:color w:val="000000" w:themeColor="text1"/>
+          <w:sz w:val="20"/>
+          <w:szCs w:val="20"/>
+          <w:lang w:val="ru-BY"/>
+        </w:rPr>
+      </w:pPr>
+      <w:r>
+        <w:rPr>
+          <w:rFonts w:ascii="Courier New" w:hAnsi="Courier New" w:cs="Courier New"/>
+          <w:color w:val="000000" w:themeColor="text1"/>
+          <w:sz w:val="20"/>
+          <w:szCs w:val="20"/>
+          <w:lang w:val="ru-BY"/>
+        </w:rPr>
+        <w:t xml:space="preserve">            // Single-character tokens</w:t>
+      </w:r>
+    </w:p>
+    <w:p>
+      <w:pPr>
+        <w:autoSpaceDE w:val="0"/>
+        <w:autoSpaceDN w:val="0"/>
+        <w:adjustRightInd w:val="0"/>
+        <w:spacing w:after="0" w:line="240" w:lineRule="auto"/>
+        <w:rPr>
+          <w:rFonts w:ascii="Courier New" w:hAnsi="Courier New" w:cs="Courier New"/>
+          <w:color w:val="000000" w:themeColor="text1"/>
+          <w:sz w:val="20"/>
+          <w:szCs w:val="20"/>
+          <w:lang w:val="ru-BY"/>
+        </w:rPr>
+      </w:pPr>
+      <w:r>
+        <w:rPr>
+          <w:rFonts w:ascii="Courier New" w:hAnsi="Courier New" w:cs="Courier New"/>
+          <w:color w:val="000000" w:themeColor="text1"/>
+          <w:sz w:val="20"/>
+          <w:szCs w:val="20"/>
+          <w:lang w:val="ru-BY"/>
+        </w:rPr>
+        <w:t xml:space="preserve">            case '(':</w:t>
+      </w:r>
+    </w:p>
+    <w:p>
+      <w:pPr>
+        <w:autoSpaceDE w:val="0"/>
+        <w:autoSpaceDN w:val="0"/>
+        <w:adjustRightInd w:val="0"/>
+        <w:spacing w:after="0" w:line="240" w:lineRule="auto"/>
+        <w:rPr>
+          <w:rFonts w:ascii="Courier New" w:hAnsi="Courier New" w:cs="Courier New"/>
+          <w:color w:val="000000" w:themeColor="text1"/>
+          <w:sz w:val="20"/>
+          <w:szCs w:val="20"/>
+          <w:lang w:val="ru-BY"/>
+        </w:rPr>
+      </w:pPr>
+      <w:r>
+        <w:rPr>
+          <w:rFonts w:ascii="Courier New" w:hAnsi="Courier New" w:cs="Courier New"/>
+          <w:color w:val="000000" w:themeColor="text1"/>
+          <w:sz w:val="20"/>
+          <w:szCs w:val="20"/>
+          <w:lang w:val="ru-BY"/>
+        </w:rPr>
+        <w:t xml:space="preserve">                AddToken(TokenType.LEFT_PARENTHESE);</w:t>
+      </w:r>
+    </w:p>
+    <w:p>
+      <w:pPr>
+        <w:autoSpaceDE w:val="0"/>
+        <w:autoSpaceDN w:val="0"/>
+        <w:adjustRightInd w:val="0"/>
+        <w:spacing w:after="0" w:line="240" w:lineRule="auto"/>
+        <w:rPr>
+          <w:rFonts w:ascii="Courier New" w:hAnsi="Courier New" w:cs="Courier New"/>
+          <w:color w:val="000000" w:themeColor="text1"/>
+          <w:sz w:val="20"/>
+          <w:szCs w:val="20"/>
+          <w:lang w:val="ru-BY"/>
+        </w:rPr>
+      </w:pPr>
+      <w:r>
+        <w:rPr>
+          <w:rFonts w:ascii="Courier New" w:hAnsi="Courier New" w:cs="Courier New"/>
+          <w:color w:val="000000" w:themeColor="text1"/>
+          <w:sz w:val="20"/>
+          <w:szCs w:val="20"/>
+          <w:lang w:val="ru-BY"/>
+        </w:rPr>
+        <w:t xml:space="preserve">                break;</w:t>
+      </w:r>
+    </w:p>
+    <w:p>
+      <w:pPr>
+        <w:autoSpaceDE w:val="0"/>
+        <w:autoSpaceDN w:val="0"/>
+        <w:adjustRightInd w:val="0"/>
+        <w:spacing w:after="0" w:line="240" w:lineRule="auto"/>
+        <w:rPr>
+          <w:rFonts w:ascii="Courier New" w:hAnsi="Courier New" w:cs="Courier New"/>
+          <w:color w:val="000000" w:themeColor="text1"/>
+          <w:sz w:val="20"/>
+          <w:szCs w:val="20"/>
+          <w:lang w:val="ru-BY"/>
+        </w:rPr>
+      </w:pPr>
+      <w:r>
+        <w:rPr>
+          <w:rFonts w:ascii="Courier New" w:hAnsi="Courier New" w:cs="Courier New"/>
+          <w:color w:val="000000" w:themeColor="text1"/>
+          <w:sz w:val="20"/>
+          <w:szCs w:val="20"/>
+          <w:lang w:val="ru-BY"/>
+        </w:rPr>
+        <w:t xml:space="preserve">            case ')':</w:t>
+      </w:r>
+    </w:p>
+    <w:p>
+      <w:pPr>
+        <w:autoSpaceDE w:val="0"/>
+        <w:autoSpaceDN w:val="0"/>
+        <w:adjustRightInd w:val="0"/>
+        <w:spacing w:after="0" w:line="240" w:lineRule="auto"/>
+        <w:rPr>
+          <w:rFonts w:ascii="Courier New" w:hAnsi="Courier New" w:cs="Courier New"/>
+          <w:color w:val="000000" w:themeColor="text1"/>
+          <w:sz w:val="20"/>
+          <w:szCs w:val="20"/>
+          <w:lang w:val="ru-BY"/>
+        </w:rPr>
+      </w:pPr>
+      <w:r>
+        <w:rPr>
+          <w:rFonts w:ascii="Courier New" w:hAnsi="Courier New" w:cs="Courier New"/>
+          <w:color w:val="000000" w:themeColor="text1"/>
+          <w:sz w:val="20"/>
+          <w:szCs w:val="20"/>
+          <w:lang w:val="ru-BY"/>
+        </w:rPr>
+        <w:t xml:space="preserve">                AddToken(TokenType.RIGHT_PARENTHESE);</w:t>
+      </w:r>
+    </w:p>
+    <w:p>
+      <w:pPr>
+        <w:autoSpaceDE w:val="0"/>
+        <w:autoSpaceDN w:val="0"/>
+        <w:adjustRightInd w:val="0"/>
+        <w:spacing w:after="0" w:line="240" w:lineRule="auto"/>
+        <w:rPr>
+          <w:rFonts w:ascii="Courier New" w:hAnsi="Courier New" w:cs="Courier New"/>
+          <w:color w:val="000000" w:themeColor="text1"/>
+          <w:sz w:val="20"/>
+          <w:szCs w:val="20"/>
+          <w:lang w:val="ru-BY"/>
+        </w:rPr>
+      </w:pPr>
+      <w:r>
+        <w:rPr>
+          <w:rFonts w:ascii="Courier New" w:hAnsi="Courier New" w:cs="Courier New"/>
+          <w:color w:val="000000" w:themeColor="text1"/>
+          <w:sz w:val="20"/>
+          <w:szCs w:val="20"/>
+          <w:lang w:val="ru-BY"/>
+        </w:rPr>
+        <w:t xml:space="preserve">                break;</w:t>
+      </w:r>
+    </w:p>
+    <w:p>
+      <w:pPr>
+        <w:autoSpaceDE w:val="0"/>
+        <w:autoSpaceDN w:val="0"/>
+        <w:adjustRightInd w:val="0"/>
+        <w:spacing w:after="0" w:line="240" w:lineRule="auto"/>
+        <w:rPr>
+          <w:rFonts w:ascii="Courier New" w:hAnsi="Courier New" w:cs="Courier New"/>
+          <w:color w:val="000000" w:themeColor="text1"/>
+          <w:sz w:val="20"/>
+          <w:szCs w:val="20"/>
+          <w:lang w:val="ru-BY"/>
+        </w:rPr>
+      </w:pPr>
+      <w:r>
+        <w:rPr>
+          <w:rFonts w:ascii="Courier New" w:hAnsi="Courier New" w:cs="Courier New"/>
+          <w:color w:val="000000" w:themeColor="text1"/>
+          <w:sz w:val="20"/>
+          <w:szCs w:val="20"/>
+          <w:lang w:val="ru-BY"/>
+        </w:rPr>
+        <w:t xml:space="preserve">            case '[':</w:t>
+      </w:r>
+    </w:p>
+    <w:p>
+      <w:pPr>
+        <w:autoSpaceDE w:val="0"/>
+        <w:autoSpaceDN w:val="0"/>
+        <w:adjustRightInd w:val="0"/>
+        <w:spacing w:after="0" w:line="240" w:lineRule="auto"/>
+        <w:rPr>
+          <w:rFonts w:ascii="Courier New" w:hAnsi="Courier New" w:cs="Courier New"/>
+          <w:color w:val="000000" w:themeColor="text1"/>
+          <w:sz w:val="20"/>
+          <w:szCs w:val="20"/>
+          <w:lang w:val="ru-BY"/>
+        </w:rPr>
+      </w:pPr>
+      <w:r>
+        <w:rPr>
+          <w:rFonts w:ascii="Courier New" w:hAnsi="Courier New" w:cs="Courier New"/>
+          <w:color w:val="000000" w:themeColor="text1"/>
+          <w:sz w:val="20"/>
+          <w:szCs w:val="20"/>
+          <w:lang w:val="ru-BY"/>
+        </w:rPr>
+        <w:t xml:space="preserve">                AddToken(TokenType.LEFT_ANGLE_BRACKET);</w:t>
+      </w:r>
+    </w:p>
+    <w:p>
+      <w:pPr>
+        <w:autoSpaceDE w:val="0"/>
+        <w:autoSpaceDN w:val="0"/>
+        <w:adjustRightInd w:val="0"/>
+        <w:spacing w:after="0" w:line="240" w:lineRule="auto"/>
+        <w:rPr>
+          <w:rFonts w:ascii="Courier New" w:hAnsi="Courier New" w:cs="Courier New"/>
+          <w:color w:val="000000" w:themeColor="text1"/>
+          <w:sz w:val="20"/>
+          <w:szCs w:val="20"/>
+          <w:lang w:val="ru-BY"/>
+        </w:rPr>
+      </w:pPr>
+      <w:r>
+        <w:rPr>
+          <w:rFonts w:ascii="Courier New" w:hAnsi="Courier New" w:cs="Courier New"/>
+          <w:color w:val="000000" w:themeColor="text1"/>
+          <w:sz w:val="20"/>
+          <w:szCs w:val="20"/>
+          <w:lang w:val="ru-BY"/>
+        </w:rPr>
+        <w:t xml:space="preserve">                break;</w:t>
+      </w:r>
+    </w:p>
+    <w:p>
+      <w:pPr>
+        <w:autoSpaceDE w:val="0"/>
+        <w:autoSpaceDN w:val="0"/>
+        <w:adjustRightInd w:val="0"/>
+        <w:spacing w:after="0" w:line="240" w:lineRule="auto"/>
+        <w:rPr>
+          <w:rFonts w:ascii="Courier New" w:hAnsi="Courier New" w:cs="Courier New"/>
+          <w:color w:val="000000" w:themeColor="text1"/>
+          <w:sz w:val="20"/>
+          <w:szCs w:val="20"/>
+          <w:lang w:val="ru-BY"/>
+        </w:rPr>
+      </w:pPr>
+      <w:r>
+        <w:rPr>
+          <w:rFonts w:ascii="Courier New" w:hAnsi="Courier New" w:cs="Courier New"/>
+          <w:color w:val="000000" w:themeColor="text1"/>
+          <w:sz w:val="20"/>
+          <w:szCs w:val="20"/>
+          <w:lang w:val="ru-BY"/>
+        </w:rPr>
+        <w:t xml:space="preserve">            case ']':</w:t>
+      </w:r>
+    </w:p>
+    <w:p>
+      <w:pPr>
+        <w:autoSpaceDE w:val="0"/>
+        <w:autoSpaceDN w:val="0"/>
+        <w:adjustRightInd w:val="0"/>
+        <w:spacing w:after="0" w:line="240" w:lineRule="auto"/>
+        <w:rPr>
+          <w:rFonts w:ascii="Courier New" w:hAnsi="Courier New" w:cs="Courier New"/>
+          <w:color w:val="000000" w:themeColor="text1"/>
+          <w:sz w:val="20"/>
+          <w:szCs w:val="20"/>
+          <w:lang w:val="ru-BY"/>
+        </w:rPr>
+      </w:pPr>
+      <w:r>
+        <w:rPr>
+          <w:rFonts w:ascii="Courier New" w:hAnsi="Courier New" w:cs="Courier New"/>
+          <w:color w:val="000000" w:themeColor="text1"/>
+          <w:sz w:val="20"/>
+          <w:szCs w:val="20"/>
+          <w:lang w:val="ru-BY"/>
+        </w:rPr>
+        <w:t xml:space="preserve">                AddToken(TokenType.RIGHT_ANGLE_BRACKET);</w:t>
+      </w:r>
+    </w:p>
+    <w:p>
+      <w:pPr>
+        <w:autoSpaceDE w:val="0"/>
+        <w:autoSpaceDN w:val="0"/>
+        <w:adjustRightInd w:val="0"/>
+        <w:spacing w:after="0" w:line="240" w:lineRule="auto"/>
+        <w:rPr>
+          <w:rFonts w:ascii="Courier New" w:hAnsi="Courier New" w:cs="Courier New"/>
+          <w:color w:val="000000" w:themeColor="text1"/>
+          <w:sz w:val="20"/>
+          <w:szCs w:val="20"/>
+          <w:lang w:val="ru-BY"/>
+        </w:rPr>
+      </w:pPr>
+      <w:r>
+        <w:rPr>
+          <w:rFonts w:ascii="Courier New" w:hAnsi="Courier New" w:cs="Courier New"/>
+          <w:color w:val="000000" w:themeColor="text1"/>
+          <w:sz w:val="20"/>
+          <w:szCs w:val="20"/>
+          <w:lang w:val="ru-BY"/>
+        </w:rPr>
+        <w:t xml:space="preserve">                break;</w:t>
+      </w:r>
+    </w:p>
+    <w:p>
+      <w:pPr>
+        <w:autoSpaceDE w:val="0"/>
+        <w:autoSpaceDN w:val="0"/>
+        <w:adjustRightInd w:val="0"/>
+        <w:spacing w:after="0" w:line="240" w:lineRule="auto"/>
+        <w:rPr>
+          <w:rFonts w:ascii="Courier New" w:hAnsi="Courier New" w:cs="Courier New"/>
+          <w:color w:val="000000" w:themeColor="text1"/>
+          <w:sz w:val="20"/>
+          <w:szCs w:val="20"/>
+          <w:lang w:val="ru-BY"/>
+        </w:rPr>
+      </w:pPr>
+      <w:r>
+        <w:rPr>
+          <w:rFonts w:ascii="Courier New" w:hAnsi="Courier New" w:cs="Courier New"/>
+          <w:color w:val="000000" w:themeColor="text1"/>
+          <w:sz w:val="20"/>
+          <w:szCs w:val="20"/>
+          <w:lang w:val="ru-BY"/>
+        </w:rPr>
+        <w:t xml:space="preserve">            case ',':</w:t>
+      </w:r>
+    </w:p>
+    <w:p>
+      <w:pPr>
+        <w:autoSpaceDE w:val="0"/>
+        <w:autoSpaceDN w:val="0"/>
+        <w:adjustRightInd w:val="0"/>
+        <w:spacing w:after="0" w:line="240" w:lineRule="auto"/>
+        <w:rPr>
+          <w:rFonts w:ascii="Courier New" w:hAnsi="Courier New" w:cs="Courier New"/>
+          <w:color w:val="000000" w:themeColor="text1"/>
+          <w:sz w:val="20"/>
+          <w:szCs w:val="20"/>
+          <w:lang w:val="ru-BY"/>
+        </w:rPr>
+      </w:pPr>
+      <w:r>
+        <w:rPr>
+          <w:rFonts w:ascii="Courier New" w:hAnsi="Courier New" w:cs="Courier New"/>
+          <w:color w:val="000000" w:themeColor="text1"/>
+          <w:sz w:val="20"/>
+          <w:szCs w:val="20"/>
+          <w:lang w:val="ru-BY"/>
+        </w:rPr>
+        <w:t xml:space="preserve">                AddToken(TokenType.COMMA);</w:t>
+      </w:r>
+    </w:p>
+    <w:p>
+      <w:pPr>
+        <w:autoSpaceDE w:val="0"/>
+        <w:autoSpaceDN w:val="0"/>
+        <w:adjustRightInd w:val="0"/>
+        <w:spacing w:after="0" w:line="240" w:lineRule="auto"/>
+        <w:rPr>
+          <w:rFonts w:ascii="Courier New" w:hAnsi="Courier New" w:cs="Courier New"/>
+          <w:color w:val="000000" w:themeColor="text1"/>
+          <w:sz w:val="20"/>
+          <w:szCs w:val="20"/>
+          <w:lang w:val="ru-BY"/>
+        </w:rPr>
+      </w:pPr>
+      <w:r>
+        <w:rPr>
+          <w:rFonts w:ascii="Courier New" w:hAnsi="Courier New" w:cs="Courier New"/>
+          <w:color w:val="000000" w:themeColor="text1"/>
+          <w:sz w:val="20"/>
+          <w:szCs w:val="20"/>
+          <w:lang w:val="ru-BY"/>
+        </w:rPr>
+        <w:t xml:space="preserve">                break;</w:t>
+      </w:r>
+    </w:p>
+    <w:p>
+      <w:pPr>
+        <w:autoSpaceDE w:val="0"/>
+        <w:autoSpaceDN w:val="0"/>
+        <w:adjustRightInd w:val="0"/>
+        <w:spacing w:after="0" w:line="240" w:lineRule="auto"/>
+        <w:rPr>
+          <w:rFonts w:ascii="Courier New" w:hAnsi="Courier New" w:cs="Courier New"/>
+          <w:color w:val="000000" w:themeColor="text1"/>
+          <w:sz w:val="20"/>
+          <w:szCs w:val="20"/>
+          <w:lang w:val="ru-BY"/>
+        </w:rPr>
+      </w:pPr>
+      <w:r>
+        <w:rPr>
+          <w:rFonts w:ascii="Courier New" w:hAnsi="Courier New" w:cs="Courier New"/>
+          <w:color w:val="000000" w:themeColor="text1"/>
+          <w:sz w:val="20"/>
+          <w:szCs w:val="20"/>
+          <w:lang w:val="ru-BY"/>
+        </w:rPr>
+        <w:t xml:space="preserve">            case '.':</w:t>
+      </w:r>
+    </w:p>
+    <w:p>
+      <w:pPr>
+        <w:autoSpaceDE w:val="0"/>
+        <w:autoSpaceDN w:val="0"/>
+        <w:adjustRightInd w:val="0"/>
+        <w:spacing w:after="0" w:line="240" w:lineRule="auto"/>
+        <w:rPr>
+          <w:rFonts w:ascii="Courier New" w:hAnsi="Courier New" w:cs="Courier New"/>
+          <w:color w:val="000000" w:themeColor="text1"/>
+          <w:sz w:val="20"/>
+          <w:szCs w:val="20"/>
+          <w:lang w:val="ru-BY"/>
+        </w:rPr>
+      </w:pPr>
+      <w:r>
+        <w:rPr>
+          <w:rFonts w:ascii="Courier New" w:hAnsi="Courier New" w:cs="Courier New"/>
+          <w:color w:val="000000" w:themeColor="text1"/>
+          <w:sz w:val="20"/>
+          <w:szCs w:val="20"/>
+          <w:lang w:val="ru-BY"/>
+        </w:rPr>
+        <w:t xml:space="preserve">                AddToken(TokenType.DOT);</w:t>
+      </w:r>
+    </w:p>
+    <w:p>
+      <w:pPr>
+        <w:autoSpaceDE w:val="0"/>
+        <w:autoSpaceDN w:val="0"/>
+        <w:adjustRightInd w:val="0"/>
+        <w:spacing w:after="0" w:line="240" w:lineRule="auto"/>
+        <w:rPr>
+          <w:rFonts w:ascii="Courier New" w:hAnsi="Courier New" w:cs="Courier New"/>
+          <w:color w:val="000000" w:themeColor="text1"/>
+          <w:sz w:val="20"/>
+          <w:szCs w:val="20"/>
+          <w:lang w:val="ru-BY"/>
+        </w:rPr>
+      </w:pPr>
+      <w:r>
+        <w:rPr>
+          <w:rFonts w:ascii="Courier New" w:hAnsi="Courier New" w:cs="Courier New"/>
+          <w:color w:val="000000" w:themeColor="text1"/>
+          <w:sz w:val="20"/>
+          <w:szCs w:val="20"/>
+          <w:lang w:val="ru-BY"/>
+        </w:rPr>
+        <w:t xml:space="preserve">                break;</w:t>
+      </w:r>
+    </w:p>
+    <w:p>
+      <w:pPr>
+        <w:autoSpaceDE w:val="0"/>
+        <w:autoSpaceDN w:val="0"/>
+        <w:adjustRightInd w:val="0"/>
+        <w:spacing w:after="0" w:line="240" w:lineRule="auto"/>
+        <w:rPr>
+          <w:rFonts w:ascii="Courier New" w:hAnsi="Courier New" w:cs="Courier New"/>
+          <w:color w:val="000000" w:themeColor="text1"/>
+          <w:sz w:val="20"/>
+          <w:szCs w:val="20"/>
+          <w:lang w:val="ru-BY"/>
+        </w:rPr>
+      </w:pPr>
+      <w:r>
+        <w:rPr>
+          <w:rFonts w:ascii="Courier New" w:hAnsi="Courier New" w:cs="Courier New"/>
+          <w:color w:val="000000" w:themeColor="text1"/>
+          <w:sz w:val="20"/>
+          <w:szCs w:val="20"/>
+          <w:lang w:val="ru-BY"/>
+        </w:rPr>
+        <w:t xml:space="preserve">            case '-':</w:t>
+      </w:r>
+    </w:p>
+    <w:p>
+      <w:pPr>
+        <w:autoSpaceDE w:val="0"/>
+        <w:autoSpaceDN w:val="0"/>
+        <w:adjustRightInd w:val="0"/>
+        <w:spacing w:after="0" w:line="240" w:lineRule="auto"/>
+        <w:rPr>
+          <w:rFonts w:ascii="Courier New" w:hAnsi="Courier New" w:cs="Courier New"/>
+          <w:color w:val="000000" w:themeColor="text1"/>
+          <w:sz w:val="20"/>
+          <w:szCs w:val="20"/>
+          <w:lang w:val="ru-BY"/>
+        </w:rPr>
+      </w:pPr>
+      <w:r>
+        <w:rPr>
+          <w:rFonts w:ascii="Courier New" w:hAnsi="Courier New" w:cs="Courier New"/>
+          <w:color w:val="000000" w:themeColor="text1"/>
+          <w:sz w:val="20"/>
+          <w:szCs w:val="20"/>
+          <w:lang w:val="ru-BY"/>
+        </w:rPr>
+        <w:t xml:space="preserve">                AddToken(TokenType.MINUS);</w:t>
+      </w:r>
+    </w:p>
+    <w:p>
+      <w:pPr>
+        <w:autoSpaceDE w:val="0"/>
+        <w:autoSpaceDN w:val="0"/>
+        <w:adjustRightInd w:val="0"/>
+        <w:spacing w:after="0" w:line="240" w:lineRule="auto"/>
+        <w:rPr>
+          <w:rFonts w:ascii="Courier New" w:hAnsi="Courier New" w:cs="Courier New"/>
+          <w:color w:val="000000" w:themeColor="text1"/>
+          <w:sz w:val="20"/>
+          <w:szCs w:val="20"/>
+          <w:lang w:val="ru-BY"/>
+        </w:rPr>
+      </w:pPr>
+      <w:r>
+        <w:rPr>
+          <w:rFonts w:ascii="Courier New" w:hAnsi="Courier New" w:cs="Courier New"/>
+          <w:color w:val="000000" w:themeColor="text1"/>
+          <w:sz w:val="20"/>
+          <w:szCs w:val="20"/>
+          <w:lang w:val="ru-BY"/>
+        </w:rPr>
+        <w:t xml:space="preserve">                break;</w:t>
+      </w:r>
+    </w:p>
+    <w:p>
+      <w:pPr>
+        <w:autoSpaceDE w:val="0"/>
+        <w:autoSpaceDN w:val="0"/>
+        <w:adjustRightInd w:val="0"/>
+        <w:spacing w:after="0" w:line="240" w:lineRule="auto"/>
+        <w:rPr>
+          <w:rFonts w:ascii="Courier New" w:hAnsi="Courier New" w:cs="Courier New"/>
+          <w:color w:val="000000" w:themeColor="text1"/>
+          <w:sz w:val="20"/>
+          <w:szCs w:val="20"/>
+          <w:lang w:val="ru-BY"/>
+        </w:rPr>
+      </w:pPr>
+      <w:r>
+        <w:rPr>
+          <w:rFonts w:ascii="Courier New" w:hAnsi="Courier New" w:cs="Courier New"/>
+          <w:color w:val="000000" w:themeColor="text1"/>
+          <w:sz w:val="20"/>
+          <w:szCs w:val="20"/>
+          <w:lang w:val="ru-BY"/>
+        </w:rPr>
+        <w:t xml:space="preserve">            case '+':</w:t>
+      </w:r>
+    </w:p>
+    <w:p>
+      <w:pPr>
+        <w:autoSpaceDE w:val="0"/>
+        <w:autoSpaceDN w:val="0"/>
+        <w:adjustRightInd w:val="0"/>
+        <w:spacing w:after="0" w:line="240" w:lineRule="auto"/>
+        <w:rPr>
+          <w:rFonts w:ascii="Courier New" w:hAnsi="Courier New" w:cs="Courier New"/>
+          <w:color w:val="000000" w:themeColor="text1"/>
+          <w:sz w:val="20"/>
+          <w:szCs w:val="20"/>
+          <w:lang w:val="ru-BY"/>
+        </w:rPr>
+      </w:pPr>
+      <w:r>
+        <w:rPr>
+          <w:rFonts w:ascii="Courier New" w:hAnsi="Courier New" w:cs="Courier New"/>
+          <w:color w:val="000000" w:themeColor="text1"/>
+          <w:sz w:val="20"/>
+          <w:szCs w:val="20"/>
+          <w:lang w:val="ru-BY"/>
+        </w:rPr>
+        <w:t xml:space="preserve">                AddToken(TokenType.PLUS);</w:t>
+      </w:r>
+    </w:p>
+    <w:p>
+      <w:pPr>
+        <w:autoSpaceDE w:val="0"/>
+        <w:autoSpaceDN w:val="0"/>
+        <w:adjustRightInd w:val="0"/>
+        <w:spacing w:after="0" w:line="240" w:lineRule="auto"/>
+        <w:rPr>
+          <w:rFonts w:ascii="Courier New" w:hAnsi="Courier New" w:cs="Courier New"/>
+          <w:color w:val="000000" w:themeColor="text1"/>
+          <w:sz w:val="20"/>
+          <w:szCs w:val="20"/>
+          <w:lang w:val="ru-BY"/>
+        </w:rPr>
+      </w:pPr>
+      <w:r>
+        <w:rPr>
+          <w:rFonts w:ascii="Courier New" w:hAnsi="Courier New" w:cs="Courier New"/>
+          <w:color w:val="000000" w:themeColor="text1"/>
+          <w:sz w:val="20"/>
+          <w:szCs w:val="20"/>
+          <w:lang w:val="ru-BY"/>
+        </w:rPr>
+        <w:t xml:space="preserve">                break;</w:t>
+      </w:r>
+    </w:p>
+    <w:p>
+      <w:pPr>
+        <w:autoSpaceDE w:val="0"/>
+        <w:autoSpaceDN w:val="0"/>
+        <w:adjustRightInd w:val="0"/>
+        <w:spacing w:after="0" w:line="240" w:lineRule="auto"/>
+        <w:rPr>
+          <w:rFonts w:ascii="Courier New" w:hAnsi="Courier New" w:cs="Courier New"/>
+          <w:color w:val="000000" w:themeColor="text1"/>
+          <w:sz w:val="20"/>
+          <w:szCs w:val="20"/>
+          <w:lang w:val="ru-BY"/>
+        </w:rPr>
+      </w:pPr>
+      <w:r>
+        <w:rPr>
+          <w:rFonts w:ascii="Courier New" w:hAnsi="Courier New" w:cs="Courier New"/>
+          <w:color w:val="000000" w:themeColor="text1"/>
+          <w:sz w:val="20"/>
+          <w:szCs w:val="20"/>
+          <w:lang w:val="ru-BY"/>
+        </w:rPr>
+        <w:t xml:space="preserve">            case ':':</w:t>
+      </w:r>
+    </w:p>
+    <w:p>
+      <w:pPr>
+        <w:autoSpaceDE w:val="0"/>
+        <w:autoSpaceDN w:val="0"/>
+        <w:adjustRightInd w:val="0"/>
+        <w:spacing w:after="0" w:line="240" w:lineRule="auto"/>
+        <w:rPr>
+          <w:rFonts w:ascii="Courier New" w:hAnsi="Courier New" w:cs="Courier New"/>
+          <w:color w:val="000000" w:themeColor="text1"/>
+          <w:sz w:val="20"/>
+          <w:szCs w:val="20"/>
+          <w:lang w:val="ru-BY"/>
+        </w:rPr>
+      </w:pPr>
+      <w:r>
+        <w:rPr>
+          <w:rFonts w:ascii="Courier New" w:hAnsi="Courier New" w:cs="Courier New"/>
+          <w:color w:val="000000" w:themeColor="text1"/>
+          <w:sz w:val="20"/>
+          <w:szCs w:val="20"/>
+          <w:lang w:val="ru-BY"/>
+        </w:rPr>
+        <w:t xml:space="preserve">                AddToken(Match('=') ? TokenType.ASSIGN : TokenType.COLON);</w:t>
+      </w:r>
+    </w:p>
+    <w:p>
+      <w:pPr>
+        <w:autoSpaceDE w:val="0"/>
+        <w:autoSpaceDN w:val="0"/>
+        <w:adjustRightInd w:val="0"/>
+        <w:spacing w:after="0" w:line="240" w:lineRule="auto"/>
+        <w:rPr>
+          <w:rFonts w:ascii="Courier New" w:hAnsi="Courier New" w:cs="Courier New"/>
+          <w:color w:val="000000" w:themeColor="text1"/>
+          <w:sz w:val="20"/>
+          <w:szCs w:val="20"/>
+          <w:lang w:val="ru-BY"/>
+        </w:rPr>
+      </w:pPr>
+      <w:r>
+        <w:rPr>
+          <w:rFonts w:ascii="Courier New" w:hAnsi="Courier New" w:cs="Courier New"/>
+          <w:color w:val="000000" w:themeColor="text1"/>
+          <w:sz w:val="20"/>
+          <w:szCs w:val="20"/>
+          <w:lang w:val="ru-BY"/>
+        </w:rPr>
+        <w:t xml:space="preserve">                break;</w:t>
+      </w:r>
+    </w:p>
+    <w:p>
+      <w:pPr>
+        <w:autoSpaceDE w:val="0"/>
+        <w:autoSpaceDN w:val="0"/>
+        <w:adjustRightInd w:val="0"/>
+        <w:spacing w:after="0" w:line="240" w:lineRule="auto"/>
+        <w:rPr>
+          <w:rFonts w:ascii="Courier New" w:hAnsi="Courier New" w:cs="Courier New"/>
+          <w:color w:val="000000" w:themeColor="text1"/>
+          <w:sz w:val="20"/>
+          <w:szCs w:val="20"/>
+          <w:lang w:val="ru-BY"/>
+        </w:rPr>
+      </w:pPr>
+      <w:r>
+        <w:rPr>
+          <w:rFonts w:ascii="Courier New" w:hAnsi="Courier New" w:cs="Courier New"/>
+          <w:color w:val="000000" w:themeColor="text1"/>
+          <w:sz w:val="20"/>
+          <w:szCs w:val="20"/>
+          <w:lang w:val="ru-BY"/>
+        </w:rPr>
+        <w:t xml:space="preserve">            case ';':</w:t>
+      </w:r>
+    </w:p>
+    <w:p>
+      <w:pPr>
+        <w:autoSpaceDE w:val="0"/>
+        <w:autoSpaceDN w:val="0"/>
+        <w:adjustRightInd w:val="0"/>
+        <w:spacing w:after="0" w:line="240" w:lineRule="auto"/>
+        <w:rPr>
+          <w:rFonts w:ascii="Courier New" w:hAnsi="Courier New" w:cs="Courier New"/>
+          <w:color w:val="000000" w:themeColor="text1"/>
+          <w:sz w:val="20"/>
+          <w:szCs w:val="20"/>
+          <w:lang w:val="ru-BY"/>
+        </w:rPr>
+      </w:pPr>
+      <w:r>
+        <w:rPr>
+          <w:rFonts w:ascii="Courier New" w:hAnsi="Courier New" w:cs="Courier New"/>
+          <w:color w:val="000000" w:themeColor="text1"/>
+          <w:sz w:val="20"/>
+          <w:szCs w:val="20"/>
+          <w:lang w:val="ru-BY"/>
+        </w:rPr>
+        <w:t xml:space="preserve">                AddToken(TokenType.SEMICOLON);</w:t>
+      </w:r>
+    </w:p>
+    <w:p>
+      <w:pPr>
+        <w:autoSpaceDE w:val="0"/>
+        <w:autoSpaceDN w:val="0"/>
+        <w:adjustRightInd w:val="0"/>
+        <w:spacing w:after="0" w:line="240" w:lineRule="auto"/>
+        <w:rPr>
+          <w:rFonts w:ascii="Courier New" w:hAnsi="Courier New" w:cs="Courier New"/>
+          <w:color w:val="000000" w:themeColor="text1"/>
+          <w:sz w:val="20"/>
+          <w:szCs w:val="20"/>
+          <w:lang w:val="ru-BY"/>
+        </w:rPr>
+      </w:pPr>
+      <w:r>
+        <w:rPr>
+          <w:rFonts w:ascii="Courier New" w:hAnsi="Courier New" w:cs="Courier New"/>
+          <w:color w:val="000000" w:themeColor="text1"/>
+          <w:sz w:val="20"/>
+          <w:szCs w:val="20"/>
+          <w:lang w:val="ru-BY"/>
+        </w:rPr>
+        <w:lastRenderedPageBreak/>
+        <w:t xml:space="preserve">                break;</w:t>
+      </w:r>
+    </w:p>
+    <w:p>
+      <w:pPr>
+        <w:autoSpaceDE w:val="0"/>
+        <w:autoSpaceDN w:val="0"/>
+        <w:adjustRightInd w:val="0"/>
+        <w:spacing w:after="0" w:line="240" w:lineRule="auto"/>
+        <w:rPr>
+          <w:rFonts w:ascii="Courier New" w:hAnsi="Courier New" w:cs="Courier New"/>
+          <w:color w:val="000000" w:themeColor="text1"/>
+          <w:sz w:val="20"/>
+          <w:szCs w:val="20"/>
+          <w:lang w:val="ru-BY"/>
+        </w:rPr>
+      </w:pPr>
+      <w:r>
+        <w:rPr>
+          <w:rFonts w:ascii="Courier New" w:hAnsi="Courier New" w:cs="Courier New"/>
+          <w:color w:val="000000" w:themeColor="text1"/>
+          <w:sz w:val="20"/>
+          <w:szCs w:val="20"/>
+          <w:lang w:val="ru-BY"/>
+        </w:rPr>
+        <w:t xml:space="preserve">            case '*':</w:t>
+      </w:r>
+    </w:p>
+    <w:p>
+      <w:pPr>
+        <w:autoSpaceDE w:val="0"/>
+        <w:autoSpaceDN w:val="0"/>
+        <w:adjustRightInd w:val="0"/>
+        <w:spacing w:after="0" w:line="240" w:lineRule="auto"/>
+        <w:rPr>
+          <w:rFonts w:ascii="Courier New" w:hAnsi="Courier New" w:cs="Courier New"/>
+          <w:color w:val="000000" w:themeColor="text1"/>
+          <w:sz w:val="20"/>
+          <w:szCs w:val="20"/>
+          <w:lang w:val="ru-BY"/>
+        </w:rPr>
+      </w:pPr>
+      <w:r>
+        <w:rPr>
+          <w:rFonts w:ascii="Courier New" w:hAnsi="Courier New" w:cs="Courier New"/>
+          <w:color w:val="000000" w:themeColor="text1"/>
+          <w:sz w:val="20"/>
+          <w:szCs w:val="20"/>
+          <w:lang w:val="ru-BY"/>
+        </w:rPr>
+        <w:t xml:space="preserve">                AddToken(TokenType.STAR);</w:t>
+      </w:r>
+    </w:p>
+    <w:p>
+      <w:pPr>
+        <w:autoSpaceDE w:val="0"/>
+        <w:autoSpaceDN w:val="0"/>
+        <w:adjustRightInd w:val="0"/>
+        <w:spacing w:after="0" w:line="240" w:lineRule="auto"/>
+        <w:rPr>
+          <w:rFonts w:ascii="Courier New" w:hAnsi="Courier New" w:cs="Courier New"/>
+          <w:color w:val="000000" w:themeColor="text1"/>
+          <w:sz w:val="20"/>
+          <w:szCs w:val="20"/>
+          <w:lang w:val="ru-BY"/>
+        </w:rPr>
+      </w:pPr>
+      <w:r>
+        <w:rPr>
+          <w:rFonts w:ascii="Courier New" w:hAnsi="Courier New" w:cs="Courier New"/>
+          <w:color w:val="000000" w:themeColor="text1"/>
+          <w:sz w:val="20"/>
+          <w:szCs w:val="20"/>
+          <w:lang w:val="ru-BY"/>
+        </w:rPr>
+        <w:t xml:space="preserve">                break;</w:t>
+      </w:r>
+    </w:p>
+    <w:p>
+      <w:pPr>
+        <w:autoSpaceDE w:val="0"/>
+        <w:autoSpaceDN w:val="0"/>
+        <w:adjustRightInd w:val="0"/>
+        <w:spacing w:after="0" w:line="240" w:lineRule="auto"/>
+        <w:rPr>
+          <w:rFonts w:ascii="Courier New" w:hAnsi="Courier New" w:cs="Courier New"/>
+          <w:color w:val="000000" w:themeColor="text1"/>
+          <w:sz w:val="20"/>
+          <w:szCs w:val="20"/>
+          <w:lang w:val="ru-BY"/>
+        </w:rPr>
+      </w:pPr>
+      <w:r>
+        <w:rPr>
+          <w:rFonts w:ascii="Courier New" w:hAnsi="Courier New" w:cs="Courier New"/>
+          <w:color w:val="000000" w:themeColor="text1"/>
+          <w:sz w:val="20"/>
+          <w:szCs w:val="20"/>
+          <w:lang w:val="ru-BY"/>
+        </w:rPr>
+        <w:t xml:space="preserve">            case '=':</w:t>
+      </w:r>
+    </w:p>
+    <w:p>
+      <w:pPr>
+        <w:autoSpaceDE w:val="0"/>
+        <w:autoSpaceDN w:val="0"/>
+        <w:adjustRightInd w:val="0"/>
+        <w:spacing w:after="0" w:line="240" w:lineRule="auto"/>
+        <w:rPr>
+          <w:rFonts w:ascii="Courier New" w:hAnsi="Courier New" w:cs="Courier New"/>
+          <w:color w:val="000000" w:themeColor="text1"/>
+          <w:sz w:val="20"/>
+          <w:szCs w:val="20"/>
+          <w:lang w:val="ru-BY"/>
+        </w:rPr>
+      </w:pPr>
+      <w:r>
+        <w:rPr>
+          <w:rFonts w:ascii="Courier New" w:hAnsi="Courier New" w:cs="Courier New"/>
+          <w:color w:val="000000" w:themeColor="text1"/>
+          <w:sz w:val="20"/>
+          <w:szCs w:val="20"/>
+          <w:lang w:val="ru-BY"/>
+        </w:rPr>
+        <w:t xml:space="preserve">                AddToken(TokenType.EQUAL);</w:t>
+      </w:r>
+    </w:p>
+    <w:p>
+      <w:pPr>
+        <w:autoSpaceDE w:val="0"/>
+        <w:autoSpaceDN w:val="0"/>
+        <w:adjustRightInd w:val="0"/>
+        <w:spacing w:after="0" w:line="240" w:lineRule="auto"/>
+        <w:rPr>
+          <w:rFonts w:ascii="Courier New" w:hAnsi="Courier New" w:cs="Courier New"/>
+          <w:color w:val="000000" w:themeColor="text1"/>
+          <w:sz w:val="20"/>
+          <w:szCs w:val="20"/>
+          <w:lang w:val="ru-BY"/>
+        </w:rPr>
+      </w:pPr>
+      <w:r>
+        <w:rPr>
+          <w:rFonts w:ascii="Courier New" w:hAnsi="Courier New" w:cs="Courier New"/>
+          <w:color w:val="000000" w:themeColor="text1"/>
+          <w:sz w:val="20"/>
+          <w:szCs w:val="20"/>
+          <w:lang w:val="ru-BY"/>
+        </w:rPr>
+        <w:t xml:space="preserve">                break;</w:t>
+      </w:r>
+    </w:p>
+    <w:p>
+      <w:pPr>
+        <w:autoSpaceDE w:val="0"/>
+        <w:autoSpaceDN w:val="0"/>
+        <w:adjustRightInd w:val="0"/>
+        <w:spacing w:after="0" w:line="240" w:lineRule="auto"/>
+        <w:rPr>
+          <w:rFonts w:ascii="Courier New" w:hAnsi="Courier New" w:cs="Courier New"/>
+          <w:color w:val="000000" w:themeColor="text1"/>
+          <w:sz w:val="20"/>
+          <w:szCs w:val="20"/>
+          <w:lang w:val="ru-BY"/>
+        </w:rPr>
+      </w:pPr>
+      <w:r>
+        <w:rPr>
+          <w:rFonts w:ascii="Courier New" w:hAnsi="Courier New" w:cs="Courier New"/>
+          <w:color w:val="000000" w:themeColor="text1"/>
+          <w:sz w:val="20"/>
+          <w:szCs w:val="20"/>
+          <w:lang w:val="ru-BY"/>
+        </w:rPr>
+        <w:t xml:space="preserve">            // One- or two-character tokens</w:t>
+      </w:r>
+    </w:p>
+    <w:p>
+      <w:pPr>
+        <w:autoSpaceDE w:val="0"/>
+        <w:autoSpaceDN w:val="0"/>
+        <w:adjustRightInd w:val="0"/>
+        <w:spacing w:after="0" w:line="240" w:lineRule="auto"/>
+        <w:rPr>
+          <w:rFonts w:ascii="Courier New" w:hAnsi="Courier New" w:cs="Courier New"/>
+          <w:color w:val="000000" w:themeColor="text1"/>
+          <w:sz w:val="20"/>
+          <w:szCs w:val="20"/>
+          <w:lang w:val="ru-BY"/>
+        </w:rPr>
+      </w:pPr>
+      <w:r>
+        <w:rPr>
+          <w:rFonts w:ascii="Courier New" w:hAnsi="Courier New" w:cs="Courier New"/>
+          <w:color w:val="000000" w:themeColor="text1"/>
+          <w:sz w:val="20"/>
+          <w:szCs w:val="20"/>
+          <w:lang w:val="ru-BY"/>
+        </w:rPr>
+        <w:t xml:space="preserve">            case '&lt;':</w:t>
+      </w:r>
+    </w:p>
+    <w:p>
+      <w:pPr>
+        <w:autoSpaceDE w:val="0"/>
+        <w:autoSpaceDN w:val="0"/>
+        <w:adjustRightInd w:val="0"/>
+        <w:spacing w:after="0" w:line="240" w:lineRule="auto"/>
+        <w:rPr>
+          <w:rFonts w:ascii="Courier New" w:hAnsi="Courier New" w:cs="Courier New"/>
+          <w:color w:val="000000" w:themeColor="text1"/>
+          <w:sz w:val="20"/>
+          <w:szCs w:val="20"/>
+          <w:lang w:val="ru-BY"/>
+        </w:rPr>
+      </w:pPr>
+      <w:r>
+        <w:rPr>
+          <w:rFonts w:ascii="Courier New" w:hAnsi="Courier New" w:cs="Courier New"/>
+          <w:color w:val="000000" w:themeColor="text1"/>
+          <w:sz w:val="20"/>
+          <w:szCs w:val="20"/>
+          <w:lang w:val="ru-BY"/>
+        </w:rPr>
+        <w:t xml:space="preserve">                if (Match('='))</w:t>
+      </w:r>
+    </w:p>
+    <w:p>
+      <w:pPr>
+        <w:autoSpaceDE w:val="0"/>
+        <w:autoSpaceDN w:val="0"/>
+        <w:adjustRightInd w:val="0"/>
+        <w:spacing w:after="0" w:line="240" w:lineRule="auto"/>
+        <w:rPr>
+          <w:rFonts w:ascii="Courier New" w:hAnsi="Courier New" w:cs="Courier New"/>
+          <w:color w:val="000000" w:themeColor="text1"/>
+          <w:sz w:val="20"/>
+          <w:szCs w:val="20"/>
+          <w:lang w:val="ru-BY"/>
+        </w:rPr>
+      </w:pPr>
+      <w:r>
+        <w:rPr>
+          <w:rFonts w:ascii="Courier New" w:hAnsi="Courier New" w:cs="Courier New"/>
+          <w:color w:val="000000" w:themeColor="text1"/>
+          <w:sz w:val="20"/>
+          <w:szCs w:val="20"/>
+          <w:lang w:val="ru-BY"/>
+        </w:rPr>
+        <w:t xml:space="preserve">                    AddToken(TokenType.LESS_EQUAL);</w:t>
+      </w:r>
+    </w:p>
+    <w:p>
+      <w:pPr>
+        <w:autoSpaceDE w:val="0"/>
+        <w:autoSpaceDN w:val="0"/>
+        <w:adjustRightInd w:val="0"/>
+        <w:spacing w:after="0" w:line="240" w:lineRule="auto"/>
+        <w:rPr>
+          <w:rFonts w:ascii="Courier New" w:hAnsi="Courier New" w:cs="Courier New"/>
+          <w:color w:val="000000" w:themeColor="text1"/>
+          <w:sz w:val="20"/>
+          <w:szCs w:val="20"/>
+          <w:lang w:val="ru-BY"/>
+        </w:rPr>
+      </w:pPr>
+      <w:r>
+        <w:rPr>
+          <w:rFonts w:ascii="Courier New" w:hAnsi="Courier New" w:cs="Courier New"/>
+          <w:color w:val="000000" w:themeColor="text1"/>
+          <w:sz w:val="20"/>
+          <w:szCs w:val="20"/>
+          <w:lang w:val="ru-BY"/>
+        </w:rPr>
+        <w:t xml:space="preserve">                else if (Match('&gt;'))</w:t>
+      </w:r>
+    </w:p>
+    <w:p>
+      <w:pPr>
+        <w:autoSpaceDE w:val="0"/>
+        <w:autoSpaceDN w:val="0"/>
+        <w:adjustRightInd w:val="0"/>
+        <w:spacing w:after="0" w:line="240" w:lineRule="auto"/>
+        <w:rPr>
+          <w:rFonts w:ascii="Courier New" w:hAnsi="Courier New" w:cs="Courier New"/>
+          <w:color w:val="000000" w:themeColor="text1"/>
+          <w:sz w:val="20"/>
+          <w:szCs w:val="20"/>
+          <w:lang w:val="ru-BY"/>
+        </w:rPr>
+      </w:pPr>
+      <w:r>
+        <w:rPr>
+          <w:rFonts w:ascii="Courier New" w:hAnsi="Courier New" w:cs="Courier New"/>
+          <w:color w:val="000000" w:themeColor="text1"/>
+          <w:sz w:val="20"/>
+          <w:szCs w:val="20"/>
+          <w:lang w:val="ru-BY"/>
+        </w:rPr>
+        <w:t xml:space="preserve">                    AddToken(TokenType.NOT_EQUAL);</w:t>
+      </w:r>
+    </w:p>
+    <w:p>
+      <w:pPr>
+        <w:autoSpaceDE w:val="0"/>
+        <w:autoSpaceDN w:val="0"/>
+        <w:adjustRightInd w:val="0"/>
+        <w:spacing w:after="0" w:line="240" w:lineRule="auto"/>
+        <w:rPr>
+          <w:rFonts w:ascii="Courier New" w:hAnsi="Courier New" w:cs="Courier New"/>
+          <w:color w:val="000000" w:themeColor="text1"/>
+          <w:sz w:val="20"/>
+          <w:szCs w:val="20"/>
+          <w:lang w:val="ru-BY"/>
+        </w:rPr>
+      </w:pPr>
+      <w:r>
+        <w:rPr>
+          <w:rFonts w:ascii="Courier New" w:hAnsi="Courier New" w:cs="Courier New"/>
+          <w:color w:val="000000" w:themeColor="text1"/>
+          <w:sz w:val="20"/>
+          <w:szCs w:val="20"/>
+          <w:lang w:val="ru-BY"/>
+        </w:rPr>
+        <w:t xml:space="preserve">                else if (Match('&lt;'))</w:t>
+      </w:r>
+    </w:p>
+    <w:p>
+      <w:pPr>
+        <w:autoSpaceDE w:val="0"/>
+        <w:autoSpaceDN w:val="0"/>
+        <w:adjustRightInd w:val="0"/>
+        <w:spacing w:after="0" w:line="240" w:lineRule="auto"/>
+        <w:rPr>
+          <w:rFonts w:ascii="Courier New" w:hAnsi="Courier New" w:cs="Courier New"/>
+          <w:color w:val="000000" w:themeColor="text1"/>
+          <w:sz w:val="20"/>
+          <w:szCs w:val="20"/>
+          <w:lang w:val="ru-BY"/>
+        </w:rPr>
+      </w:pPr>
+      <w:r>
+        <w:rPr>
+          <w:rFonts w:ascii="Courier New" w:hAnsi="Courier New" w:cs="Courier New"/>
+          <w:color w:val="000000" w:themeColor="text1"/>
+          <w:sz w:val="20"/>
+          <w:szCs w:val="20"/>
+          <w:lang w:val="ru-BY"/>
+        </w:rPr>
+        <w:t xml:space="preserve">                    AddToken(TokenType.SHIFT_LEFT);</w:t>
+      </w:r>
+    </w:p>
+    <w:p>
+      <w:pPr>
+        <w:autoSpaceDE w:val="0"/>
+        <w:autoSpaceDN w:val="0"/>
+        <w:adjustRightInd w:val="0"/>
+        <w:spacing w:after="0" w:line="240" w:lineRule="auto"/>
+        <w:rPr>
+          <w:rFonts w:ascii="Courier New" w:hAnsi="Courier New" w:cs="Courier New"/>
+          <w:color w:val="000000" w:themeColor="text1"/>
+          <w:sz w:val="20"/>
+          <w:szCs w:val="20"/>
+          <w:lang w:val="ru-BY"/>
+        </w:rPr>
+      </w:pPr>
+      <w:r>
+        <w:rPr>
+          <w:rFonts w:ascii="Courier New" w:hAnsi="Courier New" w:cs="Courier New"/>
+          <w:color w:val="000000" w:themeColor="text1"/>
+          <w:sz w:val="20"/>
+          <w:szCs w:val="20"/>
+          <w:lang w:val="ru-BY"/>
+        </w:rPr>
+        <w:t xml:space="preserve">                else</w:t>
+      </w:r>
+    </w:p>
+    <w:p>
+      <w:pPr>
+        <w:autoSpaceDE w:val="0"/>
+        <w:autoSpaceDN w:val="0"/>
+        <w:adjustRightInd w:val="0"/>
+        <w:spacing w:after="0" w:line="240" w:lineRule="auto"/>
+        <w:rPr>
+          <w:rFonts w:ascii="Courier New" w:hAnsi="Courier New" w:cs="Courier New"/>
+          <w:color w:val="000000" w:themeColor="text1"/>
+          <w:sz w:val="20"/>
+          <w:szCs w:val="20"/>
+          <w:lang w:val="ru-BY"/>
+        </w:rPr>
+      </w:pPr>
+      <w:r>
+        <w:rPr>
+          <w:rFonts w:ascii="Courier New" w:hAnsi="Courier New" w:cs="Courier New"/>
+          <w:color w:val="000000" w:themeColor="text1"/>
+          <w:sz w:val="20"/>
+          <w:szCs w:val="20"/>
+          <w:lang w:val="ru-BY"/>
+        </w:rPr>
+        <w:t xml:space="preserve">                    AddToken(TokenType.LESS);</w:t>
+      </w:r>
+    </w:p>
+    <w:p>
+      <w:pPr>
+        <w:autoSpaceDE w:val="0"/>
+        <w:autoSpaceDN w:val="0"/>
+        <w:adjustRightInd w:val="0"/>
+        <w:spacing w:after="0" w:line="240" w:lineRule="auto"/>
+        <w:rPr>
+          <w:rFonts w:ascii="Courier New" w:hAnsi="Courier New" w:cs="Courier New"/>
+          <w:color w:val="000000" w:themeColor="text1"/>
+          <w:sz w:val="20"/>
+          <w:szCs w:val="20"/>
+          <w:lang w:val="ru-BY"/>
+        </w:rPr>
+      </w:pPr>
+      <w:r>
+        <w:rPr>
+          <w:rFonts w:ascii="Courier New" w:hAnsi="Courier New" w:cs="Courier New"/>
+          <w:color w:val="000000" w:themeColor="text1"/>
+          <w:sz w:val="20"/>
+          <w:szCs w:val="20"/>
+          <w:lang w:val="ru-BY"/>
+        </w:rPr>
+        <w:t xml:space="preserve">                break;</w:t>
+      </w:r>
+    </w:p>
+    <w:p>
+      <w:pPr>
+        <w:autoSpaceDE w:val="0"/>
+        <w:autoSpaceDN w:val="0"/>
+        <w:adjustRightInd w:val="0"/>
+        <w:spacing w:after="0" w:line="240" w:lineRule="auto"/>
+        <w:rPr>
+          <w:rFonts w:ascii="Courier New" w:hAnsi="Courier New" w:cs="Courier New"/>
+          <w:color w:val="000000" w:themeColor="text1"/>
+          <w:sz w:val="20"/>
+          <w:szCs w:val="20"/>
+          <w:lang w:val="ru-BY"/>
+        </w:rPr>
+      </w:pPr>
+      <w:r>
+        <w:rPr>
+          <w:rFonts w:ascii="Courier New" w:hAnsi="Courier New" w:cs="Courier New"/>
+          <w:color w:val="000000" w:themeColor="text1"/>
+          <w:sz w:val="20"/>
+          <w:szCs w:val="20"/>
+          <w:lang w:val="ru-BY"/>
+        </w:rPr>
+        <w:t xml:space="preserve">            case '&gt;':</w:t>
+      </w:r>
+    </w:p>
+    <w:p>
+      <w:pPr>
+        <w:autoSpaceDE w:val="0"/>
+        <w:autoSpaceDN w:val="0"/>
+        <w:adjustRightInd w:val="0"/>
+        <w:spacing w:after="0" w:line="240" w:lineRule="auto"/>
+        <w:rPr>
+          <w:rFonts w:ascii="Courier New" w:hAnsi="Courier New" w:cs="Courier New"/>
+          <w:color w:val="000000" w:themeColor="text1"/>
+          <w:sz w:val="20"/>
+          <w:szCs w:val="20"/>
+          <w:lang w:val="ru-BY"/>
+        </w:rPr>
+      </w:pPr>
+      <w:r>
+        <w:rPr>
+          <w:rFonts w:ascii="Courier New" w:hAnsi="Courier New" w:cs="Courier New"/>
+          <w:color w:val="000000" w:themeColor="text1"/>
+          <w:sz w:val="20"/>
+          <w:szCs w:val="20"/>
+          <w:lang w:val="ru-BY"/>
+        </w:rPr>
+        <w:t xml:space="preserve">                if (Match('='))</w:t>
+      </w:r>
+    </w:p>
+    <w:p>
+      <w:pPr>
+        <w:autoSpaceDE w:val="0"/>
+        <w:autoSpaceDN w:val="0"/>
+        <w:adjustRightInd w:val="0"/>
+        <w:spacing w:after="0" w:line="240" w:lineRule="auto"/>
+        <w:rPr>
+          <w:rFonts w:ascii="Courier New" w:hAnsi="Courier New" w:cs="Courier New"/>
+          <w:color w:val="000000" w:themeColor="text1"/>
+          <w:sz w:val="20"/>
+          <w:szCs w:val="20"/>
+          <w:lang w:val="ru-BY"/>
+        </w:rPr>
+      </w:pPr>
+      <w:r>
+        <w:rPr>
+          <w:rFonts w:ascii="Courier New" w:hAnsi="Courier New" w:cs="Courier New"/>
+          <w:color w:val="000000" w:themeColor="text1"/>
+          <w:sz w:val="20"/>
+          <w:szCs w:val="20"/>
+          <w:lang w:val="ru-BY"/>
+        </w:rPr>
+        <w:t xml:space="preserve">                    AddToken(TokenType.GREATER_EQUAL);</w:t>
+      </w:r>
+    </w:p>
+    <w:p>
+      <w:pPr>
+        <w:autoSpaceDE w:val="0"/>
+        <w:autoSpaceDN w:val="0"/>
+        <w:adjustRightInd w:val="0"/>
+        <w:spacing w:after="0" w:line="240" w:lineRule="auto"/>
+        <w:rPr>
+          <w:rFonts w:ascii="Courier New" w:hAnsi="Courier New" w:cs="Courier New"/>
+          <w:color w:val="000000" w:themeColor="text1"/>
+          <w:sz w:val="20"/>
+          <w:szCs w:val="20"/>
+          <w:lang w:val="ru-BY"/>
+        </w:rPr>
+      </w:pPr>
+      <w:r>
+        <w:rPr>
+          <w:rFonts w:ascii="Courier New" w:hAnsi="Courier New" w:cs="Courier New"/>
+          <w:color w:val="000000" w:themeColor="text1"/>
+          <w:sz w:val="20"/>
+          <w:szCs w:val="20"/>
+          <w:lang w:val="ru-BY"/>
+        </w:rPr>
+        <w:t xml:space="preserve">                else if (Match('&gt;'))</w:t>
+      </w:r>
+    </w:p>
+    <w:p>
+      <w:pPr>
+        <w:autoSpaceDE w:val="0"/>
+        <w:autoSpaceDN w:val="0"/>
+        <w:adjustRightInd w:val="0"/>
+        <w:spacing w:after="0" w:line="240" w:lineRule="auto"/>
+        <w:rPr>
+          <w:rFonts w:ascii="Courier New" w:hAnsi="Courier New" w:cs="Courier New"/>
+          <w:color w:val="000000" w:themeColor="text1"/>
+          <w:sz w:val="20"/>
+          <w:szCs w:val="20"/>
+          <w:lang w:val="ru-BY"/>
+        </w:rPr>
+      </w:pPr>
+      <w:r>
+        <w:rPr>
+          <w:rFonts w:ascii="Courier New" w:hAnsi="Courier New" w:cs="Courier New"/>
+          <w:color w:val="000000" w:themeColor="text1"/>
+          <w:sz w:val="20"/>
+          <w:szCs w:val="20"/>
+          <w:lang w:val="ru-BY"/>
+        </w:rPr>
+        <w:t xml:space="preserve">                    AddToken(TokenType.SHIFT_RIGHT);</w:t>
+      </w:r>
+    </w:p>
+    <w:p>
+      <w:pPr>
+        <w:autoSpaceDE w:val="0"/>
+        <w:autoSpaceDN w:val="0"/>
+        <w:adjustRightInd w:val="0"/>
+        <w:spacing w:after="0" w:line="240" w:lineRule="auto"/>
+        <w:rPr>
+          <w:rFonts w:ascii="Courier New" w:hAnsi="Courier New" w:cs="Courier New"/>
+          <w:color w:val="000000" w:themeColor="text1"/>
+          <w:sz w:val="20"/>
+          <w:szCs w:val="20"/>
+          <w:lang w:val="ru-BY"/>
+        </w:rPr>
+      </w:pPr>
+      <w:r>
+        <w:rPr>
+          <w:rFonts w:ascii="Courier New" w:hAnsi="Courier New" w:cs="Courier New"/>
+          <w:color w:val="000000" w:themeColor="text1"/>
+          <w:sz w:val="20"/>
+          <w:szCs w:val="20"/>
+          <w:lang w:val="ru-BY"/>
+        </w:rPr>
+        <w:t xml:space="preserve">                else</w:t>
+      </w:r>
+    </w:p>
+    <w:p>
+      <w:pPr>
+        <w:autoSpaceDE w:val="0"/>
+        <w:autoSpaceDN w:val="0"/>
+        <w:adjustRightInd w:val="0"/>
+        <w:spacing w:after="0" w:line="240" w:lineRule="auto"/>
+        <w:rPr>
+          <w:rFonts w:ascii="Courier New" w:hAnsi="Courier New" w:cs="Courier New"/>
+          <w:color w:val="000000" w:themeColor="text1"/>
+          <w:sz w:val="20"/>
+          <w:szCs w:val="20"/>
+          <w:lang w:val="ru-BY"/>
+        </w:rPr>
+      </w:pPr>
+      <w:r>
+        <w:rPr>
+          <w:rFonts w:ascii="Courier New" w:hAnsi="Courier New" w:cs="Courier New"/>
+          <w:color w:val="000000" w:themeColor="text1"/>
+          <w:sz w:val="20"/>
+          <w:szCs w:val="20"/>
+          <w:lang w:val="ru-BY"/>
+        </w:rPr>
+        <w:t xml:space="preserve">                    AddToken(TokenType.GREATER);</w:t>
+      </w:r>
+    </w:p>
+    <w:p>
+      <w:pPr>
+        <w:autoSpaceDE w:val="0"/>
+        <w:autoSpaceDN w:val="0"/>
+        <w:adjustRightInd w:val="0"/>
+        <w:spacing w:after="0" w:line="240" w:lineRule="auto"/>
+        <w:rPr>
+          <w:rFonts w:ascii="Courier New" w:hAnsi="Courier New" w:cs="Courier New"/>
+          <w:color w:val="000000" w:themeColor="text1"/>
+          <w:sz w:val="20"/>
+          <w:szCs w:val="20"/>
+          <w:lang w:val="ru-BY"/>
+        </w:rPr>
+      </w:pPr>
+      <w:r>
+        <w:rPr>
+          <w:rFonts w:ascii="Courier New" w:hAnsi="Courier New" w:cs="Courier New"/>
+          <w:color w:val="000000" w:themeColor="text1"/>
+          <w:sz w:val="20"/>
+          <w:szCs w:val="20"/>
+          <w:lang w:val="ru-BY"/>
+        </w:rPr>
+        <w:t xml:space="preserve">                break;</w:t>
+      </w:r>
+    </w:p>
+    <w:p>
+      <w:pPr>
+        <w:autoSpaceDE w:val="0"/>
+        <w:autoSpaceDN w:val="0"/>
+        <w:adjustRightInd w:val="0"/>
+        <w:spacing w:after="0" w:line="240" w:lineRule="auto"/>
+        <w:rPr>
+          <w:rFonts w:ascii="Courier New" w:hAnsi="Courier New" w:cs="Courier New"/>
+          <w:color w:val="000000" w:themeColor="text1"/>
+          <w:sz w:val="20"/>
+          <w:szCs w:val="20"/>
+          <w:lang w:val="ru-BY"/>
+        </w:rPr>
+      </w:pPr>
+      <w:r>
+        <w:rPr>
+          <w:rFonts w:ascii="Courier New" w:hAnsi="Courier New" w:cs="Courier New"/>
+          <w:color w:val="000000" w:themeColor="text1"/>
+          <w:sz w:val="20"/>
+          <w:szCs w:val="20"/>
+          <w:lang w:val="ru-BY"/>
+        </w:rPr>
+        <w:t xml:space="preserve">            case '/':</w:t>
+      </w:r>
+    </w:p>
+    <w:p>
+      <w:pPr>
+        <w:autoSpaceDE w:val="0"/>
+        <w:autoSpaceDN w:val="0"/>
+        <w:adjustRightInd w:val="0"/>
+        <w:spacing w:after="0" w:line="240" w:lineRule="auto"/>
+        <w:rPr>
+          <w:rFonts w:ascii="Courier New" w:hAnsi="Courier New" w:cs="Courier New"/>
+          <w:color w:val="000000" w:themeColor="text1"/>
+          <w:sz w:val="20"/>
+          <w:szCs w:val="20"/>
+          <w:lang w:val="ru-BY"/>
+        </w:rPr>
+      </w:pPr>
+      <w:r>
+        <w:rPr>
+          <w:rFonts w:ascii="Courier New" w:hAnsi="Courier New" w:cs="Courier New"/>
+          <w:color w:val="000000" w:themeColor="text1"/>
+          <w:sz w:val="20"/>
+          <w:szCs w:val="20"/>
+          <w:lang w:val="ru-BY"/>
+        </w:rPr>
+        <w:t xml:space="preserve">                if (Match('/')) // if comment</w:t>
+      </w:r>
+    </w:p>
+    <w:p>
+      <w:pPr>
+        <w:autoSpaceDE w:val="0"/>
+        <w:autoSpaceDN w:val="0"/>
+        <w:adjustRightInd w:val="0"/>
+        <w:spacing w:after="0" w:line="240" w:lineRule="auto"/>
+        <w:rPr>
+          <w:rFonts w:ascii="Courier New" w:hAnsi="Courier New" w:cs="Courier New"/>
+          <w:color w:val="000000" w:themeColor="text1"/>
+          <w:sz w:val="20"/>
+          <w:szCs w:val="20"/>
+          <w:lang w:val="ru-BY"/>
+        </w:rPr>
+      </w:pPr>
+      <w:r>
+        <w:rPr>
+          <w:rFonts w:ascii="Courier New" w:hAnsi="Courier New" w:cs="Courier New"/>
+          <w:color w:val="000000" w:themeColor="text1"/>
+          <w:sz w:val="20"/>
+          <w:szCs w:val="20"/>
+          <w:lang w:val="ru-BY"/>
+        </w:rPr>
+        <w:t xml:space="preserve">                    while (Peek() != '\n' &amp;&amp; !IsAtEnd())</w:t>
+      </w:r>
+    </w:p>
+    <w:p>
+      <w:pPr>
+        <w:autoSpaceDE w:val="0"/>
+        <w:autoSpaceDN w:val="0"/>
+        <w:adjustRightInd w:val="0"/>
+        <w:spacing w:after="0" w:line="240" w:lineRule="auto"/>
+        <w:rPr>
+          <w:rFonts w:ascii="Courier New" w:hAnsi="Courier New" w:cs="Courier New"/>
+          <w:color w:val="000000" w:themeColor="text1"/>
+          <w:sz w:val="20"/>
+          <w:szCs w:val="20"/>
+          <w:lang w:val="ru-BY"/>
+        </w:rPr>
+      </w:pPr>
+      <w:r>
+        <w:rPr>
+          <w:rFonts w:ascii="Courier New" w:hAnsi="Courier New" w:cs="Courier New"/>
+          <w:color w:val="000000" w:themeColor="text1"/>
+          <w:sz w:val="20"/>
+          <w:szCs w:val="20"/>
+          <w:lang w:val="ru-BY"/>
+        </w:rPr>
+        <w:t xml:space="preserve">                        Advance();</w:t>
+      </w:r>
+    </w:p>
+    <w:p>
+      <w:pPr>
+        <w:autoSpaceDE w:val="0"/>
+        <w:autoSpaceDN w:val="0"/>
+        <w:adjustRightInd w:val="0"/>
+        <w:spacing w:after="0" w:line="240" w:lineRule="auto"/>
+        <w:rPr>
+          <w:rFonts w:ascii="Courier New" w:hAnsi="Courier New" w:cs="Courier New"/>
+          <w:color w:val="000000" w:themeColor="text1"/>
+          <w:sz w:val="20"/>
+          <w:szCs w:val="20"/>
+          <w:lang w:val="ru-BY"/>
+        </w:rPr>
+      </w:pPr>
+      <w:r>
+        <w:rPr>
+          <w:rFonts w:ascii="Courier New" w:hAnsi="Courier New" w:cs="Courier New"/>
+          <w:color w:val="000000" w:themeColor="text1"/>
+          <w:sz w:val="20"/>
+          <w:szCs w:val="20"/>
+          <w:lang w:val="ru-BY"/>
+        </w:rPr>
+        <w:t xml:space="preserve">                else</w:t>
+      </w:r>
+    </w:p>
+    <w:p>
+      <w:pPr>
+        <w:autoSpaceDE w:val="0"/>
+        <w:autoSpaceDN w:val="0"/>
+        <w:adjustRightInd w:val="0"/>
+        <w:spacing w:after="0" w:line="240" w:lineRule="auto"/>
+        <w:rPr>
+          <w:rFonts w:ascii="Courier New" w:hAnsi="Courier New" w:cs="Courier New"/>
+          <w:color w:val="000000" w:themeColor="text1"/>
+          <w:sz w:val="20"/>
+          <w:szCs w:val="20"/>
+          <w:lang w:val="ru-BY"/>
+        </w:rPr>
+      </w:pPr>
+      <w:r>
+        <w:rPr>
+          <w:rFonts w:ascii="Courier New" w:hAnsi="Courier New" w:cs="Courier New"/>
+          <w:color w:val="000000" w:themeColor="text1"/>
+          <w:sz w:val="20"/>
+          <w:szCs w:val="20"/>
+          <w:lang w:val="ru-BY"/>
+        </w:rPr>
+        <w:t xml:space="preserve">                    AddToken(TokenType.SLASH);</w:t>
+      </w:r>
+    </w:p>
+    <w:p>
+      <w:pPr>
+        <w:autoSpaceDE w:val="0"/>
+        <w:autoSpaceDN w:val="0"/>
+        <w:adjustRightInd w:val="0"/>
+        <w:spacing w:after="0" w:line="240" w:lineRule="auto"/>
+        <w:rPr>
+          <w:rFonts w:ascii="Courier New" w:hAnsi="Courier New" w:cs="Courier New"/>
+          <w:color w:val="000000" w:themeColor="text1"/>
+          <w:sz w:val="20"/>
+          <w:szCs w:val="20"/>
+          <w:lang w:val="ru-BY"/>
+        </w:rPr>
+      </w:pPr>
+      <w:r>
+        <w:rPr>
+          <w:rFonts w:ascii="Courier New" w:hAnsi="Courier New" w:cs="Courier New"/>
+          <w:color w:val="000000" w:themeColor="text1"/>
+          <w:sz w:val="20"/>
+          <w:szCs w:val="20"/>
+          <w:lang w:val="ru-BY"/>
+        </w:rPr>
+        <w:t xml:space="preserve">                break;</w:t>
+      </w:r>
+    </w:p>
+    <w:p>
+      <w:pPr>
+        <w:autoSpaceDE w:val="0"/>
+        <w:autoSpaceDN w:val="0"/>
+        <w:adjustRightInd w:val="0"/>
+        <w:spacing w:after="0" w:line="240" w:lineRule="auto"/>
+        <w:rPr>
+          <w:rFonts w:ascii="Courier New" w:hAnsi="Courier New" w:cs="Courier New"/>
+          <w:color w:val="000000" w:themeColor="text1"/>
+          <w:sz w:val="20"/>
+          <w:szCs w:val="20"/>
+          <w:lang w:val="ru-BY"/>
+        </w:rPr>
+      </w:pPr>
+      <w:r>
+        <w:rPr>
+          <w:rFonts w:ascii="Courier New" w:hAnsi="Courier New" w:cs="Courier New"/>
+          <w:color w:val="000000" w:themeColor="text1"/>
+          <w:sz w:val="20"/>
+          <w:szCs w:val="20"/>
+          <w:lang w:val="ru-BY"/>
+        </w:rPr>
+        <w:t xml:space="preserve">            case '{': // multiline comment</w:t>
+      </w:r>
+    </w:p>
+    <w:p>
+      <w:pPr>
+        <w:autoSpaceDE w:val="0"/>
+        <w:autoSpaceDN w:val="0"/>
+        <w:adjustRightInd w:val="0"/>
+        <w:spacing w:after="0" w:line="240" w:lineRule="auto"/>
+        <w:rPr>
+          <w:rFonts w:ascii="Courier New" w:hAnsi="Courier New" w:cs="Courier New"/>
+          <w:color w:val="000000" w:themeColor="text1"/>
+          <w:sz w:val="20"/>
+          <w:szCs w:val="20"/>
+          <w:lang w:val="ru-BY"/>
+        </w:rPr>
+      </w:pPr>
+      <w:r>
+        <w:rPr>
+          <w:rFonts w:ascii="Courier New" w:hAnsi="Courier New" w:cs="Courier New"/>
+          <w:color w:val="000000" w:themeColor="text1"/>
+          <w:sz w:val="20"/>
+          <w:szCs w:val="20"/>
+          <w:lang w:val="ru-BY"/>
+        </w:rPr>
+        <w:t xml:space="preserve">                while (Peek() != '}' &amp;&amp; !IsAtEnd())</w:t>
+      </w:r>
+    </w:p>
+    <w:p>
+      <w:pPr>
+        <w:autoSpaceDE w:val="0"/>
+        <w:autoSpaceDN w:val="0"/>
+        <w:adjustRightInd w:val="0"/>
+        <w:spacing w:after="0" w:line="240" w:lineRule="auto"/>
+        <w:rPr>
+          <w:rFonts w:ascii="Courier New" w:hAnsi="Courier New" w:cs="Courier New"/>
+          <w:color w:val="000000" w:themeColor="text1"/>
+          <w:sz w:val="20"/>
+          <w:szCs w:val="20"/>
+          <w:lang w:val="ru-BY"/>
+        </w:rPr>
+      </w:pPr>
+      <w:r>
+        <w:rPr>
+          <w:rFonts w:ascii="Courier New" w:hAnsi="Courier New" w:cs="Courier New"/>
+          <w:color w:val="000000" w:themeColor="text1"/>
+          <w:sz w:val="20"/>
+          <w:szCs w:val="20"/>
+          <w:lang w:val="ru-BY"/>
+        </w:rPr>
+        <w:t xml:space="preserve">                    Advance();</w:t>
+      </w:r>
+    </w:p>
+    <w:p>
+      <w:pPr>
+        <w:autoSpaceDE w:val="0"/>
+        <w:autoSpaceDN w:val="0"/>
+        <w:adjustRightInd w:val="0"/>
+        <w:spacing w:after="0" w:line="240" w:lineRule="auto"/>
+        <w:rPr>
+          <w:rFonts w:ascii="Courier New" w:hAnsi="Courier New" w:cs="Courier New"/>
+          <w:color w:val="000000" w:themeColor="text1"/>
+          <w:sz w:val="20"/>
+          <w:szCs w:val="20"/>
+          <w:lang w:val="ru-BY"/>
+        </w:rPr>
+      </w:pPr>
+      <w:r>
+        <w:rPr>
+          <w:rFonts w:ascii="Courier New" w:hAnsi="Courier New" w:cs="Courier New"/>
+          <w:color w:val="000000" w:themeColor="text1"/>
+          <w:sz w:val="20"/>
+          <w:szCs w:val="20"/>
+          <w:lang w:val="ru-BY"/>
+        </w:rPr>
+        <w:t xml:space="preserve">                if (IsAtEnd())</w:t>
+      </w:r>
+    </w:p>
+    <w:p>
+      <w:pPr>
+        <w:autoSpaceDE w:val="0"/>
+        <w:autoSpaceDN w:val="0"/>
+        <w:adjustRightInd w:val="0"/>
+        <w:spacing w:after="0" w:line="240" w:lineRule="auto"/>
+        <w:rPr>
+          <w:rFonts w:ascii="Courier New" w:hAnsi="Courier New" w:cs="Courier New"/>
+          <w:color w:val="000000" w:themeColor="text1"/>
+          <w:sz w:val="20"/>
+          <w:szCs w:val="20"/>
+          <w:lang w:val="ru-BY"/>
+        </w:rPr>
+      </w:pPr>
+      <w:r>
+        <w:rPr>
+          <w:rFonts w:ascii="Courier New" w:hAnsi="Courier New" w:cs="Courier New"/>
+          <w:color w:val="000000" w:themeColor="text1"/>
+          <w:sz w:val="20"/>
+          <w:szCs w:val="20"/>
+          <w:lang w:val="ru-BY"/>
+        </w:rPr>
+        <w:t xml:space="preserve">                    Pascal.Error(_line, _column, "Unterminated multiline comment");</w:t>
+      </w:r>
+    </w:p>
+    <w:p>
+      <w:pPr>
+        <w:autoSpaceDE w:val="0"/>
+        <w:autoSpaceDN w:val="0"/>
+        <w:adjustRightInd w:val="0"/>
+        <w:spacing w:after="0" w:line="240" w:lineRule="auto"/>
+        <w:rPr>
+          <w:rFonts w:ascii="Courier New" w:hAnsi="Courier New" w:cs="Courier New"/>
+          <w:color w:val="000000" w:themeColor="text1"/>
+          <w:sz w:val="20"/>
+          <w:szCs w:val="20"/>
+          <w:lang w:val="ru-BY"/>
+        </w:rPr>
+      </w:pPr>
+      <w:r>
+        <w:rPr>
+          <w:rFonts w:ascii="Courier New" w:hAnsi="Courier New" w:cs="Courier New"/>
+          <w:color w:val="000000" w:themeColor="text1"/>
+          <w:sz w:val="20"/>
+          <w:szCs w:val="20"/>
+          <w:lang w:val="ru-BY"/>
+        </w:rPr>
+        <w:t xml:space="preserve">                break;</w:t>
+      </w:r>
+    </w:p>
+    <w:p>
+      <w:pPr>
+        <w:autoSpaceDE w:val="0"/>
+        <w:autoSpaceDN w:val="0"/>
+        <w:adjustRightInd w:val="0"/>
+        <w:spacing w:after="0" w:line="240" w:lineRule="auto"/>
+        <w:rPr>
+          <w:rFonts w:ascii="Courier New" w:hAnsi="Courier New" w:cs="Courier New"/>
+          <w:color w:val="000000" w:themeColor="text1"/>
+          <w:sz w:val="20"/>
+          <w:szCs w:val="20"/>
+          <w:lang w:val="ru-BY"/>
+        </w:rPr>
+      </w:pPr>
+      <w:r>
+        <w:rPr>
+          <w:rFonts w:ascii="Courier New" w:hAnsi="Courier New" w:cs="Courier New"/>
+          <w:color w:val="000000" w:themeColor="text1"/>
+          <w:sz w:val="20"/>
+          <w:szCs w:val="20"/>
+          <w:lang w:val="ru-BY"/>
+        </w:rPr>
+        <w:t xml:space="preserve">            case ' ':</w:t>
+      </w:r>
+    </w:p>
+    <w:p>
+      <w:pPr>
+        <w:autoSpaceDE w:val="0"/>
+        <w:autoSpaceDN w:val="0"/>
+        <w:adjustRightInd w:val="0"/>
+        <w:spacing w:after="0" w:line="240" w:lineRule="auto"/>
+        <w:rPr>
+          <w:rFonts w:ascii="Courier New" w:hAnsi="Courier New" w:cs="Courier New"/>
+          <w:color w:val="000000" w:themeColor="text1"/>
+          <w:sz w:val="20"/>
+          <w:szCs w:val="20"/>
+          <w:lang w:val="ru-BY"/>
+        </w:rPr>
+      </w:pPr>
+      <w:r>
+        <w:rPr>
+          <w:rFonts w:ascii="Courier New" w:hAnsi="Courier New" w:cs="Courier New"/>
+          <w:color w:val="000000" w:themeColor="text1"/>
+          <w:sz w:val="20"/>
+          <w:szCs w:val="20"/>
+          <w:lang w:val="ru-BY"/>
+        </w:rPr>
+        <w:t xml:space="preserve">            case '\r':</w:t>
+      </w:r>
+    </w:p>
+    <w:p>
+      <w:pPr>
+        <w:autoSpaceDE w:val="0"/>
+        <w:autoSpaceDN w:val="0"/>
+        <w:adjustRightInd w:val="0"/>
+        <w:spacing w:after="0" w:line="240" w:lineRule="auto"/>
+        <w:rPr>
+          <w:rFonts w:ascii="Courier New" w:hAnsi="Courier New" w:cs="Courier New"/>
+          <w:color w:val="000000" w:themeColor="text1"/>
+          <w:sz w:val="20"/>
+          <w:szCs w:val="20"/>
+          <w:lang w:val="ru-BY"/>
+        </w:rPr>
+      </w:pPr>
+      <w:r>
+        <w:rPr>
+          <w:rFonts w:ascii="Courier New" w:hAnsi="Courier New" w:cs="Courier New"/>
+          <w:color w:val="000000" w:themeColor="text1"/>
+          <w:sz w:val="20"/>
+          <w:szCs w:val="20"/>
+          <w:lang w:val="ru-BY"/>
+        </w:rPr>
+        <w:t xml:space="preserve">            case '\t':</w:t>
+      </w:r>
+    </w:p>
+    <w:p>
+      <w:pPr>
+        <w:autoSpaceDE w:val="0"/>
+        <w:autoSpaceDN w:val="0"/>
+        <w:adjustRightInd w:val="0"/>
+        <w:spacing w:after="0" w:line="240" w:lineRule="auto"/>
+        <w:rPr>
+          <w:rFonts w:ascii="Courier New" w:hAnsi="Courier New" w:cs="Courier New"/>
+          <w:color w:val="000000" w:themeColor="text1"/>
+          <w:sz w:val="20"/>
+          <w:szCs w:val="20"/>
+          <w:lang w:val="ru-BY"/>
+        </w:rPr>
+      </w:pPr>
+      <w:r>
+        <w:rPr>
+          <w:rFonts w:ascii="Courier New" w:hAnsi="Courier New" w:cs="Courier New"/>
+          <w:color w:val="000000" w:themeColor="text1"/>
+          <w:sz w:val="20"/>
+          <w:szCs w:val="20"/>
+          <w:lang w:val="ru-BY"/>
+        </w:rPr>
+        <w:t xml:space="preserve">                break;</w:t>
+      </w:r>
+    </w:p>
+    <w:p>
+      <w:pPr>
+        <w:autoSpaceDE w:val="0"/>
+        <w:autoSpaceDN w:val="0"/>
+        <w:adjustRightInd w:val="0"/>
+        <w:spacing w:after="0" w:line="240" w:lineRule="auto"/>
+        <w:rPr>
+          <w:rFonts w:ascii="Courier New" w:hAnsi="Courier New" w:cs="Courier New"/>
+          <w:color w:val="000000" w:themeColor="text1"/>
+          <w:sz w:val="20"/>
+          <w:szCs w:val="20"/>
+          <w:lang w:val="ru-BY"/>
+        </w:rPr>
+      </w:pPr>
+      <w:r>
+        <w:rPr>
+          <w:rFonts w:ascii="Courier New" w:hAnsi="Courier New" w:cs="Courier New"/>
+          <w:color w:val="000000" w:themeColor="text1"/>
+          <w:sz w:val="20"/>
+          <w:szCs w:val="20"/>
+          <w:lang w:val="ru-BY"/>
+        </w:rPr>
+        <w:t xml:space="preserve">            case '\n':</w:t>
+      </w:r>
+    </w:p>
+    <w:p>
+      <w:pPr>
+        <w:autoSpaceDE w:val="0"/>
+        <w:autoSpaceDN w:val="0"/>
+        <w:adjustRightInd w:val="0"/>
+        <w:spacing w:after="0" w:line="240" w:lineRule="auto"/>
+        <w:rPr>
+          <w:rFonts w:ascii="Courier New" w:hAnsi="Courier New" w:cs="Courier New"/>
+          <w:color w:val="000000" w:themeColor="text1"/>
+          <w:sz w:val="20"/>
+          <w:szCs w:val="20"/>
+          <w:lang w:val="ru-BY"/>
+        </w:rPr>
+      </w:pPr>
+      <w:r>
+        <w:rPr>
+          <w:rFonts w:ascii="Courier New" w:hAnsi="Courier New" w:cs="Courier New"/>
+          <w:color w:val="000000" w:themeColor="text1"/>
+          <w:sz w:val="20"/>
+          <w:szCs w:val="20"/>
+          <w:lang w:val="ru-BY"/>
+        </w:rPr>
+        <w:t xml:space="preserve">                _column = 0;</w:t>
+      </w:r>
+    </w:p>
+    <w:p>
+      <w:pPr>
+        <w:autoSpaceDE w:val="0"/>
+        <w:autoSpaceDN w:val="0"/>
+        <w:adjustRightInd w:val="0"/>
+        <w:spacing w:after="0" w:line="240" w:lineRule="auto"/>
+        <w:rPr>
+          <w:rFonts w:ascii="Courier New" w:hAnsi="Courier New" w:cs="Courier New"/>
+          <w:color w:val="000000" w:themeColor="text1"/>
+          <w:sz w:val="20"/>
+          <w:szCs w:val="20"/>
+          <w:lang w:val="ru-BY"/>
+        </w:rPr>
+      </w:pPr>
+      <w:r>
+        <w:rPr>
+          <w:rFonts w:ascii="Courier New" w:hAnsi="Courier New" w:cs="Courier New"/>
+          <w:color w:val="000000" w:themeColor="text1"/>
+          <w:sz w:val="20"/>
+          <w:szCs w:val="20"/>
+          <w:lang w:val="ru-BY"/>
+        </w:rPr>
+        <w:t xml:space="preserve">                _line++;</w:t>
+      </w:r>
+    </w:p>
+    <w:p>
+      <w:pPr>
+        <w:autoSpaceDE w:val="0"/>
+        <w:autoSpaceDN w:val="0"/>
+        <w:adjustRightInd w:val="0"/>
+        <w:spacing w:after="0" w:line="240" w:lineRule="auto"/>
+        <w:rPr>
+          <w:rFonts w:ascii="Courier New" w:hAnsi="Courier New" w:cs="Courier New"/>
+          <w:color w:val="000000" w:themeColor="text1"/>
+          <w:sz w:val="20"/>
+          <w:szCs w:val="20"/>
+          <w:lang w:val="ru-BY"/>
+        </w:rPr>
+      </w:pPr>
+      <w:r>
+        <w:rPr>
+          <w:rFonts w:ascii="Courier New" w:hAnsi="Courier New" w:cs="Courier New"/>
+          <w:color w:val="000000" w:themeColor="text1"/>
+          <w:sz w:val="20"/>
+          <w:szCs w:val="20"/>
+          <w:lang w:val="ru-BY"/>
+        </w:rPr>
+        <w:t xml:space="preserve">                break;</w:t>
+      </w:r>
+    </w:p>
+    <w:p>
+      <w:pPr>
+        <w:autoSpaceDE w:val="0"/>
+        <w:autoSpaceDN w:val="0"/>
+        <w:adjustRightInd w:val="0"/>
+        <w:spacing w:after="0" w:line="240" w:lineRule="auto"/>
+        <w:rPr>
+          <w:rFonts w:ascii="Courier New" w:hAnsi="Courier New" w:cs="Courier New"/>
+          <w:color w:val="000000" w:themeColor="text1"/>
+          <w:sz w:val="20"/>
+          <w:szCs w:val="20"/>
+          <w:lang w:val="ru-BY"/>
+        </w:rPr>
+      </w:pPr>
+      <w:r>
+        <w:rPr>
+          <w:rFonts w:ascii="Courier New" w:hAnsi="Courier New" w:cs="Courier New"/>
+          <w:color w:val="000000" w:themeColor="text1"/>
+          <w:sz w:val="20"/>
+          <w:szCs w:val="20"/>
+          <w:lang w:val="ru-BY"/>
+        </w:rPr>
+        <w:t xml:space="preserve">            case '"':</w:t>
+      </w:r>
+    </w:p>
+    <w:p>
+      <w:pPr>
+        <w:autoSpaceDE w:val="0"/>
+        <w:autoSpaceDN w:val="0"/>
+        <w:adjustRightInd w:val="0"/>
+        <w:spacing w:after="0" w:line="240" w:lineRule="auto"/>
+        <w:rPr>
+          <w:rFonts w:ascii="Courier New" w:hAnsi="Courier New" w:cs="Courier New"/>
+          <w:color w:val="000000" w:themeColor="text1"/>
+          <w:sz w:val="20"/>
+          <w:szCs w:val="20"/>
+          <w:lang w:val="ru-BY"/>
+        </w:rPr>
+      </w:pPr>
+      <w:r>
+        <w:rPr>
+          <w:rFonts w:ascii="Courier New" w:hAnsi="Courier New" w:cs="Courier New"/>
+          <w:color w:val="000000" w:themeColor="text1"/>
+          <w:sz w:val="20"/>
+          <w:szCs w:val="20"/>
+          <w:lang w:val="ru-BY"/>
+        </w:rPr>
+        <w:t xml:space="preserve">            case '\'':</w:t>
+      </w:r>
+    </w:p>
+    <w:p>
+      <w:pPr>
+        <w:autoSpaceDE w:val="0"/>
+        <w:autoSpaceDN w:val="0"/>
+        <w:adjustRightInd w:val="0"/>
+        <w:spacing w:after="0" w:line="240" w:lineRule="auto"/>
+        <w:rPr>
+          <w:rFonts w:ascii="Courier New" w:hAnsi="Courier New" w:cs="Courier New"/>
+          <w:color w:val="000000" w:themeColor="text1"/>
+          <w:sz w:val="20"/>
+          <w:szCs w:val="20"/>
+          <w:lang w:val="ru-BY"/>
+        </w:rPr>
+      </w:pPr>
+      <w:r>
+        <w:rPr>
+          <w:rFonts w:ascii="Courier New" w:hAnsi="Courier New" w:cs="Courier New"/>
+          <w:color w:val="000000" w:themeColor="text1"/>
+          <w:sz w:val="20"/>
+          <w:szCs w:val="20"/>
+          <w:lang w:val="ru-BY"/>
+        </w:rPr>
+        <w:t xml:space="preserve">                String(c);</w:t>
+      </w:r>
+    </w:p>
+    <w:p>
+      <w:pPr>
+        <w:autoSpaceDE w:val="0"/>
+        <w:autoSpaceDN w:val="0"/>
+        <w:adjustRightInd w:val="0"/>
+        <w:spacing w:after="0" w:line="240" w:lineRule="auto"/>
+        <w:rPr>
+          <w:rFonts w:ascii="Courier New" w:hAnsi="Courier New" w:cs="Courier New"/>
+          <w:color w:val="000000" w:themeColor="text1"/>
+          <w:sz w:val="20"/>
+          <w:szCs w:val="20"/>
+          <w:lang w:val="ru-BY"/>
+        </w:rPr>
+      </w:pPr>
+      <w:r>
+        <w:rPr>
+          <w:rFonts w:ascii="Courier New" w:hAnsi="Courier New" w:cs="Courier New"/>
+          <w:color w:val="000000" w:themeColor="text1"/>
+          <w:sz w:val="20"/>
+          <w:szCs w:val="20"/>
+          <w:lang w:val="ru-BY"/>
+        </w:rPr>
+        <w:t xml:space="preserve">                break;</w:t>
+      </w:r>
+    </w:p>
+    <w:p>
+      <w:pPr>
+        <w:autoSpaceDE w:val="0"/>
+        <w:autoSpaceDN w:val="0"/>
+        <w:adjustRightInd w:val="0"/>
+        <w:spacing w:after="0" w:line="240" w:lineRule="auto"/>
+        <w:rPr>
+          <w:rFonts w:ascii="Courier New" w:hAnsi="Courier New" w:cs="Courier New"/>
+          <w:color w:val="000000" w:themeColor="text1"/>
+          <w:sz w:val="20"/>
+          <w:szCs w:val="20"/>
+          <w:lang w:val="ru-BY"/>
+        </w:rPr>
+      </w:pPr>
+      <w:r>
+        <w:rPr>
+          <w:rFonts w:ascii="Courier New" w:hAnsi="Courier New" w:cs="Courier New"/>
+          <w:color w:val="000000" w:themeColor="text1"/>
+          <w:sz w:val="20"/>
+          <w:szCs w:val="20"/>
+          <w:lang w:val="ru-BY"/>
+        </w:rPr>
+        <w:t xml:space="preserve">            default:</w:t>
+      </w:r>
+    </w:p>
+    <w:p>
+      <w:pPr>
+        <w:autoSpaceDE w:val="0"/>
+        <w:autoSpaceDN w:val="0"/>
+        <w:adjustRightInd w:val="0"/>
+        <w:spacing w:after="0" w:line="240" w:lineRule="auto"/>
+        <w:rPr>
+          <w:rFonts w:ascii="Courier New" w:hAnsi="Courier New" w:cs="Courier New"/>
+          <w:color w:val="000000" w:themeColor="text1"/>
+          <w:sz w:val="20"/>
+          <w:szCs w:val="20"/>
+          <w:lang w:val="ru-BY"/>
+        </w:rPr>
+      </w:pPr>
+      <w:r>
+        <w:rPr>
+          <w:rFonts w:ascii="Courier New" w:hAnsi="Courier New" w:cs="Courier New"/>
+          <w:color w:val="000000" w:themeColor="text1"/>
+          <w:sz w:val="20"/>
+          <w:szCs w:val="20"/>
+          <w:lang w:val="ru-BY"/>
+        </w:rPr>
+        <w:t xml:space="preserve">                if (IsDigit(c))</w:t>
+      </w:r>
+    </w:p>
+    <w:p>
+      <w:pPr>
+        <w:autoSpaceDE w:val="0"/>
+        <w:autoSpaceDN w:val="0"/>
+        <w:adjustRightInd w:val="0"/>
+        <w:spacing w:after="0" w:line="240" w:lineRule="auto"/>
+        <w:rPr>
+          <w:rFonts w:ascii="Courier New" w:hAnsi="Courier New" w:cs="Courier New"/>
+          <w:color w:val="000000" w:themeColor="text1"/>
+          <w:sz w:val="20"/>
+          <w:szCs w:val="20"/>
+          <w:lang w:val="ru-BY"/>
+        </w:rPr>
+      </w:pPr>
+      <w:r>
+        <w:rPr>
+          <w:rFonts w:ascii="Courier New" w:hAnsi="Courier New" w:cs="Courier New"/>
+          <w:color w:val="000000" w:themeColor="text1"/>
+          <w:sz w:val="20"/>
+          <w:szCs w:val="20"/>
+          <w:lang w:val="ru-BY"/>
+        </w:rPr>
+        <w:t xml:space="preserve">                    Number();</w:t>
+      </w:r>
+    </w:p>
+    <w:p>
+      <w:pPr>
+        <w:autoSpaceDE w:val="0"/>
+        <w:autoSpaceDN w:val="0"/>
+        <w:adjustRightInd w:val="0"/>
+        <w:spacing w:after="0" w:line="240" w:lineRule="auto"/>
+        <w:rPr>
+          <w:rFonts w:ascii="Courier New" w:hAnsi="Courier New" w:cs="Courier New"/>
+          <w:color w:val="000000" w:themeColor="text1"/>
+          <w:sz w:val="20"/>
+          <w:szCs w:val="20"/>
+          <w:lang w:val="ru-BY"/>
+        </w:rPr>
+      </w:pPr>
+      <w:r>
+        <w:rPr>
+          <w:rFonts w:ascii="Courier New" w:hAnsi="Courier New" w:cs="Courier New"/>
+          <w:color w:val="000000" w:themeColor="text1"/>
+          <w:sz w:val="20"/>
+          <w:szCs w:val="20"/>
+          <w:lang w:val="ru-BY"/>
+        </w:rPr>
+        <w:t xml:space="preserve">                else if (IsAlpha(c) || c == '_')</w:t>
+      </w:r>
+    </w:p>
+    <w:p>
+      <w:pPr>
+        <w:autoSpaceDE w:val="0"/>
+        <w:autoSpaceDN w:val="0"/>
+        <w:adjustRightInd w:val="0"/>
+        <w:spacing w:after="0" w:line="240" w:lineRule="auto"/>
+        <w:rPr>
+          <w:rFonts w:ascii="Courier New" w:hAnsi="Courier New" w:cs="Courier New"/>
+          <w:color w:val="000000" w:themeColor="text1"/>
+          <w:sz w:val="20"/>
+          <w:szCs w:val="20"/>
+          <w:lang w:val="ru-BY"/>
+        </w:rPr>
+      </w:pPr>
+      <w:r>
+        <w:rPr>
+          <w:rFonts w:ascii="Courier New" w:hAnsi="Courier New" w:cs="Courier New"/>
+          <w:color w:val="000000" w:themeColor="text1"/>
+          <w:sz w:val="20"/>
+          <w:szCs w:val="20"/>
+          <w:lang w:val="ru-BY"/>
+        </w:rPr>
+        <w:t xml:space="preserve">                    Identifier();</w:t>
+      </w:r>
+    </w:p>
+    <w:p>
+      <w:pPr>
+        <w:autoSpaceDE w:val="0"/>
+        <w:autoSpaceDN w:val="0"/>
+        <w:adjustRightInd w:val="0"/>
+        <w:spacing w:after="0" w:line="240" w:lineRule="auto"/>
+        <w:rPr>
+          <w:rFonts w:ascii="Courier New" w:hAnsi="Courier New" w:cs="Courier New"/>
+          <w:color w:val="000000" w:themeColor="text1"/>
+          <w:sz w:val="20"/>
+          <w:szCs w:val="20"/>
+          <w:lang w:val="ru-BY"/>
+        </w:rPr>
+      </w:pPr>
+      <w:r>
+        <w:rPr>
+          <w:rFonts w:ascii="Courier New" w:hAnsi="Courier New" w:cs="Courier New"/>
+          <w:color w:val="000000" w:themeColor="text1"/>
+          <w:sz w:val="20"/>
+          <w:szCs w:val="20"/>
+          <w:lang w:val="ru-BY"/>
+        </w:rPr>
+        <w:t xml:space="preserve">                else</w:t>
+      </w:r>
+    </w:p>
+    <w:p>
+      <w:pPr>
+        <w:autoSpaceDE w:val="0"/>
+        <w:autoSpaceDN w:val="0"/>
+        <w:adjustRightInd w:val="0"/>
+        <w:spacing w:after="0" w:line="240" w:lineRule="auto"/>
+        <w:rPr>
+          <w:rFonts w:ascii="Courier New" w:hAnsi="Courier New" w:cs="Courier New"/>
+          <w:color w:val="000000" w:themeColor="text1"/>
+          <w:sz w:val="20"/>
+          <w:szCs w:val="20"/>
+          <w:lang w:val="ru-BY"/>
+        </w:rPr>
+      </w:pPr>
+      <w:r>
+        <w:rPr>
+          <w:rFonts w:ascii="Courier New" w:hAnsi="Courier New" w:cs="Courier New"/>
+          <w:color w:val="000000" w:themeColor="text1"/>
+          <w:sz w:val="20"/>
+          <w:szCs w:val="20"/>
+          <w:lang w:val="ru-BY"/>
+        </w:rPr>
+        <w:t xml:space="preserve">                    Pascal.Error(_line, _column, "Unexpected character");</w:t>
+      </w:r>
+    </w:p>
+    <w:p>
+      <w:pPr>
+        <w:autoSpaceDE w:val="0"/>
+        <w:autoSpaceDN w:val="0"/>
+        <w:adjustRightInd w:val="0"/>
+        <w:spacing w:after="0" w:line="240" w:lineRule="auto"/>
+        <w:rPr>
+          <w:rFonts w:ascii="Courier New" w:hAnsi="Courier New" w:cs="Courier New"/>
+          <w:color w:val="000000" w:themeColor="text1"/>
+          <w:sz w:val="20"/>
+          <w:szCs w:val="20"/>
+          <w:lang w:val="ru-BY"/>
+        </w:rPr>
+      </w:pPr>
+      <w:r>
+        <w:rPr>
+          <w:rFonts w:ascii="Courier New" w:hAnsi="Courier New" w:cs="Courier New"/>
+          <w:color w:val="000000" w:themeColor="text1"/>
+          <w:sz w:val="20"/>
+          <w:szCs w:val="20"/>
+          <w:lang w:val="ru-BY"/>
+        </w:rPr>
+        <w:t xml:space="preserve">                break;</w:t>
+      </w:r>
+    </w:p>
+    <w:p>
+      <w:pPr>
+        <w:autoSpaceDE w:val="0"/>
+        <w:autoSpaceDN w:val="0"/>
+        <w:adjustRightInd w:val="0"/>
+        <w:spacing w:after="0" w:line="240" w:lineRule="auto"/>
+        <w:rPr>
+          <w:rFonts w:ascii="Courier New" w:hAnsi="Courier New" w:cs="Courier New"/>
+          <w:color w:val="000000" w:themeColor="text1"/>
+          <w:sz w:val="20"/>
+          <w:szCs w:val="20"/>
+          <w:lang w:val="ru-BY"/>
+        </w:rPr>
+      </w:pPr>
+      <w:r>
+        <w:rPr>
+          <w:rFonts w:ascii="Courier New" w:hAnsi="Courier New" w:cs="Courier New"/>
+          <w:color w:val="000000" w:themeColor="text1"/>
+          <w:sz w:val="20"/>
+          <w:szCs w:val="20"/>
+          <w:lang w:val="ru-BY"/>
+        </w:rPr>
+        <w:t xml:space="preserve">        }</w:t>
+      </w:r>
+    </w:p>
+    <w:p>
+      <w:pPr>
+        <w:spacing w:after="0" w:line="276" w:lineRule="auto"/>
+        <w:ind w:firstLine="720"/>
+        <w:rPr>
+          <w:rFonts w:ascii="Courier New" w:hAnsi="Courier New" w:cs="Courier New"/>
+          <w:sz w:val="20"/>
+          <w:szCs w:val="20"/>
+          <w:lang w:val="ru-RU"/>
+        </w:rPr>
+      </w:pPr>
+      <w:r>
+        <w:rPr>
+          <w:rFonts w:ascii="Courier New" w:hAnsi="Courier New" w:cs="Courier New"/>
+          <w:color w:val="000000" w:themeColor="text1"/>
+          <w:sz w:val="20"/>
+          <w:szCs w:val="20"/>
+          <w:lang w:val="ru-BY"/>
+        </w:rPr>
+        <w:t xml:space="preserve">    }</w:t>
       </w:r>
     </w:p>
     <w:sectPr>
+      <w:footerReference w:type="default" r:id="rId12"/>
+      <w:footerReference w:type="first" r:id="rId13"/>
       <w:pgSz w:w="11906" w:h="16838"/>
-      <w:pgMar w:top="1134" w:right="850" w:bottom="1134" w:left="1701" w:header="708" w:footer="708" w:gutter="0"/>
+      <w:pgMar w:top="1134" w:right="851" w:bottom="1531" w:left="1701" w:header="0" w:footer="964" w:gutter="0"/>
       <w:cols w:space="708"/>
+      <w:titlePg/>
       <w:docGrid w:linePitch="360"/>
     </w:sectPr>
   </w:body>
 </w:document>
+</file>
+
+<file path=word/endnotes.xml><?xml version="1.0" encoding="utf-8"?>
+<w:endnotes xmlns:wpc="http://schemas.microsoft.com/office/word/2010/wordprocessingCanvas" xmlns:cx="http://schemas.microsoft.com/office/drawing/2014/chartex" xmlns:cx1="http://schemas.microsoft.com/office/drawing/2015/9/8/chartex" xmlns:cx2="http://schemas.microsoft.com/office/drawing/2015/10/21/chartex" xmlns:cx3="http://schemas.microsoft.com/office/drawing/2016/5/9/chartex" xmlns:cx4="http://schemas.microsoft.com/office/drawing/2016/5/10/chartex" xmlns:cx5="http://schemas.microsoft.com/office/drawing/2016/5/11/chartex" xmlns:cx6="http://schemas.microsoft.com/office/drawing/2016/5/12/chartex" xmlns:cx7="http://schemas.microsoft.com/office/drawing/2016/5/13/chartex" xmlns:cx8="http://schemas.microsoft.com/office/drawing/2016/5/14/chartex" xmlns:mc="http://schemas.openxmlformats.org/markup-compatibility/2006" xmlns:aink="http://schemas.microsoft.com/office/drawing/2016/ink" xmlns:am3d="http://schemas.microsoft.com/office/drawing/2017/model3d" xmlns:o="urn:schemas-microsoft-com:office:office" xmlns:r="http://schemas.openxmlformats.org/officeDocument/2006/relationships" xmlns:m="http://schemas.openxmlformats.org/officeDocument/2006/math" xmlns:v="urn:schemas-microsoft-com:vml" xmlns:wp14="http://schemas.microsoft.com/office/word/2010/wordprocessingDrawing" xmlns:wp="http://schemas.openxmlformats.org/drawingml/2006/wordprocessingDrawing" xmlns:w10="urn:schemas-microsoft-com:office:word" xmlns:w="http://schemas.openxmlformats.org/wordprocessingml/2006/main" xmlns:w14="http://schemas.microsoft.com/office/word/2010/wordml" xmlns:w15="http://schemas.microsoft.com/office/word/2012/wordml" xmlns:w16cex="http://schemas.microsoft.com/office/word/2018/wordml/cex" xmlns:w16cid="http://schemas.microsoft.com/office/word/2016/wordml/cid" xmlns:w16="http://schemas.microsoft.com/office/word/2018/wordml" xmlns:w16sdtdh="http://schemas.microsoft.com/office/word/2020/wordml/sdtdatahash" xmlns:w16se="http://schemas.microsoft.com/office/word/2015/wordml/symex" xmlns:wpg="http://schemas.microsoft.com/office/word/2010/wordprocessingGroup" xmlns:wpi="http://schemas.microsoft.com/office/word/2010/wordprocessingInk" xmlns:wne="http://schemas.microsoft.com/office/word/2006/wordml" xmlns:wps="http://schemas.microsoft.com/office/word/2010/wordprocessingShape" mc:Ignorable="w14 w15 w16se w16cid w16 w16cex w16sdtdh wp14">
+  <w:endnote w:type="separator" w:id="-1">
+    <w:p>
+      <w:pPr>
+        <w:spacing w:after="0" w:line="240" w:lineRule="auto"/>
+      </w:pPr>
+      <w:r>
+        <w:separator/>
+      </w:r>
+    </w:p>
+  </w:endnote>
+  <w:endnote w:type="continuationSeparator" w:id="0">
+    <w:p>
+      <w:pPr>
+        <w:spacing w:after="0" w:line="240" w:lineRule="auto"/>
+      </w:pPr>
+      <w:r>
+        <w:continuationSeparator/>
+      </w:r>
+    </w:p>
+  </w:endnote>
+</w:endnotes>
+</file>
+
+<file path=word/footer1.xml><?xml version="1.0" encoding="utf-8"?>
+<w:ftr xmlns:wpc="http://schemas.microsoft.com/office/word/2010/wordprocessingCanvas" xmlns:cx="http://schemas.microsoft.com/office/drawing/2014/chartex" xmlns:cx1="http://schemas.microsoft.com/office/drawing/2015/9/8/chartex" xmlns:cx2="http://schemas.microsoft.com/office/drawing/2015/10/21/chartex" xmlns:cx3="http://schemas.microsoft.com/office/drawing/2016/5/9/chartex" xmlns:cx4="http://schemas.microsoft.com/office/drawing/2016/5/10/chartex" xmlns:cx5="http://schemas.microsoft.com/office/drawing/2016/5/11/chartex" xmlns:cx6="http://schemas.microsoft.com/office/drawing/2016/5/12/chartex" xmlns:cx7="http://schemas.microsoft.com/office/drawing/2016/5/13/chartex" xmlns:cx8="http://schemas.microsoft.com/office/drawing/2016/5/14/chartex" xmlns:mc="http://schemas.openxmlformats.org/markup-compatibility/2006" xmlns:aink="http://schemas.microsoft.com/office/drawing/2016/ink" xmlns:am3d="http://schemas.microsoft.com/office/drawing/2017/model3d" xmlns:o="urn:schemas-microsoft-com:office:office" xmlns:r="http://schemas.openxmlformats.org/officeDocument/2006/relationships" xmlns:m="http://schemas.openxmlformats.org/officeDocument/2006/math" xmlns:v="urn:schemas-microsoft-com:vml" xmlns:wp14="http://schemas.microsoft.com/office/word/2010/wordprocessingDrawing" xmlns:wp="http://schemas.openxmlformats.org/drawingml/2006/wordprocessingDrawing" xmlns:w10="urn:schemas-microsoft-com:office:word" xmlns:w="http://schemas.openxmlformats.org/wordprocessingml/2006/main" xmlns:w14="http://schemas.microsoft.com/office/word/2010/wordml" xmlns:w15="http://schemas.microsoft.com/office/word/2012/wordml" xmlns:w16cex="http://schemas.microsoft.com/office/word/2018/wordml/cex" xmlns:w16cid="http://schemas.microsoft.com/office/word/2016/wordml/cid" xmlns:w16="http://schemas.microsoft.com/office/word/2018/wordml" xmlns:w16sdtdh="http://schemas.microsoft.com/office/word/2020/wordml/sdtdatahash" xmlns:w16se="http://schemas.microsoft.com/office/word/2015/wordml/symex" xmlns:wpg="http://schemas.microsoft.com/office/word/2010/wordprocessingGroup" xmlns:wpi="http://schemas.microsoft.com/office/word/2010/wordprocessingInk" xmlns:wne="http://schemas.microsoft.com/office/word/2006/wordml" xmlns:wps="http://schemas.microsoft.com/office/word/2010/wordprocessingShape" mc:Ignorable="w14 w15 w16se w16cid w16 w16cex w16sdtdh wp14">
+  <w:sdt>
+    <w:sdtPr>
+      <w:id w:val="-158621598"/>
+      <w:docPartObj>
+        <w:docPartGallery w:val="Page Numbers (Bottom of Page)"/>
+        <w:docPartUnique/>
+      </w:docPartObj>
+    </w:sdtPr>
+    <w:sdtEndPr>
+      <w:rPr>
+        <w:rFonts w:ascii="Times New Roman" w:hAnsi="Times New Roman" w:cs="Times New Roman"/>
+        <w:sz w:val="28"/>
+        <w:szCs w:val="28"/>
+      </w:rPr>
+    </w:sdtEndPr>
+    <w:sdtContent>
+      <w:p>
+        <w:pPr>
+          <w:pStyle w:val="a5"/>
+          <w:jc w:val="right"/>
+          <w:rPr>
+            <w:rFonts w:ascii="Times New Roman" w:hAnsi="Times New Roman" w:cs="Times New Roman"/>
+            <w:sz w:val="28"/>
+            <w:szCs w:val="28"/>
+          </w:rPr>
+        </w:pPr>
+        <w:r>
+          <w:rPr>
+            <w:rFonts w:ascii="Times New Roman" w:hAnsi="Times New Roman" w:cs="Times New Roman"/>
+            <w:sz w:val="28"/>
+            <w:szCs w:val="28"/>
+          </w:rPr>
+          <w:fldChar w:fldCharType="begin"/>
+        </w:r>
+        <w:r>
+          <w:rPr>
+            <w:rFonts w:ascii="Times New Roman" w:hAnsi="Times New Roman" w:cs="Times New Roman"/>
+            <w:sz w:val="28"/>
+            <w:szCs w:val="28"/>
+          </w:rPr>
+          <w:instrText>PAGE   \* MERGEFORMAT</w:instrText>
+        </w:r>
+        <w:r>
+          <w:rPr>
+            <w:rFonts w:ascii="Times New Roman" w:hAnsi="Times New Roman" w:cs="Times New Roman"/>
+            <w:sz w:val="28"/>
+            <w:szCs w:val="28"/>
+          </w:rPr>
+          <w:fldChar w:fldCharType="separate"/>
+        </w:r>
+        <w:r>
+          <w:rPr>
+            <w:rFonts w:ascii="Times New Roman" w:hAnsi="Times New Roman" w:cs="Times New Roman"/>
+            <w:sz w:val="28"/>
+            <w:szCs w:val="28"/>
+            <w:lang w:val="ru-RU"/>
+          </w:rPr>
+          <w:t>2</w:t>
+        </w:r>
+        <w:r>
+          <w:rPr>
+            <w:rFonts w:ascii="Times New Roman" w:hAnsi="Times New Roman" w:cs="Times New Roman"/>
+            <w:sz w:val="28"/>
+            <w:szCs w:val="28"/>
+          </w:rPr>
+          <w:fldChar w:fldCharType="end"/>
+        </w:r>
+      </w:p>
+    </w:sdtContent>
+  </w:sdt>
+</w:ftr>
+</file>
+
+<file path=word/footer2.xml><?xml version="1.0" encoding="utf-8"?>
+<w:ftr xmlns:wpc="http://schemas.microsoft.com/office/word/2010/wordprocessingCanvas" xmlns:cx="http://schemas.microsoft.com/office/drawing/2014/chartex" xmlns:cx1="http://schemas.microsoft.com/office/drawing/2015/9/8/chartex" xmlns:cx2="http://schemas.microsoft.com/office/drawing/2015/10/21/chartex" xmlns:cx3="http://schemas.microsoft.com/office/drawing/2016/5/9/chartex" xmlns:cx4="http://schemas.microsoft.com/office/drawing/2016/5/10/chartex" xmlns:cx5="http://schemas.microsoft.com/office/drawing/2016/5/11/chartex" xmlns:cx6="http://schemas.microsoft.com/office/drawing/2016/5/12/chartex" xmlns:cx7="http://schemas.microsoft.com/office/drawing/2016/5/13/chartex" xmlns:cx8="http://schemas.microsoft.com/office/drawing/2016/5/14/chartex" xmlns:mc="http://schemas.openxmlformats.org/markup-compatibility/2006" xmlns:aink="http://schemas.microsoft.com/office/drawing/2016/ink" xmlns:am3d="http://schemas.microsoft.com/office/drawing/2017/model3d" xmlns:o="urn:schemas-microsoft-com:office:office" xmlns:r="http://schemas.openxmlformats.org/officeDocument/2006/relationships" xmlns:m="http://schemas.openxmlformats.org/officeDocument/2006/math" xmlns:v="urn:schemas-microsoft-com:vml" xmlns:wp14="http://schemas.microsoft.com/office/word/2010/wordprocessingDrawing" xmlns:wp="http://schemas.openxmlformats.org/drawingml/2006/wordprocessingDrawing" xmlns:w10="urn:schemas-microsoft-com:office:word" xmlns:w="http://schemas.openxmlformats.org/wordprocessingml/2006/main" xmlns:w14="http://schemas.microsoft.com/office/word/2010/wordml" xmlns:w15="http://schemas.microsoft.com/office/word/2012/wordml" xmlns:w16cex="http://schemas.microsoft.com/office/word/2018/wordml/cex" xmlns:w16cid="http://schemas.microsoft.com/office/word/2016/wordml/cid" xmlns:w16="http://schemas.microsoft.com/office/word/2018/wordml" xmlns:w16sdtdh="http://schemas.microsoft.com/office/word/2020/wordml/sdtdatahash" xmlns:w16se="http://schemas.microsoft.com/office/word/2015/wordml/symex" xmlns:wpg="http://schemas.microsoft.com/office/word/2010/wordprocessingGroup" xmlns:wpi="http://schemas.microsoft.com/office/word/2010/wordprocessingInk" xmlns:wne="http://schemas.microsoft.com/office/word/2006/wordml" xmlns:wps="http://schemas.microsoft.com/office/word/2010/wordprocessingShape" mc:Ignorable="w14 w15 w16se w16cid w16 w16cex w16sdtdh wp14">
+  <w:p>
+    <w:pPr>
+      <w:pStyle w:val="a5"/>
+      <w:jc w:val="right"/>
+      <w:rPr>
+        <w:rFonts w:ascii="Times New Roman" w:hAnsi="Times New Roman" w:cs="Times New Roman"/>
+        <w:sz w:val="28"/>
+        <w:szCs w:val="28"/>
+      </w:rPr>
+    </w:pPr>
+  </w:p>
+</w:ftr>
+</file>
+
+<file path=word/footnotes.xml><?xml version="1.0" encoding="utf-8"?>
+<w:footnotes xmlns:wpc="http://schemas.microsoft.com/office/word/2010/wordprocessingCanvas" xmlns:cx="http://schemas.microsoft.com/office/drawing/2014/chartex" xmlns:cx1="http://schemas.microsoft.com/office/drawing/2015/9/8/chartex" xmlns:cx2="http://schemas.microsoft.com/office/drawing/2015/10/21/chartex" xmlns:cx3="http://schemas.microsoft.com/office/drawing/2016/5/9/chartex" xmlns:cx4="http://schemas.microsoft.com/office/drawing/2016/5/10/chartex" xmlns:cx5="http://schemas.microsoft.com/office/drawing/2016/5/11/chartex" xmlns:cx6="http://schemas.microsoft.com/office/drawing/2016/5/12/chartex" xmlns:cx7="http://schemas.microsoft.com/office/drawing/2016/5/13/chartex" xmlns:cx8="http://schemas.microsoft.com/office/drawing/2016/5/14/chartex" xmlns:mc="http://schemas.openxmlformats.org/markup-compatibility/2006" xmlns:aink="http://schemas.microsoft.com/office/drawing/2016/ink" xmlns:am3d="http://schemas.microsoft.com/office/drawing/2017/model3d" xmlns:o="urn:schemas-microsoft-com:office:office" xmlns:r="http://schemas.openxmlformats.org/officeDocument/2006/relationships" xmlns:m="http://schemas.openxmlformats.org/officeDocument/2006/math" xmlns:v="urn:schemas-microsoft-com:vml" xmlns:wp14="http://schemas.microsoft.com/office/word/2010/wordprocessingDrawing" xmlns:wp="http://schemas.openxmlformats.org/drawingml/2006/wordprocessingDrawing" xmlns:w10="urn:schemas-microsoft-com:office:word" xmlns:w="http://schemas.openxmlformats.org/wordprocessingml/2006/main" xmlns:w14="http://schemas.microsoft.com/office/word/2010/wordml" xmlns:w15="http://schemas.microsoft.com/office/word/2012/wordml" xmlns:w16cex="http://schemas.microsoft.com/office/word/2018/wordml/cex" xmlns:w16cid="http://schemas.microsoft.com/office/word/2016/wordml/cid" xmlns:w16="http://schemas.microsoft.com/office/word/2018/wordml" xmlns:w16sdtdh="http://schemas.microsoft.com/office/word/2020/wordml/sdtdatahash" xmlns:w16se="http://schemas.microsoft.com/office/word/2015/wordml/symex" xmlns:wpg="http://schemas.microsoft.com/office/word/2010/wordprocessingGroup" xmlns:wpi="http://schemas.microsoft.com/office/word/2010/wordprocessingInk" xmlns:wne="http://schemas.microsoft.com/office/word/2006/wordml" xmlns:wps="http://schemas.microsoft.com/office/word/2010/wordprocessingShape" mc:Ignorable="w14 w15 w16se w16cid w16 w16cex w16sdtdh wp14">
+  <w:footnote w:type="separator" w:id="-1">
+    <w:p>
+      <w:pPr>
+        <w:spacing w:after="0" w:line="240" w:lineRule="auto"/>
+      </w:pPr>
+      <w:r>
+        <w:separator/>
+      </w:r>
+    </w:p>
+  </w:footnote>
+  <w:footnote w:type="continuationSeparator" w:id="0">
+    <w:p>
+      <w:pPr>
+        <w:spacing w:after="0" w:line="240" w:lineRule="auto"/>
+      </w:pPr>
+      <w:r>
+        <w:continuationSeparator/>
+      </w:r>
+    </w:p>
+  </w:footnote>
+</w:footnotes>
 </file>
 
 <file path=word/styles.xml><?xml version="1.0" encoding="utf-8"?>
@@ -1699,7 +5888,6 @@
   <w:style w:type="character" w:default="1" w:styleId="a0">
     <w:name w:val="Default Paragraph Font"/>
     <w:uiPriority w:val="1"/>
-    <w:semiHidden/>
     <w:unhideWhenUsed/>
   </w:style>
   <w:style w:type="table" w:default="1" w:styleId="a1">
@@ -1737,6 +5925,73 @@
     <w:rPr>
       <w:kern w:val="2"/>
       <w14:ligatures w14:val="standardContextual"/>
+    </w:rPr>
+  </w:style>
+  <w:style w:type="paragraph" w:styleId="a3">
+    <w:name w:val="header"/>
+    <w:basedOn w:val="a"/>
+    <w:link w:val="a4"/>
+    <w:uiPriority w:val="99"/>
+    <w:unhideWhenUsed/>
+    <w:rsid w:val="00BF5C7E"/>
+    <w:pPr>
+      <w:tabs>
+        <w:tab w:val="center" w:pos="4677"/>
+        <w:tab w:val="right" w:pos="9355"/>
+      </w:tabs>
+      <w:spacing w:after="0" w:line="240" w:lineRule="auto"/>
+    </w:pPr>
+  </w:style>
+  <w:style w:type="character" w:customStyle="1" w:styleId="a4">
+    <w:name w:val="Верхний колонтитул Знак"/>
+    <w:basedOn w:val="a0"/>
+    <w:link w:val="a3"/>
+    <w:uiPriority w:val="99"/>
+    <w:rsid w:val="00BF5C7E"/>
+  </w:style>
+  <w:style w:type="paragraph" w:styleId="a5">
+    <w:name w:val="footer"/>
+    <w:basedOn w:val="a"/>
+    <w:link w:val="a6"/>
+    <w:uiPriority w:val="99"/>
+    <w:unhideWhenUsed/>
+    <w:rsid w:val="00BF5C7E"/>
+    <w:pPr>
+      <w:tabs>
+        <w:tab w:val="center" w:pos="4677"/>
+        <w:tab w:val="right" w:pos="9355"/>
+      </w:tabs>
+      <w:spacing w:after="0" w:line="240" w:lineRule="auto"/>
+    </w:pPr>
+  </w:style>
+  <w:style w:type="character" w:customStyle="1" w:styleId="a6">
+    <w:name w:val="Нижний колонтитул Знак"/>
+    <w:basedOn w:val="a0"/>
+    <w:link w:val="a5"/>
+    <w:uiPriority w:val="99"/>
+    <w:rsid w:val="00BF5C7E"/>
+  </w:style>
+  <w:style w:type="character" w:styleId="a7">
+    <w:name w:val="Hyperlink"/>
+    <w:basedOn w:val="a0"/>
+    <w:uiPriority w:val="99"/>
+    <w:unhideWhenUsed/>
+    <w:rsid w:val="003B368A"/>
+    <w:rPr>
+      <w:color w:val="0563C1" w:themeColor="hyperlink"/>
+      <w:u w:val="single"/>
+    </w:rPr>
+  </w:style>
+  <w:style w:type="character" w:styleId="a8">
+    <w:name w:val="Unresolved Mention"/>
+    <w:basedOn w:val="a0"/>
+    <w:uiPriority w:val="99"/>
+    <w:semiHidden/>
+    <w:unhideWhenUsed/>
+    <w:rsid w:val="003B368A"/>
+    <w:rPr>
+      <w:color w:val="605E5C"/>
+      <w:shd w:val="clear" w:color="auto" w:fill="E1DFDD"/>
     </w:rPr>
   </w:style>
 </w:styles>
@@ -2035,4 +6290,16 @@
     </a:ext>
   </a:extLst>
 </a:theme>
+</file>
+
+<file path=customXml/item1.xml><?xml version="1.0" encoding="utf-8"?>
+<b:Sources xmlns:b="http://schemas.openxmlformats.org/officeDocument/2006/bibliography" xmlns="http://schemas.openxmlformats.org/officeDocument/2006/bibliography" SelectedStyle="\APASixthEditionOfficeOnline.xsl" StyleName="APA" Version="6"/>
+</file>
+
+<file path=customXml/itemProps1.xml><?xml version="1.0" encoding="utf-8"?>
+<ds:datastoreItem xmlns:ds="http://schemas.openxmlformats.org/officeDocument/2006/customXml" ds:itemID="{BC7F4FE2-CCA3-44D0-BB13-5AC01E285D7D}">
+  <ds:schemaRefs>
+    <ds:schemaRef ds:uri="http://schemas.openxmlformats.org/officeDocument/2006/bibliography"/>
+  </ds:schemaRefs>
+</ds:datastoreItem>
 </file>
</xml_diff>